<commit_message>
feat : cập nhật báo cáo ngày 29/8
</commit_message>
<xml_diff>
--- a/Báo Cáo Quản Lý Thư Viện Sách Điện Tử.docx
+++ b/Báo Cáo Quản Lý Thư Viện Sách Điện Tử.docx
@@ -191,47 +191,79 @@
         <w:jc w:val="center"/>
         <w:rPr>
           <w:rFonts w:ascii="Times New Roman" w:hAnsi="Times New Roman" w:cs="Times New Roman"/>
-          <w:sz w:val="48"/>
-          <w:szCs w:val="48"/>
-        </w:rPr>
-      </w:pPr>
-      <w:r>
-        <w:rPr>
-          <w:rFonts w:ascii="Times New Roman" w:hAnsi="Times New Roman" w:cs="Times New Roman"/>
-          <w:sz w:val="48"/>
-          <w:szCs w:val="48"/>
-        </w:rPr>
-        <w:t xml:space="preserve">Đề tài : </w:t>
-      </w:r>
-      <w:r>
-        <w:rPr>
-          <w:rFonts w:ascii="Times New Roman" w:hAnsi="Times New Roman" w:cs="Times New Roman"/>
-          <w:sz w:val="48"/>
-          <w:szCs w:val="48"/>
+          <w:b/>
+          <w:bCs/>
+          <w:sz w:val="36"/>
+          <w:szCs w:val="36"/>
+        </w:rPr>
+      </w:pPr>
+      <w:r>
+        <w:rPr>
+          <w:rFonts w:ascii="Times New Roman" w:hAnsi="Times New Roman" w:cs="Times New Roman"/>
+          <w:b/>
+          <w:bCs/>
+          <w:sz w:val="36"/>
+          <w:szCs w:val="36"/>
+        </w:rPr>
+        <w:t>Đề tài :</w:t>
+      </w:r>
+      <w:r>
+        <w:rPr>
+          <w:rFonts w:ascii="Times New Roman" w:hAnsi="Times New Roman" w:cs="Times New Roman"/>
+          <w:b/>
+          <w:bCs/>
+          <w:sz w:val="36"/>
+          <w:szCs w:val="36"/>
+        </w:rPr>
+        <w:t xml:space="preserve"> </w:t>
+      </w:r>
+      <w:r>
+        <w:rPr>
+          <w:rFonts w:ascii="Times New Roman" w:hAnsi="Times New Roman" w:cs="Times New Roman"/>
+          <w:b/>
+          <w:bCs/>
+          <w:sz w:val="36"/>
+          <w:szCs w:val="36"/>
+        </w:rPr>
+        <w:t xml:space="preserve">Xây Dựng Hệ Thống </w:t>
+      </w:r>
+      <w:r>
+        <w:rPr>
+          <w:rFonts w:ascii="Times New Roman" w:hAnsi="Times New Roman" w:cs="Times New Roman"/>
+          <w:b/>
+          <w:bCs/>
+          <w:sz w:val="36"/>
+          <w:szCs w:val="36"/>
         </w:rPr>
         <w:t>Quản</w:t>
       </w:r>
       <w:r>
         <w:rPr>
           <w:rFonts w:ascii="Times New Roman" w:hAnsi="Times New Roman" w:cs="Times New Roman"/>
-          <w:sz w:val="48"/>
-          <w:szCs w:val="48"/>
+          <w:b/>
+          <w:bCs/>
+          <w:sz w:val="36"/>
+          <w:szCs w:val="36"/>
         </w:rPr>
         <w:t xml:space="preserve"> L</w:t>
       </w:r>
       <w:r>
         <w:rPr>
           <w:rFonts w:ascii="Times New Roman" w:hAnsi="Times New Roman" w:cs="Times New Roman"/>
-          <w:sz w:val="48"/>
-          <w:szCs w:val="48"/>
+          <w:b/>
+          <w:bCs/>
+          <w:sz w:val="36"/>
+          <w:szCs w:val="36"/>
         </w:rPr>
         <w:t>ý Thư Viện Sách Điện Tử</w:t>
       </w:r>
       <w:r>
         <w:rPr>
           <w:rFonts w:ascii="Times New Roman" w:hAnsi="Times New Roman" w:cs="Times New Roman"/>
-          <w:sz w:val="48"/>
-          <w:szCs w:val="48"/>
+          <w:b/>
+          <w:bCs/>
+          <w:sz w:val="36"/>
+          <w:szCs w:val="36"/>
         </w:rPr>
         <w:t xml:space="preserve"> </w:t>
       </w:r>
@@ -901,6 +933,33 @@
           <w:szCs w:val="32"/>
         </w:rPr>
         <w:tab/>
+      </w:r>
+      <w:r>
+        <w:rPr>
+          <w:rStyle w:val="fontstyle21"/>
+          <w:rFonts w:ascii="Times New Roman" w:hAnsi="Times New Roman" w:cs="Times New Roman"/>
+          <w:b w:val="0"/>
+          <w:bCs w:val="0"/>
+          <w:i w:val="0"/>
+          <w:iCs w:val="0"/>
+          <w:color w:val="000000" w:themeColor="text1"/>
+          <w:sz w:val="32"/>
+          <w:szCs w:val="32"/>
+        </w:rPr>
+        <w:t xml:space="preserve"> </w:t>
+      </w:r>
+      <w:r>
+        <w:rPr>
+          <w:rStyle w:val="fontstyle21"/>
+          <w:rFonts w:ascii="Times New Roman" w:hAnsi="Times New Roman" w:cs="Times New Roman"/>
+          <w:b w:val="0"/>
+          <w:bCs w:val="0"/>
+          <w:i w:val="0"/>
+          <w:iCs w:val="0"/>
+          <w:color w:val="000000" w:themeColor="text1"/>
+          <w:sz w:val="32"/>
+          <w:szCs w:val="32"/>
+        </w:rPr>
         <w:t>-22010133</w:t>
       </w:r>
     </w:p>
@@ -1148,21 +1207,607 @@
       <w:pPr>
         <w:pStyle w:val="NoSpacing"/>
         <w:spacing w:line="276" w:lineRule="auto"/>
+        <w:ind w:left="2880" w:firstLine="720"/>
         <w:rPr>
           <w:rFonts w:ascii="Times New Roman" w:hAnsi="Times New Roman" w:cs="Times New Roman"/>
           <w:b/>
           <w:bCs/>
-          <w:color w:val="000000"/>
+          <w:color w:val="000000" w:themeColor="text1"/>
           <w:sz w:val="26"/>
           <w:szCs w:val="26"/>
         </w:rPr>
       </w:pPr>
-    </w:p>
+      <w:r>
+        <w:rPr>
+          <w:rFonts w:ascii="Times New Roman" w:hAnsi="Times New Roman" w:cs="Times New Roman"/>
+          <w:b/>
+          <w:bCs/>
+          <w:color w:val="000000" w:themeColor="text1"/>
+          <w:sz w:val="26"/>
+          <w:szCs w:val="26"/>
+        </w:rPr>
+        <w:t>Hà</w:t>
+      </w:r>
+      <w:r>
+        <w:rPr>
+          <w:rFonts w:ascii="Times New Roman" w:hAnsi="Times New Roman" w:cs="Times New Roman"/>
+          <w:b/>
+          <w:bCs/>
+          <w:color w:val="000000" w:themeColor="text1"/>
+          <w:sz w:val="26"/>
+          <w:szCs w:val="26"/>
+          <w:lang w:val="vi-VN"/>
+        </w:rPr>
+        <w:t xml:space="preserve"> Nội, </w:t>
+      </w:r>
+      <w:r>
+        <w:rPr>
+          <w:rFonts w:ascii="Times New Roman" w:hAnsi="Times New Roman" w:cs="Times New Roman"/>
+          <w:b/>
+          <w:bCs/>
+          <w:color w:val="000000" w:themeColor="text1"/>
+          <w:sz w:val="26"/>
+          <w:szCs w:val="26"/>
+        </w:rPr>
+        <w:t>28</w:t>
+      </w:r>
+      <w:r>
+        <w:rPr>
+          <w:rFonts w:ascii="Times New Roman" w:hAnsi="Times New Roman" w:cs="Times New Roman"/>
+          <w:b/>
+          <w:bCs/>
+          <w:color w:val="000000" w:themeColor="text1"/>
+          <w:sz w:val="26"/>
+          <w:szCs w:val="26"/>
+          <w:lang w:val="vi-VN"/>
+        </w:rPr>
+        <w:t>/</w:t>
+      </w:r>
+      <w:r>
+        <w:rPr>
+          <w:rFonts w:ascii="Times New Roman" w:hAnsi="Times New Roman" w:cs="Times New Roman"/>
+          <w:b/>
+          <w:bCs/>
+          <w:color w:val="000000" w:themeColor="text1"/>
+          <w:sz w:val="26"/>
+          <w:szCs w:val="26"/>
+        </w:rPr>
+        <w:t>08</w:t>
+      </w:r>
+      <w:r>
+        <w:rPr>
+          <w:rFonts w:ascii="Times New Roman" w:hAnsi="Times New Roman" w:cs="Times New Roman"/>
+          <w:b/>
+          <w:bCs/>
+          <w:color w:val="000000" w:themeColor="text1"/>
+          <w:sz w:val="26"/>
+          <w:szCs w:val="26"/>
+          <w:lang w:val="vi-VN"/>
+        </w:rPr>
+        <w:t>/202</w:t>
+      </w:r>
+      <w:r>
+        <w:rPr>
+          <w:rFonts w:ascii="Times New Roman" w:hAnsi="Times New Roman" w:cs="Times New Roman"/>
+          <w:b/>
+          <w:bCs/>
+          <w:color w:val="000000" w:themeColor="text1"/>
+          <w:sz w:val="26"/>
+          <w:szCs w:val="26"/>
+        </w:rPr>
+        <w:t>5</w:t>
+      </w:r>
+    </w:p>
+    <w:sdt>
+      <w:sdtPr>
+        <w:id w:val="1712539858"/>
+        <w:docPartObj>
+          <w:docPartGallery w:val="Table of Contents"/>
+          <w:docPartUnique/>
+        </w:docPartObj>
+      </w:sdtPr>
+      <w:sdtEndPr>
+        <w:rPr>
+          <w:rFonts w:ascii="Times New Roman" w:eastAsiaTheme="minorEastAsia" w:hAnsi="Times New Roman" w:cstheme="minorBidi"/>
+          <w:b/>
+          <w:bCs/>
+          <w:noProof/>
+          <w:color w:val="auto"/>
+          <w:sz w:val="28"/>
+          <w:szCs w:val="22"/>
+          <w:lang w:eastAsia="ja-JP"/>
+        </w:rPr>
+      </w:sdtEndPr>
+      <w:sdtContent>
+        <w:p>
+          <w:pPr>
+            <w:pStyle w:val="TOCHeading"/>
+            <w:ind w:left="3600" w:firstLine="720"/>
+            <w:rPr>
+              <w:rFonts w:ascii="Times New Roman" w:hAnsi="Times New Roman" w:cs="Times New Roman"/>
+              <w:sz w:val="28"/>
+              <w:szCs w:val="28"/>
+            </w:rPr>
+          </w:pPr>
+          <w:r>
+            <w:rPr>
+              <w:rFonts w:ascii="Times New Roman" w:hAnsi="Times New Roman" w:cs="Times New Roman"/>
+              <w:sz w:val="28"/>
+              <w:szCs w:val="28"/>
+            </w:rPr>
+            <w:t>Mục Lục</w:t>
+          </w:r>
+        </w:p>
+        <w:p>
+          <w:pPr>
+            <w:pStyle w:val="TOC1"/>
+            <w:rPr>
+              <w:rFonts w:eastAsiaTheme="minorEastAsia"/>
+              <w:b w:val="0"/>
+              <w:bCs w:val="0"/>
+              <w:iCs w:val="0"/>
+              <w:noProof/>
+              <w:kern w:val="2"/>
+              <w:sz w:val="28"/>
+              <w:szCs w:val="28"/>
+              <w:lang w:eastAsia="en-US"/>
+              <w14:ligatures w14:val="standardContextual"/>
+            </w:rPr>
+          </w:pPr>
+          <w:r>
+            <w:rPr>
+              <w:sz w:val="28"/>
+              <w:szCs w:val="28"/>
+            </w:rPr>
+            <w:fldChar w:fldCharType="begin"/>
+          </w:r>
+          <w:r>
+            <w:rPr>
+              <w:sz w:val="28"/>
+              <w:szCs w:val="28"/>
+            </w:rPr>
+            <w:instrText xml:space="preserve"> TOC \o "1-3" \h \z \u </w:instrText>
+          </w:r>
+          <w:r>
+            <w:rPr>
+              <w:sz w:val="28"/>
+              <w:szCs w:val="28"/>
+            </w:rPr>
+            <w:fldChar w:fldCharType="separate"/>
+          </w:r>
+          <w:hyperlink w:anchor="_Toc207377444" w:history="1">
+            <w:r>
+              <w:rPr>
+                <w:rStyle w:val="Hyperlink"/>
+                <w:noProof/>
+                <w:sz w:val="28"/>
+                <w:szCs w:val="28"/>
+              </w:rPr>
+              <w:t>I</w:t>
+            </w:r>
+            <w:r>
+              <w:rPr>
+                <w:rStyle w:val="Hyperlink"/>
+                <w:rFonts w:eastAsia="Arial"/>
+                <w:noProof/>
+                <w:sz w:val="28"/>
+                <w:szCs w:val="28"/>
+              </w:rPr>
+              <w:t xml:space="preserve">. </w:t>
+            </w:r>
+            <w:r>
+              <w:rPr>
+                <w:rStyle w:val="Hyperlink"/>
+                <w:noProof/>
+                <w:sz w:val="28"/>
+                <w:szCs w:val="28"/>
+              </w:rPr>
+              <w:t>Giới thiệu.</w:t>
+            </w:r>
+            <w:r>
+              <w:rPr>
+                <w:noProof/>
+                <w:webHidden/>
+                <w:sz w:val="28"/>
+                <w:szCs w:val="28"/>
+              </w:rPr>
+              <w:tab/>
+            </w:r>
+            <w:r>
+              <w:rPr>
+                <w:noProof/>
+                <w:webHidden/>
+                <w:sz w:val="28"/>
+                <w:szCs w:val="28"/>
+              </w:rPr>
+              <w:fldChar w:fldCharType="begin"/>
+            </w:r>
+            <w:r>
+              <w:rPr>
+                <w:noProof/>
+                <w:webHidden/>
+                <w:sz w:val="28"/>
+                <w:szCs w:val="28"/>
+              </w:rPr>
+              <w:instrText xml:space="preserve"> PAGEREF _Toc207377444 \h </w:instrText>
+            </w:r>
+            <w:r>
+              <w:rPr>
+                <w:noProof/>
+                <w:webHidden/>
+                <w:sz w:val="28"/>
+                <w:szCs w:val="28"/>
+              </w:rPr>
+            </w:r>
+            <w:r>
+              <w:rPr>
+                <w:noProof/>
+                <w:webHidden/>
+                <w:sz w:val="28"/>
+                <w:szCs w:val="28"/>
+              </w:rPr>
+              <w:fldChar w:fldCharType="separate"/>
+            </w:r>
+            <w:r>
+              <w:rPr>
+                <w:noProof/>
+                <w:webHidden/>
+                <w:sz w:val="28"/>
+                <w:szCs w:val="28"/>
+              </w:rPr>
+              <w:t>2</w:t>
+            </w:r>
+            <w:r>
+              <w:rPr>
+                <w:noProof/>
+                <w:webHidden/>
+                <w:sz w:val="28"/>
+                <w:szCs w:val="28"/>
+              </w:rPr>
+              <w:fldChar w:fldCharType="end"/>
+            </w:r>
+          </w:hyperlink>
+        </w:p>
+        <w:p>
+          <w:pPr>
+            <w:pStyle w:val="TOC2"/>
+            <w:rPr>
+              <w:rFonts w:eastAsiaTheme="minorEastAsia"/>
+              <w:bCs w:val="0"/>
+              <w:iCs w:val="0"/>
+              <w:noProof/>
+              <w:kern w:val="2"/>
+              <w:sz w:val="28"/>
+              <w:szCs w:val="28"/>
+              <w:lang w:eastAsia="en-US"/>
+              <w14:ligatures w14:val="standardContextual"/>
+            </w:rPr>
+          </w:pPr>
+          <w:hyperlink w:anchor="_Toc207377445" w:history="1">
+            <w:r>
+              <w:rPr>
+                <w:rStyle w:val="Hyperlink"/>
+                <w:noProof/>
+                <w:sz w:val="28"/>
+                <w:szCs w:val="28"/>
+              </w:rPr>
+              <w:t>1.</w:t>
+            </w:r>
+            <w:r>
+              <w:rPr>
+                <w:rStyle w:val="Hyperlink"/>
+                <w:rFonts w:eastAsia="Arial"/>
+                <w:noProof/>
+                <w:sz w:val="28"/>
+                <w:szCs w:val="28"/>
+              </w:rPr>
+              <w:t xml:space="preserve"> </w:t>
+            </w:r>
+            <w:r>
+              <w:rPr>
+                <w:rStyle w:val="Hyperlink"/>
+                <w:noProof/>
+                <w:sz w:val="28"/>
+                <w:szCs w:val="28"/>
+              </w:rPr>
+              <w:t>Đặt vấn đề</w:t>
+            </w:r>
+            <w:r>
+              <w:rPr>
+                <w:noProof/>
+                <w:webHidden/>
+                <w:sz w:val="28"/>
+                <w:szCs w:val="28"/>
+              </w:rPr>
+              <w:tab/>
+            </w:r>
+            <w:r>
+              <w:rPr>
+                <w:noProof/>
+                <w:webHidden/>
+                <w:sz w:val="28"/>
+                <w:szCs w:val="28"/>
+              </w:rPr>
+              <w:fldChar w:fldCharType="begin"/>
+            </w:r>
+            <w:r>
+              <w:rPr>
+                <w:noProof/>
+                <w:webHidden/>
+                <w:sz w:val="28"/>
+                <w:szCs w:val="28"/>
+              </w:rPr>
+              <w:instrText xml:space="preserve"> PAGEREF _Toc207377445 \h </w:instrText>
+            </w:r>
+            <w:r>
+              <w:rPr>
+                <w:noProof/>
+                <w:webHidden/>
+                <w:sz w:val="28"/>
+                <w:szCs w:val="28"/>
+              </w:rPr>
+            </w:r>
+            <w:r>
+              <w:rPr>
+                <w:noProof/>
+                <w:webHidden/>
+                <w:sz w:val="28"/>
+                <w:szCs w:val="28"/>
+              </w:rPr>
+              <w:fldChar w:fldCharType="separate"/>
+            </w:r>
+            <w:r>
+              <w:rPr>
+                <w:noProof/>
+                <w:webHidden/>
+                <w:sz w:val="28"/>
+                <w:szCs w:val="28"/>
+              </w:rPr>
+              <w:t>2</w:t>
+            </w:r>
+            <w:r>
+              <w:rPr>
+                <w:noProof/>
+                <w:webHidden/>
+                <w:sz w:val="28"/>
+                <w:szCs w:val="28"/>
+              </w:rPr>
+              <w:fldChar w:fldCharType="end"/>
+            </w:r>
+          </w:hyperlink>
+        </w:p>
+        <w:p>
+          <w:pPr>
+            <w:pStyle w:val="TOC2"/>
+            <w:rPr>
+              <w:rFonts w:eastAsiaTheme="minorEastAsia"/>
+              <w:bCs w:val="0"/>
+              <w:iCs w:val="0"/>
+              <w:noProof/>
+              <w:kern w:val="2"/>
+              <w:sz w:val="28"/>
+              <w:szCs w:val="28"/>
+              <w:lang w:eastAsia="en-US"/>
+              <w14:ligatures w14:val="standardContextual"/>
+            </w:rPr>
+          </w:pPr>
+          <w:hyperlink w:anchor="_Toc207377446" w:history="1">
+            <w:r>
+              <w:rPr>
+                <w:rStyle w:val="Hyperlink"/>
+                <w:noProof/>
+                <w:sz w:val="28"/>
+                <w:szCs w:val="28"/>
+              </w:rPr>
+              <w:t>2.</w:t>
+            </w:r>
+            <w:r>
+              <w:rPr>
+                <w:rStyle w:val="Hyperlink"/>
+                <w:rFonts w:eastAsia="Arial"/>
+                <w:noProof/>
+                <w:sz w:val="28"/>
+                <w:szCs w:val="28"/>
+              </w:rPr>
+              <w:t xml:space="preserve"> </w:t>
+            </w:r>
+            <w:r>
+              <w:rPr>
+                <w:rStyle w:val="Hyperlink"/>
+                <w:noProof/>
+                <w:sz w:val="28"/>
+                <w:szCs w:val="28"/>
+              </w:rPr>
+              <w:t>Mô hình quy trình</w:t>
+            </w:r>
+            <w:r>
+              <w:rPr>
+                <w:noProof/>
+                <w:webHidden/>
+                <w:sz w:val="28"/>
+                <w:szCs w:val="28"/>
+              </w:rPr>
+              <w:tab/>
+            </w:r>
+            <w:r>
+              <w:rPr>
+                <w:noProof/>
+                <w:webHidden/>
+                <w:sz w:val="28"/>
+                <w:szCs w:val="28"/>
+              </w:rPr>
+              <w:fldChar w:fldCharType="begin"/>
+            </w:r>
+            <w:r>
+              <w:rPr>
+                <w:noProof/>
+                <w:webHidden/>
+                <w:sz w:val="28"/>
+                <w:szCs w:val="28"/>
+              </w:rPr>
+              <w:instrText xml:space="preserve"> PAGEREF _Toc207377446 \h </w:instrText>
+            </w:r>
+            <w:r>
+              <w:rPr>
+                <w:noProof/>
+                <w:webHidden/>
+                <w:sz w:val="28"/>
+                <w:szCs w:val="28"/>
+              </w:rPr>
+            </w:r>
+            <w:r>
+              <w:rPr>
+                <w:noProof/>
+                <w:webHidden/>
+                <w:sz w:val="28"/>
+                <w:szCs w:val="28"/>
+              </w:rPr>
+              <w:fldChar w:fldCharType="separate"/>
+            </w:r>
+            <w:r>
+              <w:rPr>
+                <w:noProof/>
+                <w:webHidden/>
+                <w:sz w:val="28"/>
+                <w:szCs w:val="28"/>
+              </w:rPr>
+              <w:t>2</w:t>
+            </w:r>
+            <w:r>
+              <w:rPr>
+                <w:noProof/>
+                <w:webHidden/>
+                <w:sz w:val="28"/>
+                <w:szCs w:val="28"/>
+              </w:rPr>
+              <w:fldChar w:fldCharType="end"/>
+            </w:r>
+          </w:hyperlink>
+        </w:p>
+        <w:p>
+          <w:pPr>
+            <w:pStyle w:val="TOC1"/>
+            <w:rPr>
+              <w:rFonts w:eastAsiaTheme="minorEastAsia"/>
+              <w:b w:val="0"/>
+              <w:bCs w:val="0"/>
+              <w:iCs w:val="0"/>
+              <w:noProof/>
+              <w:kern w:val="2"/>
+              <w:sz w:val="28"/>
+              <w:szCs w:val="28"/>
+              <w:lang w:eastAsia="en-US"/>
+              <w14:ligatures w14:val="standardContextual"/>
+            </w:rPr>
+          </w:pPr>
+          <w:hyperlink w:anchor="_Toc207377447" w:history="1">
+            <w:r>
+              <w:rPr>
+                <w:rStyle w:val="Hyperlink"/>
+                <w:noProof/>
+                <w:sz w:val="28"/>
+                <w:szCs w:val="28"/>
+              </w:rPr>
+              <w:t>II. Các yêu cầu chức năng</w:t>
+            </w:r>
+            <w:r>
+              <w:rPr>
+                <w:noProof/>
+                <w:webHidden/>
+                <w:sz w:val="28"/>
+                <w:szCs w:val="28"/>
+              </w:rPr>
+              <w:tab/>
+            </w:r>
+            <w:r>
+              <w:rPr>
+                <w:noProof/>
+                <w:webHidden/>
+                <w:sz w:val="28"/>
+                <w:szCs w:val="28"/>
+              </w:rPr>
+              <w:fldChar w:fldCharType="begin"/>
+            </w:r>
+            <w:r>
+              <w:rPr>
+                <w:noProof/>
+                <w:webHidden/>
+                <w:sz w:val="28"/>
+                <w:szCs w:val="28"/>
+              </w:rPr>
+              <w:instrText xml:space="preserve"> PAGEREF _Toc207377447 \h </w:instrText>
+            </w:r>
+            <w:r>
+              <w:rPr>
+                <w:noProof/>
+                <w:webHidden/>
+                <w:sz w:val="28"/>
+                <w:szCs w:val="28"/>
+              </w:rPr>
+            </w:r>
+            <w:r>
+              <w:rPr>
+                <w:noProof/>
+                <w:webHidden/>
+                <w:sz w:val="28"/>
+                <w:szCs w:val="28"/>
+              </w:rPr>
+              <w:fldChar w:fldCharType="separate"/>
+            </w:r>
+            <w:r>
+              <w:rPr>
+                <w:noProof/>
+                <w:webHidden/>
+                <w:sz w:val="28"/>
+                <w:szCs w:val="28"/>
+              </w:rPr>
+              <w:t>3</w:t>
+            </w:r>
+            <w:r>
+              <w:rPr>
+                <w:noProof/>
+                <w:webHidden/>
+                <w:sz w:val="28"/>
+                <w:szCs w:val="28"/>
+              </w:rPr>
+              <w:fldChar w:fldCharType="end"/>
+            </w:r>
+          </w:hyperlink>
+        </w:p>
+        <w:p>
+          <w:r>
+            <w:rPr>
+              <w:rFonts w:cs="Times New Roman"/>
+              <w:b/>
+              <w:bCs/>
+              <w:noProof/>
+              <w:szCs w:val="28"/>
+            </w:rPr>
+            <w:fldChar w:fldCharType="end"/>
+          </w:r>
+        </w:p>
+      </w:sdtContent>
+    </w:sdt>
     <w:p>
       <w:pPr>
         <w:pStyle w:val="NoSpacing"/>
         <w:spacing w:line="276" w:lineRule="auto"/>
-        <w:jc w:val="center"/>
+        <w:ind w:left="2880" w:firstLine="720"/>
+        <w:rPr>
+          <w:rFonts w:ascii="Times New Roman" w:hAnsi="Times New Roman" w:cs="Times New Roman"/>
+          <w:b/>
+          <w:bCs/>
+          <w:color w:val="000000" w:themeColor="text1"/>
+          <w:sz w:val="26"/>
+          <w:szCs w:val="26"/>
+        </w:rPr>
+      </w:pPr>
+    </w:p>
+    <w:p>
+      <w:pPr>
+        <w:pStyle w:val="NoSpacing"/>
+        <w:spacing w:line="276" w:lineRule="auto"/>
+        <w:ind w:left="2880" w:firstLine="720"/>
         <w:rPr>
           <w:rFonts w:ascii="Times New Roman" w:hAnsi="Times New Roman" w:cs="Times New Roman"/>
           <w:b/>
@@ -1180,94 +1825,18 @@
           <w:docGrid w:linePitch="381"/>
         </w:sectPr>
       </w:pPr>
-      <w:r>
-        <w:rPr>
-          <w:rFonts w:ascii="Times New Roman" w:hAnsi="Times New Roman" w:cs="Times New Roman"/>
-          <w:b/>
-          <w:bCs/>
-          <w:color w:val="000000" w:themeColor="text1"/>
-          <w:sz w:val="26"/>
-          <w:szCs w:val="26"/>
-        </w:rPr>
-        <w:t>Hà</w:t>
-      </w:r>
-      <w:r>
-        <w:rPr>
-          <w:rFonts w:ascii="Times New Roman" w:hAnsi="Times New Roman" w:cs="Times New Roman"/>
-          <w:b/>
-          <w:bCs/>
-          <w:color w:val="000000" w:themeColor="text1"/>
-          <w:sz w:val="26"/>
-          <w:szCs w:val="26"/>
-          <w:lang w:val="vi-VN"/>
-        </w:rPr>
-        <w:t xml:space="preserve"> Nội, </w:t>
-      </w:r>
-      <w:r>
-        <w:rPr>
-          <w:rFonts w:ascii="Times New Roman" w:hAnsi="Times New Roman" w:cs="Times New Roman"/>
-          <w:b/>
-          <w:bCs/>
-          <w:color w:val="000000" w:themeColor="text1"/>
-          <w:sz w:val="26"/>
-          <w:szCs w:val="26"/>
-        </w:rPr>
-        <w:t>28</w:t>
-      </w:r>
-      <w:r>
-        <w:rPr>
-          <w:rFonts w:ascii="Times New Roman" w:hAnsi="Times New Roman" w:cs="Times New Roman"/>
-          <w:b/>
-          <w:bCs/>
-          <w:color w:val="000000" w:themeColor="text1"/>
-          <w:sz w:val="26"/>
-          <w:szCs w:val="26"/>
-          <w:lang w:val="vi-VN"/>
-        </w:rPr>
-        <w:t>/</w:t>
-      </w:r>
-      <w:r>
-        <w:rPr>
-          <w:rFonts w:ascii="Times New Roman" w:hAnsi="Times New Roman" w:cs="Times New Roman"/>
-          <w:b/>
-          <w:bCs/>
-          <w:color w:val="000000" w:themeColor="text1"/>
-          <w:sz w:val="26"/>
-          <w:szCs w:val="26"/>
-        </w:rPr>
-        <w:t>08</w:t>
-      </w:r>
-      <w:r>
-        <w:rPr>
-          <w:rFonts w:ascii="Times New Roman" w:hAnsi="Times New Roman" w:cs="Times New Roman"/>
-          <w:b/>
-          <w:bCs/>
-          <w:color w:val="000000" w:themeColor="text1"/>
-          <w:sz w:val="26"/>
-          <w:szCs w:val="26"/>
-          <w:lang w:val="vi-VN"/>
-        </w:rPr>
-        <w:t>/202</w:t>
-      </w:r>
-      <w:r>
-        <w:rPr>
-          <w:rFonts w:ascii="Times New Roman" w:hAnsi="Times New Roman" w:cs="Times New Roman"/>
-          <w:b/>
-          <w:bCs/>
-          <w:color w:val="000000" w:themeColor="text1"/>
-          <w:sz w:val="26"/>
-          <w:szCs w:val="26"/>
-        </w:rPr>
-        <w:t>5</w:t>
-      </w:r>
-    </w:p>
-    <w:p>
-      <w:pPr>
-        <w:spacing w:line="276" w:lineRule="auto"/>
-        <w:jc w:val="left"/>
-        <w:rPr>
-          <w:rFonts w:cs="Times New Roman"/>
-          <w:szCs w:val="28"/>
+    </w:p>
+    <w:p>
+      <w:pPr>
+        <w:pStyle w:val="Heading1"/>
+        <w:numPr>
+          <w:ilvl w:val="0"/>
+          <w:numId w:val="0"/>
+        </w:numPr>
+        <w:rPr>
+          <w:b w:val="0"/>
+          <w:sz w:val="32"/>
+          <w:szCs w:val="32"/>
         </w:rPr>
       </w:pPr>
       <w:bookmarkStart w:id="0" w:name="_Toc346508722"/>
@@ -1275,6 +1844,7 @@
       <w:bookmarkStart w:id="2" w:name="_Toc346509227"/>
       <w:bookmarkStart w:id="3" w:name="_Toc344877432"/>
       <w:bookmarkStart w:id="4" w:name="_Toc346508952"/>
+      <w:bookmarkStart w:id="5" w:name="_Toc207377444"/>
       <w:bookmarkEnd w:id="0"/>
       <w:bookmarkEnd w:id="1"/>
       <w:bookmarkEnd w:id="2"/>
@@ -1282,19 +1852,60 @@
       <w:bookmarkEnd w:id="4"/>
       <w:r>
         <w:rPr>
-          <w:rFonts w:cs="Times New Roman"/>
-          <w:szCs w:val="28"/>
+          <w:sz w:val="32"/>
+          <w:szCs w:val="32"/>
         </w:rPr>
         <w:lastRenderedPageBreak/>
-        <w:t xml:space="preserve">Nghiệp vụ cho tính năng quản lý đơn hàng trong hệ thống Quản lý </w:t>
-      </w:r>
-      <w:r>
-        <w:rPr>
-          <w:rFonts w:cs="Times New Roman"/>
-          <w:szCs w:val="28"/>
-        </w:rPr>
-        <w:t>thư viện điện tử</w:t>
-      </w:r>
+        <w:t>I</w:t>
+      </w:r>
+      <w:r>
+        <w:rPr>
+          <w:rFonts w:eastAsia="Arial"/>
+          <w:sz w:val="32"/>
+          <w:szCs w:val="32"/>
+        </w:rPr>
+        <w:t xml:space="preserve">. </w:t>
+      </w:r>
+      <w:r>
+        <w:rPr>
+          <w:sz w:val="32"/>
+          <w:szCs w:val="32"/>
+        </w:rPr>
+        <w:t>Giới thiệ</w:t>
+      </w:r>
+      <w:r>
+        <w:rPr>
+          <w:sz w:val="32"/>
+          <w:szCs w:val="32"/>
+        </w:rPr>
+        <w:t>u.</w:t>
+      </w:r>
+      <w:bookmarkEnd w:id="5"/>
+    </w:p>
+    <w:p>
+      <w:pPr>
+        <w:pStyle w:val="Heading2"/>
+      </w:pPr>
+      <w:bookmarkStart w:id="6" w:name="_Toc207377445"/>
+      <w:r>
+        <w:t>1.</w:t>
+      </w:r>
+      <w:r>
+        <w:rPr>
+          <w:rFonts w:eastAsia="Arial"/>
+        </w:rPr>
+        <w:t xml:space="preserve"> </w:t>
+      </w:r>
+      <w:r>
+        <w:t>Đặt vấn</w:t>
+      </w:r>
+      <w:r>
+        <w:t xml:space="preserve"> </w:t>
+      </w:r>
+      <w:r>
+        <w:t>đề</w:t>
+      </w:r>
+      <w:bookmarkEnd w:id="6"/>
     </w:p>
     <w:p>
       <w:pPr>
@@ -1302,15 +1913,17 @@
         <w:jc w:val="left"/>
         <w:rPr>
           <w:rFonts w:cs="Times New Roman"/>
+          <w:color w:val="000000" w:themeColor="text1"/>
           <w:szCs w:val="28"/>
         </w:rPr>
       </w:pPr>
       <w:r>
         <w:rPr>
           <w:rFonts w:cs="Times New Roman"/>
+          <w:color w:val="000000" w:themeColor="text1"/>
           <w:szCs w:val="28"/>
         </w:rPr>
-        <w:t xml:space="preserve"> </w:t>
+        <w:t>Trong bối cảnh xã hội hiện nay, nhu cầu đọc sách và tiếp cận tri thức của con người ngày càng tăng cao. Tuy nhiên, việc quản lý, mua bán và phân phối sách theo cách truyền thống tại các cửa hàng thường gặp phải nhiều hạn chế như: khó khăn trong việc quản lý số lượng lớn đầu sách, kiểm soát tồn kho chưa hiệu quả, khách hàng phải trực tiếp đến cửa hàng để tìm và mua sách, dẫn đến tốn nhiều thời gian và chi phí.</w:t>
       </w:r>
     </w:p>
     <w:p>
@@ -1319,46 +1932,239 @@
         <w:jc w:val="left"/>
         <w:rPr>
           <w:rFonts w:cs="Times New Roman"/>
-          <w:b/>
-          <w:sz w:val="32"/>
-          <w:szCs w:val="32"/>
-        </w:rPr>
-      </w:pPr>
+          <w:color w:val="000000" w:themeColor="text1"/>
+          <w:szCs w:val="28"/>
+        </w:rPr>
+      </w:pPr>
+      <w:r>
+        <w:rPr>
+          <w:rFonts w:cs="Times New Roman"/>
+          <w:color w:val="000000" w:themeColor="text1"/>
+          <w:szCs w:val="28"/>
+        </w:rPr>
+        <w:t xml:space="preserve">Cùng với sự phát triển mạnh mẽ của công nghệ thông tin và thương mại điện tử, việc xây dựng một hệ thống </w:t>
+      </w:r>
       <w:r>
         <w:rPr>
           <w:rFonts w:cs="Times New Roman"/>
           <w:b/>
-          <w:sz w:val="32"/>
-          <w:szCs w:val="32"/>
-        </w:rPr>
-        <w:t>1.</w:t>
-      </w:r>
-      <w:r>
-        <w:rPr>
-          <w:rFonts w:eastAsia="Arial" w:cs="Times New Roman"/>
-          <w:b/>
-          <w:sz w:val="32"/>
-          <w:szCs w:val="32"/>
-        </w:rPr>
-        <w:t xml:space="preserve"> </w:t>
+          <w:bCs/>
+          <w:color w:val="000000" w:themeColor="text1"/>
+          <w:szCs w:val="28"/>
+        </w:rPr>
+        <w:t>quản lý hiệu sách trực tuyến</w:t>
+      </w:r>
+      <w:r>
+        <w:rPr>
+          <w:rFonts w:cs="Times New Roman"/>
+          <w:color w:val="000000" w:themeColor="text1"/>
+          <w:szCs w:val="28"/>
+        </w:rPr>
+        <w:t xml:space="preserve"> trở nên cần thiết. Hệ thống này không chỉ giúp khách hàng dễ dàng tra cứu, tìm kiếm và đặt mua sách mọi lúc, mọi nơi mà còn hỗ trợ nhà quản lý và nhân viên cửa hàng trong việc quản lý sản phẩm, đơn hàng, tồn kho một cách hiệu quả, chính xác và nhanh chóng.</w:t>
+      </w:r>
+    </w:p>
+    <w:p>
+      <w:pPr>
+        <w:spacing w:line="276" w:lineRule="auto"/>
+        <w:jc w:val="left"/>
+        <w:rPr>
+          <w:rFonts w:cs="Times New Roman"/>
+          <w:color w:val="000000" w:themeColor="text1"/>
+          <w:szCs w:val="28"/>
+        </w:rPr>
+      </w:pPr>
+      <w:r>
+        <w:rPr>
+          <w:rFonts w:cs="Times New Roman"/>
+          <w:color w:val="000000" w:themeColor="text1"/>
+          <w:szCs w:val="28"/>
+        </w:rPr>
+        <w:t xml:space="preserve">Do đó, nhóm quyết định thực hiện đề tài </w:t>
       </w:r>
       <w:r>
         <w:rPr>
           <w:rFonts w:cs="Times New Roman"/>
           <w:b/>
-          <w:sz w:val="32"/>
-          <w:szCs w:val="32"/>
-        </w:rPr>
-        <w:t>Giới thiệ</w:t>
+          <w:bCs/>
+          <w:color w:val="000000" w:themeColor="text1"/>
+          <w:szCs w:val="28"/>
+        </w:rPr>
+        <w:t>“Hệ thống Quản lý Hiệu sách Trực tuyến”</w:t>
+      </w:r>
+      <w:r>
+        <w:rPr>
+          <w:rFonts w:cs="Times New Roman"/>
+          <w:color w:val="000000" w:themeColor="text1"/>
+          <w:szCs w:val="28"/>
+        </w:rPr>
+        <w:t xml:space="preserve"> với mục tiêu xây dựng một ứng dụng web có khả năng đáp ứng các chức năng cơ bản sau:</w:t>
+      </w:r>
+    </w:p>
+    <w:p>
+      <w:pPr>
+        <w:spacing w:line="276" w:lineRule="auto"/>
+        <w:ind w:firstLine="360"/>
+        <w:jc w:val="left"/>
+        <w:rPr>
+          <w:rFonts w:cs="Times New Roman"/>
+          <w:color w:val="000000" w:themeColor="text1"/>
+          <w:szCs w:val="28"/>
+        </w:rPr>
+      </w:pPr>
+      <w:r>
+        <w:rPr>
+          <w:rFonts w:cs="Times New Roman"/>
+          <w:color w:val="000000" w:themeColor="text1"/>
+          <w:szCs w:val="28"/>
+        </w:rPr>
+        <w:t>-</w:t>
+      </w:r>
+      <w:r>
+        <w:rPr>
+          <w:rFonts w:cs="Times New Roman"/>
+          <w:color w:val="000000" w:themeColor="text1"/>
+          <w:szCs w:val="28"/>
+        </w:rPr>
+        <w:t>Quản lý sách (thêm, sửa, xóa, cập nhật).</w:t>
+      </w:r>
+    </w:p>
+    <w:p>
+      <w:pPr>
+        <w:spacing w:line="276" w:lineRule="auto"/>
+        <w:ind w:firstLine="360"/>
+        <w:jc w:val="left"/>
+        <w:rPr>
+          <w:rFonts w:cs="Times New Roman"/>
+          <w:color w:val="000000" w:themeColor="text1"/>
+          <w:szCs w:val="28"/>
+        </w:rPr>
+      </w:pPr>
+      <w:r>
+        <w:rPr>
+          <w:rFonts w:cs="Times New Roman"/>
+          <w:color w:val="000000" w:themeColor="text1"/>
+          <w:szCs w:val="28"/>
+        </w:rPr>
+        <w:t>-</w:t>
+      </w:r>
+      <w:r>
+        <w:rPr>
+          <w:rFonts w:cs="Times New Roman"/>
+          <w:color w:val="000000" w:themeColor="text1"/>
+          <w:szCs w:val="28"/>
+        </w:rPr>
+        <w:t>Quản lý đơn hàng (đặt hàng, thanh toán, theo dõi đơn hàng).</w:t>
+      </w:r>
+    </w:p>
+    <w:p>
+      <w:pPr>
+        <w:spacing w:line="276" w:lineRule="auto"/>
+        <w:ind w:firstLine="360"/>
+        <w:jc w:val="left"/>
+        <w:rPr>
+          <w:rFonts w:cs="Times New Roman"/>
+          <w:color w:val="000000" w:themeColor="text1"/>
+          <w:szCs w:val="28"/>
+        </w:rPr>
+      </w:pPr>
+      <w:r>
+        <w:rPr>
+          <w:rFonts w:cs="Times New Roman"/>
+          <w:color w:val="000000" w:themeColor="text1"/>
+          <w:szCs w:val="28"/>
+        </w:rPr>
+        <w:t>-</w:t>
+      </w:r>
+      <w:r>
+        <w:rPr>
+          <w:rFonts w:cs="Times New Roman"/>
+          <w:color w:val="000000" w:themeColor="text1"/>
+          <w:szCs w:val="28"/>
+        </w:rPr>
+        <w:t>Quản lý người dùng (khách hàng, admin, thủ kho).</w:t>
+      </w:r>
+    </w:p>
+    <w:p>
+      <w:pPr>
+        <w:spacing w:line="276" w:lineRule="auto"/>
+        <w:ind w:firstLine="360"/>
+        <w:jc w:val="left"/>
+        <w:rPr>
+          <w:rFonts w:cs="Times New Roman"/>
+          <w:color w:val="000000" w:themeColor="text1"/>
+          <w:szCs w:val="28"/>
+        </w:rPr>
+      </w:pPr>
+      <w:r>
+        <w:rPr>
+          <w:rFonts w:cs="Times New Roman"/>
+          <w:color w:val="000000" w:themeColor="text1"/>
+          <w:szCs w:val="28"/>
+        </w:rPr>
+        <w:t>-</w:t>
+      </w:r>
+      <w:r>
+        <w:rPr>
+          <w:rFonts w:cs="Times New Roman"/>
+          <w:color w:val="000000" w:themeColor="text1"/>
+          <w:szCs w:val="28"/>
+        </w:rPr>
+        <w:t>Cập nhật tồn kho và xác nhận đơn hàng.</w:t>
+      </w:r>
+    </w:p>
+    <w:p>
+      <w:pPr>
+        <w:spacing w:line="276" w:lineRule="auto"/>
+        <w:jc w:val="left"/>
+        <w:rPr>
+          <w:rFonts w:cs="Times New Roman"/>
+          <w:color w:val="000000" w:themeColor="text1"/>
+          <w:szCs w:val="28"/>
+        </w:rPr>
+      </w:pPr>
+      <w:r>
+        <w:rPr>
+          <w:rFonts w:cs="Times New Roman"/>
+          <w:color w:val="000000" w:themeColor="text1"/>
+          <w:szCs w:val="28"/>
+        </w:rPr>
+        <w:t xml:space="preserve">Hệ thống sẽ được xây dựng dựa trên công nghệ </w:t>
       </w:r>
       <w:r>
         <w:rPr>
           <w:rFonts w:cs="Times New Roman"/>
           <w:b/>
-          <w:sz w:val="32"/>
-          <w:szCs w:val="32"/>
-        </w:rPr>
-        <w:t>u.</w:t>
+          <w:bCs/>
+          <w:color w:val="000000" w:themeColor="text1"/>
+          <w:szCs w:val="28"/>
+        </w:rPr>
+        <w:t>Spring Boot</w:t>
+      </w:r>
+      <w:r>
+        <w:rPr>
+          <w:rFonts w:cs="Times New Roman"/>
+          <w:color w:val="000000" w:themeColor="text1"/>
+          <w:szCs w:val="28"/>
+        </w:rPr>
+        <w:t xml:space="preserve"> cho backend, </w:t>
+      </w:r>
+      <w:r>
+        <w:rPr>
+          <w:rFonts w:cs="Times New Roman"/>
+          <w:b/>
+          <w:bCs/>
+          <w:color w:val="000000" w:themeColor="text1"/>
+          <w:szCs w:val="28"/>
+        </w:rPr>
+        <w:t>Thymeleaf</w:t>
+      </w:r>
+      <w:r>
+        <w:rPr>
+          <w:rFonts w:cs="Times New Roman"/>
+          <w:color w:val="000000" w:themeColor="text1"/>
+          <w:szCs w:val="28"/>
+        </w:rPr>
+        <w:t xml:space="preserve"> cho frontend, kết hợp với cơ sở dữ liệu quan hệ nhằm đảm bảo hiệu năng, tính bảo mật và khả năng mở rộng.</w:t>
       </w:r>
     </w:p>
     <w:p>
@@ -1371,37 +2177,30 @@
           <w:szCs w:val="28"/>
         </w:rPr>
       </w:pPr>
-      <w:r>
-        <w:rPr>
-          <w:rFonts w:cs="Times New Roman"/>
-          <w:color w:val="2E75B5"/>
-          <w:szCs w:val="28"/>
-        </w:rPr>
-        <w:t>1.1.</w:t>
-      </w:r>
-      <w:r>
-        <w:rPr>
-          <w:rFonts w:eastAsia="Arial" w:cs="Times New Roman"/>
-          <w:color w:val="2E75B5"/>
-          <w:szCs w:val="28"/>
+    </w:p>
+    <w:p>
+      <w:pPr>
+        <w:pStyle w:val="Heading2"/>
+      </w:pPr>
+      <w:bookmarkStart w:id="7" w:name="_Toc207377446"/>
+      <w:r>
+        <w:t>2</w:t>
+      </w:r>
+      <w:r>
+        <w:t>.</w:t>
+      </w:r>
+      <w:r>
+        <w:rPr>
+          <w:rFonts w:eastAsia="Arial"/>
         </w:rPr>
         <w:t xml:space="preserve"> </w:t>
       </w:r>
       <w:r>
-        <w:rPr>
-          <w:rFonts w:cs="Times New Roman"/>
-          <w:color w:val="2E75B5"/>
-          <w:szCs w:val="28"/>
-        </w:rPr>
-        <w:t>Giới thiệu đề tài</w:t>
-      </w:r>
-      <w:r>
-        <w:rPr>
-          <w:rFonts w:cs="Times New Roman"/>
-          <w:color w:val="2E75B5"/>
-          <w:szCs w:val="28"/>
-        </w:rPr>
-        <w:t>.</w:t>
+        <w:t>Mô hình quy trình</w:t>
+      </w:r>
+      <w:bookmarkEnd w:id="7"/>
+      <w:r>
+        <w:t xml:space="preserve"> </w:t>
       </w:r>
     </w:p>
     <w:p>
@@ -1409,877 +2208,211 @@
         <w:spacing w:line="276" w:lineRule="auto"/>
       </w:pPr>
       <w:r>
-        <w:t>Đề tài dự án là phát triển một hệ thống quản lý sách trực tuyến, nhằm hỗ trợ việc mua bán sách qua nền tảng web. Mục tiêu chính là tạo ra một ứng dụng thân thiện, an toàn và hiệu quả, giúp khách hàng dễ dàng tìm kiếm và mua sách, đồng thời hỗ trợ quản lý cho quản trị viên và thủ kho. Phạm vi dự án giới hạn ở các chức năng chính.</w:t>
-      </w:r>
-    </w:p>
-    <w:p>
-      <w:pPr>
-        <w:spacing w:line="276" w:lineRule="auto"/>
-        <w:rPr>
-          <w:b/>
-        </w:rPr>
-      </w:pPr>
-      <w:r>
-        <w:rPr>
-          <w:b/>
-        </w:rPr>
-        <w:t>Khách hàng:</w:t>
-      </w:r>
-    </w:p>
-    <w:p>
-      <w:pPr>
-        <w:spacing w:line="276" w:lineRule="auto"/>
-      </w:pPr>
-      <w:r>
-        <w:t>Đăng kí.</w:t>
-      </w:r>
-    </w:p>
-    <w:p>
-      <w:pPr>
-        <w:spacing w:line="276" w:lineRule="auto"/>
-      </w:pPr>
-      <w:r>
-        <w:t>Đăng nhập.</w:t>
-      </w:r>
-    </w:p>
-    <w:p>
-      <w:pPr>
-        <w:spacing w:line="276" w:lineRule="auto"/>
-      </w:pPr>
-      <w:r>
-        <w:t>Tìm kiếm sách.</w:t>
-      </w:r>
-    </w:p>
-    <w:p>
-      <w:pPr>
-        <w:spacing w:line="276" w:lineRule="auto"/>
-      </w:pPr>
-      <w:r>
-        <w:t>Xem chi tiết sách.</w:t>
-      </w:r>
-    </w:p>
-    <w:p>
-      <w:pPr>
-        <w:spacing w:line="276" w:lineRule="auto"/>
-      </w:pPr>
-      <w:r>
-        <w:t>Thêm vào giỏ hàng.</w:t>
-      </w:r>
-    </w:p>
-    <w:p>
-      <w:pPr>
-        <w:spacing w:line="276" w:lineRule="auto"/>
-      </w:pPr>
-      <w:r>
-        <w:t>Đặt hàng.</w:t>
-      </w:r>
-    </w:p>
-    <w:p>
-      <w:pPr>
-        <w:spacing w:line="276" w:lineRule="auto"/>
-      </w:pPr>
-      <w:r>
-        <w:t>Thanh toán.</w:t>
-      </w:r>
-    </w:p>
-    <w:p>
-      <w:pPr>
-        <w:spacing w:line="276" w:lineRule="auto"/>
-      </w:pPr>
-      <w:r>
-        <w:t>Theo dõi đơn hàng.</w:t>
-      </w:r>
-    </w:p>
-    <w:p>
-      <w:pPr>
-        <w:spacing w:line="276" w:lineRule="auto"/>
-        <w:rPr>
-          <w:b/>
-        </w:rPr>
-      </w:pPr>
-      <w:r>
-        <w:rPr>
-          <w:b/>
-        </w:rPr>
-        <w:t>Quản trị viên:</w:t>
-      </w:r>
-    </w:p>
-    <w:p>
-      <w:pPr>
-        <w:spacing w:line="276" w:lineRule="auto"/>
-      </w:pPr>
-      <w:r>
-        <w:t>Đăng nhập.</w:t>
-      </w:r>
-    </w:p>
-    <w:p>
-      <w:pPr>
-        <w:spacing w:line="276" w:lineRule="auto"/>
-      </w:pPr>
-      <w:r>
-        <w:t>Quản lý sản phẩm</w:t>
-      </w:r>
-      <w:r>
-        <w:t>(Thêm/Sửa/Xóa)</w:t>
-      </w:r>
-    </w:p>
-    <w:p>
-      <w:pPr>
-        <w:spacing w:line="276" w:lineRule="auto"/>
-      </w:pPr>
-      <w:r>
-        <w:t>Quản lý đơn hàng.</w:t>
-      </w:r>
-      <w:r>
-        <w:t>(Xem tình trạng đơn hàng)</w:t>
-      </w:r>
-    </w:p>
-    <w:p>
-      <w:pPr>
-        <w:spacing w:line="276" w:lineRule="auto"/>
-      </w:pPr>
-      <w:r>
-        <w:t>Quản lý người dùng.</w:t>
-      </w:r>
-      <w:r>
-        <w:t>(Mở/Khóa Tài Khoản)</w:t>
-      </w:r>
-    </w:p>
-    <w:p>
-      <w:pPr>
-        <w:spacing w:line="276" w:lineRule="auto"/>
-        <w:rPr>
-          <w:b/>
-        </w:rPr>
-      </w:pPr>
-      <w:r>
-        <w:rPr>
-          <w:b/>
-        </w:rPr>
-        <w:t>Thủ kho:</w:t>
-      </w:r>
-    </w:p>
-    <w:p>
-      <w:pPr>
-        <w:spacing w:line="276" w:lineRule="auto"/>
-      </w:pPr>
-      <w:r>
-        <w:t>Đăng nhập.</w:t>
-      </w:r>
-    </w:p>
-    <w:p>
-      <w:pPr>
-        <w:spacing w:line="276" w:lineRule="auto"/>
-      </w:pPr>
-      <w:r>
-        <w:t>Cập nhật trạng thái kho.</w:t>
-      </w:r>
-    </w:p>
-    <w:p>
-      <w:pPr>
-        <w:spacing w:line="276" w:lineRule="auto"/>
-      </w:pPr>
+        <w:t xml:space="preserve">Dự án chọn mô hình Agile để phát triển. Lý do lựa chọn: Agile cho phép linh hoạt trong việc xử lý thay đổi yêu cầu từ người dùng (ví dụ: điều chỉnh chức năng dựa </w:t>
+      </w:r>
       <w:r>
         <w:lastRenderedPageBreak/>
-        <w:t>Xác nhận đơn hàng</w:t>
-      </w:r>
-    </w:p>
-    <w:p>
-      <w:pPr>
-        <w:spacing w:line="276" w:lineRule="auto"/>
-      </w:pPr>
-      <w:r>
-        <w:rPr>
-          <w:b/>
-        </w:rPr>
-        <w:t>Công nghệ sử dụng bao gồm:</w:t>
-      </w:r>
-      <w:r>
-        <w:t xml:space="preserve"> ngôn ngữ lập trình Java (với IDE IntelliJ), cơ sở dữ liệu MySQL để lưu trữ thông tin sách, đơn hàng và người dùng.</w:t>
-      </w:r>
-    </w:p>
-    <w:p>
-      <w:pPr>
-        <w:spacing w:line="276" w:lineRule="auto"/>
-        <w:jc w:val="left"/>
-        <w:rPr>
-          <w:rFonts w:cs="Times New Roman"/>
-          <w:color w:val="2E75B5"/>
-          <w:szCs w:val="28"/>
-        </w:rPr>
-      </w:pPr>
-      <w:r>
-        <w:rPr>
-          <w:rFonts w:cs="Times New Roman"/>
-          <w:color w:val="2E75B5"/>
-          <w:szCs w:val="28"/>
-        </w:rPr>
-        <w:t>1.2.</w:t>
-      </w:r>
-      <w:r>
-        <w:rPr>
-          <w:rFonts w:eastAsia="Arial" w:cs="Times New Roman"/>
-          <w:color w:val="2E75B5"/>
-          <w:szCs w:val="28"/>
-        </w:rPr>
-        <w:t xml:space="preserve"> </w:t>
-      </w:r>
-      <w:r>
-        <w:rPr>
-          <w:rFonts w:cs="Times New Roman"/>
-          <w:color w:val="2E75B5"/>
-          <w:szCs w:val="28"/>
-        </w:rPr>
-        <w:t>Mô hình quy trình</w:t>
-      </w:r>
-      <w:r>
-        <w:rPr>
-          <w:rFonts w:cs="Times New Roman"/>
-          <w:color w:val="2E75B5"/>
-          <w:szCs w:val="28"/>
-        </w:rPr>
-        <w:t xml:space="preserve"> </w:t>
-      </w:r>
-    </w:p>
-    <w:p>
-      <w:pPr>
-        <w:spacing w:line="276" w:lineRule="auto"/>
-      </w:pPr>
-      <w:r>
-        <w:t>Dự án chọn mô hình Agile để phát triển. Lý do lựa chọn: Agile cho phép linh hoạt trong việc xử lý thay đổi yêu cầu từ người dùng (ví dụ: điều chỉnh chức năng dựa trên phản hồi từ khách hàng), phù hợp với dự án phần mềm web có quy mô vừa phải. Quy trình sẽ chia thành các sprint ngắn (2-4 tuần), với các giai đoạn lập kế hoạch, phát triển, kiểm thử và đánh giá lặp lại, đảm bảo sản phẩm có thể được triển khai nhanh chóng và cải tiến liên tục.</w:t>
-      </w:r>
-    </w:p>
-    <w:p>
-      <w:pPr>
-        <w:spacing w:line="276" w:lineRule="auto"/>
-        <w:jc w:val="left"/>
-        <w:rPr>
-          <w:rFonts w:cs="Times New Roman"/>
-          <w:b/>
-          <w:sz w:val="32"/>
-          <w:szCs w:val="32"/>
-        </w:rPr>
-      </w:pPr>
-      <w:r>
-        <w:rPr>
-          <w:rFonts w:cs="Times New Roman"/>
-          <w:b/>
-          <w:sz w:val="32"/>
-          <w:szCs w:val="32"/>
-        </w:rPr>
-        <w:t>2. Phân tích yêu cầu.</w:t>
-      </w:r>
-    </w:p>
-    <w:p>
-      <w:pPr>
-        <w:spacing w:line="276" w:lineRule="auto"/>
-        <w:jc w:val="left"/>
-        <w:rPr>
-          <w:rFonts w:cs="Times New Roman"/>
-          <w:b/>
-          <w:szCs w:val="28"/>
-        </w:rPr>
-      </w:pPr>
-      <w:r>
-        <w:rPr>
-          <w:rFonts w:cs="Times New Roman"/>
-          <w:b/>
-          <w:szCs w:val="28"/>
-        </w:rPr>
-        <w:t>2.1.Yêu cầu chức năng.</w:t>
-      </w:r>
-    </w:p>
-    <w:p>
-      <w:pPr>
-        <w:spacing w:line="276" w:lineRule="auto"/>
-        <w:rPr>
-          <w:lang w:eastAsia="en-US"/>
-        </w:rPr>
-      </w:pPr>
-      <w:r>
-        <w:rPr>
-          <w:lang w:eastAsia="en-US"/>
-        </w:rPr>
-        <w:t>Dưới đây là danh sách đầy đủ các chức năng chính, dựa trên các actor đã xác định (Khách hàng, Quản trị viên, Thủ kho, và Hệ thống). Các chức năng được liệt kê theo actor để dễ theo dõi.</w:t>
-      </w:r>
-    </w:p>
-    <w:tbl>
-      <w:tblPr>
-        <w:tblW w:w="0" w:type="auto"/>
-        <w:tblCellSpacing w:w="15" w:type="dxa"/>
-        <w:tblBorders>
-          <w:top w:val="single" w:sz="4" w:space="0" w:color="auto"/>
-          <w:left w:val="single" w:sz="4" w:space="0" w:color="auto"/>
-          <w:bottom w:val="single" w:sz="4" w:space="0" w:color="auto"/>
-          <w:right w:val="single" w:sz="4" w:space="0" w:color="auto"/>
-          <w:insideH w:val="single" w:sz="4" w:space="0" w:color="auto"/>
-          <w:insideV w:val="single" w:sz="4" w:space="0" w:color="auto"/>
-        </w:tblBorders>
-        <w:tblCellMar>
-          <w:top w:w="15" w:type="dxa"/>
-          <w:left w:w="15" w:type="dxa"/>
-          <w:bottom w:w="15" w:type="dxa"/>
-          <w:right w:w="15" w:type="dxa"/>
-        </w:tblCellMar>
-        <w:tblLook w:val="04A0" w:firstRow="1" w:lastRow="0" w:firstColumn="1" w:lastColumn="0" w:noHBand="0" w:noVBand="1"/>
-      </w:tblPr>
-      <w:tblGrid>
-        <w:gridCol w:w="1698"/>
-        <w:gridCol w:w="7704"/>
-      </w:tblGrid>
-      <w:tr>
-        <w:trPr>
-          <w:tblHeader/>
-          <w:tblCellSpacing w:w="15" w:type="dxa"/>
-        </w:trPr>
-        <w:tc>
-          <w:tcPr>
-            <w:tcW w:w="0" w:type="auto"/>
-            <w:vAlign w:val="center"/>
-            <w:hideMark/>
-          </w:tcPr>
-          <w:p>
-            <w:pPr>
-              <w:spacing w:line="276" w:lineRule="auto"/>
-              <w:jc w:val="left"/>
-              <w:rPr>
-                <w:b/>
-                <w:bCs/>
-                <w:lang w:eastAsia="en-US"/>
-              </w:rPr>
-            </w:pPr>
-            <w:r>
-              <w:rPr>
-                <w:b/>
-                <w:bCs/>
-                <w:lang w:eastAsia="en-US"/>
-              </w:rPr>
-              <w:t>Actor</w:t>
-            </w:r>
-          </w:p>
-        </w:tc>
-        <w:tc>
-          <w:tcPr>
-            <w:tcW w:w="0" w:type="auto"/>
-            <w:vAlign w:val="center"/>
-            <w:hideMark/>
-          </w:tcPr>
-          <w:p>
-            <w:pPr>
-              <w:spacing w:line="276" w:lineRule="auto"/>
-              <w:jc w:val="left"/>
-              <w:rPr>
-                <w:b/>
-                <w:bCs/>
-                <w:lang w:eastAsia="en-US"/>
-              </w:rPr>
-            </w:pPr>
-            <w:r>
-              <w:rPr>
-                <w:b/>
-                <w:bCs/>
-                <w:lang w:eastAsia="en-US"/>
-              </w:rPr>
-              <w:t>Chức năng chính</w:t>
-            </w:r>
-          </w:p>
-        </w:tc>
-      </w:tr>
-      <w:tr>
-        <w:trPr>
-          <w:tblCellSpacing w:w="15" w:type="dxa"/>
-        </w:trPr>
-        <w:tc>
-          <w:tcPr>
-            <w:tcW w:w="0" w:type="auto"/>
-            <w:vAlign w:val="center"/>
-            <w:hideMark/>
-          </w:tcPr>
-          <w:p>
-            <w:pPr>
-              <w:spacing w:line="276" w:lineRule="auto"/>
-              <w:jc w:val="left"/>
-              <w:rPr>
-                <w:b/>
-                <w:lang w:eastAsia="en-US"/>
-              </w:rPr>
-            </w:pPr>
-            <w:r>
-              <w:rPr>
-                <w:b/>
-                <w:lang w:eastAsia="en-US"/>
-              </w:rPr>
-              <w:t>Khách hàng</w:t>
-            </w:r>
-          </w:p>
-        </w:tc>
-        <w:tc>
-          <w:tcPr>
-            <w:tcW w:w="0" w:type="auto"/>
-            <w:vAlign w:val="center"/>
-            <w:hideMark/>
-          </w:tcPr>
-          <w:p>
-            <w:pPr>
-              <w:spacing w:line="276" w:lineRule="auto"/>
-              <w:jc w:val="left"/>
-              <w:rPr>
-                <w:lang w:eastAsia="en-US"/>
-              </w:rPr>
-            </w:pPr>
-            <w:r>
-              <w:rPr>
-                <w:lang w:eastAsia="en-US"/>
-              </w:rPr>
-              <w:t xml:space="preserve">- Tìm kiếm sách theo thể loại, tác giả hoặc từ khóa. </w:t>
-            </w:r>
-          </w:p>
-          <w:p>
-            <w:pPr>
-              <w:spacing w:line="276" w:lineRule="auto"/>
-              <w:jc w:val="left"/>
-              <w:rPr>
-                <w:lang w:eastAsia="en-US"/>
-              </w:rPr>
-            </w:pPr>
-            <w:r>
-              <w:rPr>
-                <w:lang w:eastAsia="en-US"/>
-              </w:rPr>
-              <w:t>- Xem chi tiết sách (mô tả, giá, đánh giá).</w:t>
-            </w:r>
-          </w:p>
-          <w:p>
-            <w:pPr>
-              <w:spacing w:line="276" w:lineRule="auto"/>
-              <w:jc w:val="left"/>
-              <w:rPr>
-                <w:lang w:eastAsia="en-US"/>
-              </w:rPr>
-            </w:pPr>
-            <w:r>
-              <w:rPr>
-                <w:lang w:eastAsia="en-US"/>
-              </w:rPr>
-              <w:t xml:space="preserve">- Thêm sách vào giỏ hàng. </w:t>
-            </w:r>
-          </w:p>
-          <w:p>
-            <w:pPr>
-              <w:spacing w:line="276" w:lineRule="auto"/>
-              <w:jc w:val="left"/>
-              <w:rPr>
-                <w:lang w:eastAsia="en-US"/>
-              </w:rPr>
-            </w:pPr>
-            <w:r>
-              <w:rPr>
-                <w:lang w:eastAsia="en-US"/>
-              </w:rPr>
-              <w:t xml:space="preserve">- Đặt hàng và chọn phương thức vận chuyển. </w:t>
-            </w:r>
-          </w:p>
-          <w:p>
-            <w:pPr>
-              <w:spacing w:line="276" w:lineRule="auto"/>
-              <w:jc w:val="left"/>
-              <w:rPr>
-                <w:lang w:eastAsia="en-US"/>
-              </w:rPr>
-            </w:pPr>
-            <w:r>
-              <w:rPr>
-                <w:lang w:eastAsia="en-US"/>
-              </w:rPr>
-              <w:t xml:space="preserve">- Thanh toán trực tuyến (tích hợp cổng thanh toán). </w:t>
-            </w:r>
-          </w:p>
-          <w:p>
-            <w:pPr>
-              <w:spacing w:line="276" w:lineRule="auto"/>
-              <w:jc w:val="left"/>
-              <w:rPr>
-                <w:lang w:eastAsia="en-US"/>
-              </w:rPr>
-            </w:pPr>
-            <w:r>
-              <w:rPr>
-                <w:lang w:eastAsia="en-US"/>
-              </w:rPr>
-              <w:t>- Theo dõi trạng thái đơn hàng.</w:t>
-            </w:r>
-          </w:p>
-        </w:tc>
-      </w:tr>
-      <w:tr>
-        <w:trPr>
-          <w:tblCellSpacing w:w="15" w:type="dxa"/>
-        </w:trPr>
-        <w:tc>
-          <w:tcPr>
-            <w:tcW w:w="0" w:type="auto"/>
-            <w:vAlign w:val="center"/>
-            <w:hideMark/>
-          </w:tcPr>
-          <w:p>
-            <w:pPr>
-              <w:spacing w:line="276" w:lineRule="auto"/>
-              <w:jc w:val="left"/>
-              <w:rPr>
-                <w:b/>
-                <w:lang w:eastAsia="en-US"/>
-              </w:rPr>
-            </w:pPr>
-            <w:r>
-              <w:rPr>
-                <w:b/>
-                <w:lang w:eastAsia="en-US"/>
-              </w:rPr>
-              <w:t>Quản trị viên</w:t>
-            </w:r>
-          </w:p>
-        </w:tc>
-        <w:tc>
-          <w:tcPr>
-            <w:tcW w:w="0" w:type="auto"/>
-            <w:vAlign w:val="center"/>
-            <w:hideMark/>
-          </w:tcPr>
-          <w:p>
-            <w:pPr>
-              <w:spacing w:line="276" w:lineRule="auto"/>
-              <w:jc w:val="left"/>
-              <w:rPr>
-                <w:lang w:eastAsia="en-US"/>
-              </w:rPr>
-            </w:pPr>
-            <w:r>
-              <w:rPr>
-                <w:lang w:eastAsia="en-US"/>
-              </w:rPr>
-              <w:t xml:space="preserve">- Quản lý sản phẩm: Thêm/sửa/xóa sách, cập nhật giá và thông tin. </w:t>
-            </w:r>
-          </w:p>
-          <w:p>
-            <w:pPr>
-              <w:spacing w:line="276" w:lineRule="auto"/>
-              <w:jc w:val="left"/>
-              <w:rPr>
-                <w:lang w:eastAsia="en-US"/>
-              </w:rPr>
-            </w:pPr>
-            <w:r>
-              <w:rPr>
-                <w:lang w:eastAsia="en-US"/>
-              </w:rPr>
-              <w:t xml:space="preserve">- Quản lý đơn hàng: Xem danh sách, xác nhận/hủy đơn. </w:t>
-            </w:r>
-          </w:p>
-          <w:p>
-            <w:pPr>
-              <w:spacing w:line="276" w:lineRule="auto"/>
-              <w:jc w:val="left"/>
-              <w:rPr>
-                <w:lang w:eastAsia="en-US"/>
-              </w:rPr>
-            </w:pPr>
-            <w:r>
-              <w:rPr>
-                <w:lang w:eastAsia="en-US"/>
-              </w:rPr>
-              <w:t>- Quản lý người dùng: Đăng ký/xóa tài khoản, phân quyền.</w:t>
-            </w:r>
-          </w:p>
-        </w:tc>
-      </w:tr>
-      <w:tr>
-        <w:trPr>
-          <w:tblCellSpacing w:w="15" w:type="dxa"/>
-        </w:trPr>
-        <w:tc>
-          <w:tcPr>
-            <w:tcW w:w="0" w:type="auto"/>
-            <w:vAlign w:val="center"/>
-            <w:hideMark/>
-          </w:tcPr>
-          <w:p>
-            <w:pPr>
-              <w:spacing w:line="276" w:lineRule="auto"/>
-              <w:jc w:val="left"/>
-              <w:rPr>
-                <w:b/>
-                <w:lang w:eastAsia="en-US"/>
-              </w:rPr>
-            </w:pPr>
-            <w:r>
-              <w:rPr>
-                <w:b/>
-                <w:lang w:eastAsia="en-US"/>
-              </w:rPr>
-              <w:lastRenderedPageBreak/>
-              <w:t>Thủ kho</w:t>
-            </w:r>
-          </w:p>
-        </w:tc>
-        <w:tc>
-          <w:tcPr>
-            <w:tcW w:w="0" w:type="auto"/>
-            <w:vAlign w:val="center"/>
-            <w:hideMark/>
-          </w:tcPr>
-          <w:p>
-            <w:pPr>
-              <w:spacing w:line="276" w:lineRule="auto"/>
-              <w:jc w:val="left"/>
-              <w:rPr>
-                <w:lang w:eastAsia="en-US"/>
-              </w:rPr>
-            </w:pPr>
-            <w:r>
-              <w:rPr>
-                <w:lang w:eastAsia="en-US"/>
-              </w:rPr>
-              <w:t xml:space="preserve">- Cập nhật trạng thái kho: Kiểm tra tồn kho, cập nhật số lượng sách. </w:t>
-            </w:r>
-          </w:p>
-          <w:p>
-            <w:pPr>
-              <w:spacing w:line="276" w:lineRule="auto"/>
-              <w:jc w:val="left"/>
-              <w:rPr>
-                <w:lang w:eastAsia="en-US"/>
-              </w:rPr>
-            </w:pPr>
-            <w:r>
-              <w:rPr>
-                <w:lang w:eastAsia="en-US"/>
-              </w:rPr>
-              <w:t>- Xác nhận đơn hàng: Kiểm tra hàng tồn và chuẩn bị vận chuyển.</w:t>
-            </w:r>
-          </w:p>
-        </w:tc>
-      </w:tr>
-      <w:tr>
-        <w:trPr>
-          <w:tblCellSpacing w:w="15" w:type="dxa"/>
-        </w:trPr>
-        <w:tc>
-          <w:tcPr>
-            <w:tcW w:w="0" w:type="auto"/>
-            <w:vAlign w:val="center"/>
-            <w:hideMark/>
-          </w:tcPr>
-          <w:p>
-            <w:pPr>
-              <w:spacing w:line="276" w:lineRule="auto"/>
-              <w:jc w:val="left"/>
-              <w:rPr>
-                <w:b/>
-                <w:lang w:eastAsia="en-US"/>
-              </w:rPr>
-            </w:pPr>
-            <w:r>
-              <w:rPr>
-                <w:b/>
-                <w:lang w:eastAsia="en-US"/>
-              </w:rPr>
-              <w:t>Hệ thống</w:t>
-            </w:r>
-          </w:p>
-        </w:tc>
-        <w:tc>
-          <w:tcPr>
-            <w:tcW w:w="0" w:type="auto"/>
-            <w:vAlign w:val="center"/>
-            <w:hideMark/>
-          </w:tcPr>
-          <w:p>
-            <w:pPr>
-              <w:spacing w:line="276" w:lineRule="auto"/>
-              <w:jc w:val="left"/>
-              <w:rPr>
-                <w:lang w:eastAsia="en-US"/>
-              </w:rPr>
-            </w:pPr>
-            <w:r>
-              <w:rPr>
-                <w:lang w:eastAsia="en-US"/>
-              </w:rPr>
-              <w:t>- Tích hợp với MySQL để lưu trữ và truy vấn dữ liệu.</w:t>
-            </w:r>
-          </w:p>
-        </w:tc>
-      </w:tr>
-    </w:tbl>
-    <w:p>
-      <w:pPr>
-        <w:spacing w:line="276" w:lineRule="auto"/>
-        <w:jc w:val="left"/>
-        <w:rPr>
-          <w:rFonts w:cs="Times New Roman"/>
-          <w:b/>
-          <w:szCs w:val="28"/>
-        </w:rPr>
-      </w:pPr>
-    </w:p>
-    <w:p>
-      <w:pPr>
-        <w:spacing w:line="276" w:lineRule="auto"/>
-        <w:jc w:val="left"/>
-        <w:rPr>
-          <w:rFonts w:cs="Times New Roman"/>
-          <w:szCs w:val="28"/>
-        </w:rPr>
-      </w:pPr>
-      <w:r>
-        <w:rPr>
-          <w:rFonts w:cs="Times New Roman"/>
-          <w:b/>
-          <w:szCs w:val="28"/>
-        </w:rPr>
-        <w:t>2.2. Yêu cầu phi chức năng</w:t>
-      </w:r>
-    </w:p>
-    <w:p>
-      <w:pPr>
-        <w:spacing w:line="276" w:lineRule="auto"/>
-      </w:pPr>
-      <w:r>
-        <w:t>Các yêu cầu này tập trung vào hiệu năng, bảo mật và khả năng sử dụng để đảm bảo hệ thống đáng tin cậy.</w:t>
-      </w:r>
-    </w:p>
-    <w:p>
-      <w:pPr>
-        <w:spacing w:line="276" w:lineRule="auto"/>
-        <w:rPr>
-          <w:rFonts w:eastAsia="Times New Roman" w:cs="Times New Roman"/>
-          <w:lang w:eastAsia="en-US"/>
-        </w:rPr>
-      </w:pPr>
-      <w:r>
-        <w:rPr>
-          <w:rFonts w:eastAsia="Times New Roman" w:cs="Times New Roman"/>
+        <w:t>trên phản hồi từ khách hàng), phù hợp với dự án phần mềm web có quy mô vừa phải. Quy trình sẽ chia thành các sprint ngắn (2-4 tuần), với các giai đoạn lập kế hoạch, phát triển, kiểm thử và đánh giá lặp lại, đảm bảo sản phẩm có thể được triển khai nhanh chóng và cải tiến liên tục.</w:t>
+      </w:r>
+    </w:p>
+    <w:p>
+      <w:pPr>
+        <w:pStyle w:val="Heading1"/>
+        <w:numPr>
+          <w:ilvl w:val="0"/>
+          <w:numId w:val="0"/>
+        </w:numPr>
+        <w:rPr>
+          <w:bCs w:val="0"/>
+        </w:rPr>
+      </w:pPr>
+      <w:bookmarkStart w:id="8" w:name="_Toc207377447"/>
+      <w:r>
+        <w:rPr>
+          <w:bCs w:val="0"/>
+        </w:rPr>
+        <w:t>II. Các yêu cầu chức năng</w:t>
+      </w:r>
+      <w:bookmarkEnd w:id="8"/>
+    </w:p>
+    <w:p>
+      <w:pPr>
+        <w:pStyle w:val="Heading2"/>
+      </w:pPr>
+      <w:r>
+        <w:t>2.1.</w:t>
+      </w:r>
+      <w:r>
+        <w:t>Các tác nhân (Actors)</w:t>
+      </w:r>
+    </w:p>
+    <w:p>
+      <w:r>
+        <w:t>Trong hệ thống quản lý thư viện sách điện tử, các tác nhân chính bao gồm:</w:t>
+      </w:r>
+      <w:r>
+        <w:br/>
+        <w:t>-</w:t>
+      </w:r>
+      <w:r>
+        <w:rPr>
           <w:b/>
           <w:bCs/>
-          <w:lang w:eastAsia="en-US"/>
-        </w:rPr>
-        <w:t>Hiệu năng</w:t>
-      </w:r>
-      <w:r>
-        <w:rPr>
-          <w:rFonts w:eastAsia="Times New Roman" w:cs="Times New Roman"/>
-          <w:lang w:eastAsia="en-US"/>
-        </w:rPr>
-        <w:t>: Tải trang dưới 2 giây với tối đa 1000 người dùng đồng thời; hỗ trợ truy vấn nhanh từ cơ sở dữ liệu MySQL (sử dụng index cho bảng sách và đơn hàng).</w:t>
-      </w:r>
-    </w:p>
-    <w:p>
-      <w:pPr>
-        <w:spacing w:line="276" w:lineRule="auto"/>
-        <w:rPr>
-          <w:rFonts w:eastAsia="Times New Roman" w:cs="Times New Roman"/>
-          <w:lang w:eastAsia="en-US"/>
-        </w:rPr>
-      </w:pPr>
-      <w:r>
-        <w:rPr>
-          <w:rFonts w:eastAsia="Times New Roman" w:cs="Times New Roman"/>
+        </w:rPr>
+        <w:t xml:space="preserve">Khách hàng (User) </w:t>
+      </w:r>
+      <w:r>
+        <w:t>: Người dùng có nhu cầu liên quan đến mua bán sách.</w:t>
+      </w:r>
+    </w:p>
+    <w:p>
+      <w:r>
+        <w:t>-</w:t>
+      </w:r>
+      <w:r>
+        <w:rPr>
           <w:b/>
           <w:bCs/>
-          <w:lang w:eastAsia="en-US"/>
-        </w:rPr>
-        <w:t>Bảo mật</w:t>
-      </w:r>
-      <w:r>
-        <w:rPr>
-          <w:rFonts w:eastAsia="Times New Roman" w:cs="Times New Roman"/>
-          <w:lang w:eastAsia="en-US"/>
-        </w:rPr>
-        <w:t>: Phân quyền truy cập (ví dụ: chỉ quản trị viên mới quản lý sản phẩm); dữ liệu thanh toán của khách hàng phải được mã hóa (sử dụng HTTPS và thư viện mã hóa trong Java); phòng chống SQL injection trong kết nối MySQL.</w:t>
-      </w:r>
-    </w:p>
-    <w:p>
-      <w:pPr>
-        <w:spacing w:line="276" w:lineRule="auto"/>
-        <w:rPr>
-          <w:rFonts w:eastAsia="Times New Roman" w:cs="Times New Roman"/>
-          <w:lang w:eastAsia="en-US"/>
-        </w:rPr>
-      </w:pPr>
-      <w:r>
-        <w:rPr>
-          <w:rFonts w:eastAsia="Times New Roman" w:cs="Times New Roman"/>
+        </w:rPr>
+        <w:t>Quản trị viên (Admin)</w:t>
+      </w:r>
+      <w:r>
+        <w:t xml:space="preserve"> : Người quản lý hệ thống, duy trì, và cập nhật thông tin sản phẩm.</w:t>
+      </w:r>
+      <w:r>
+        <w:br/>
+        <w:t>-</w:t>
+      </w:r>
+      <w:r>
+        <w:rPr>
           <w:b/>
           <w:bCs/>
-          <w:lang w:eastAsia="en-US"/>
-        </w:rPr>
-        <w:t>Khả năng sử dụng (UI/UX)</w:t>
-      </w:r>
-      <w:r>
-        <w:rPr>
-          <w:rFonts w:eastAsia="Times New Roman" w:cs="Times New Roman"/>
-          <w:lang w:eastAsia="en-US"/>
-        </w:rPr>
-        <w:t>: Giao diện thân thiện, responsive trên desktop và mobile; sử dụng ngôn ngữ tiếng Việt, với hướng dẫn rõ ràng cho từng chức năng.</w:t>
-      </w:r>
-    </w:p>
-    <w:p>
-      <w:pPr>
-        <w:spacing w:line="276" w:lineRule="auto"/>
-        <w:rPr>
-          <w:rFonts w:eastAsia="Times New Roman" w:cs="Times New Roman"/>
-          <w:b/>
-          <w:lang w:eastAsia="en-US"/>
-        </w:rPr>
-      </w:pPr>
-      <w:r>
-        <w:rPr>
-          <w:rFonts w:eastAsia="Times New Roman" w:cs="Times New Roman"/>
-          <w:b/>
-          <w:lang w:eastAsia="en-US"/>
-        </w:rPr>
-        <w:t>2.3. Mô hình hóa</w:t>
-      </w:r>
-    </w:p>
-    <w:p>
-      <w:pPr>
-        <w:spacing w:line="276" w:lineRule="auto"/>
-        <w:rPr>
-          <w:rFonts w:eastAsia="Times New Roman" w:cs="Times New Roman"/>
-          <w:b/>
-          <w:lang w:eastAsia="en-US"/>
-        </w:rPr>
-      </w:pPr>
-      <w:r>
-        <w:rPr>
-          <w:rFonts w:eastAsia="Times New Roman" w:cs="Times New Roman"/>
-          <w:b/>
-          <w:lang w:eastAsia="en-US"/>
-        </w:rPr>
-        <w:t>2.3.1. Usecase Diagram: Khách hàng.</w:t>
-      </w:r>
-    </w:p>
-    <w:p>
-      <w:pPr>
-        <w:spacing w:line="276" w:lineRule="auto"/>
-        <w:rPr>
-          <w:rFonts w:eastAsia="Times New Roman" w:cs="Times New Roman"/>
-          <w:b/>
-          <w:lang w:eastAsia="en-US"/>
-        </w:rPr>
-      </w:pPr>
-      <w:r>
-        <w:rPr>
-          <w:rFonts w:eastAsia="Times New Roman" w:cs="Times New Roman"/>
-          <w:b/>
-          <w:noProof/>
-          <w:lang w:eastAsia="en-US"/>
-        </w:rPr>
+        </w:rPr>
+        <w:t>Thủ kho (Store Keeper)</w:t>
+      </w:r>
+      <w:r>
+        <w:t xml:space="preserve"> : Người chịu trách nhiệm cho quản lý số lượng sản phẩm và xác nhận thông tin vận chuyển.</w:t>
+      </w:r>
+    </w:p>
+    <w:p>
+      <w:pPr>
+        <w:pStyle w:val="Heading2"/>
+      </w:pPr>
+      <w:r>
+        <w:t>2.2.Các chức năng của hệ thống</w:t>
+      </w:r>
+    </w:p>
+    <w:p>
+      <w:r>
+        <w:t>1.Đăng ký/Đăng nhập : Xác thực người dùng khi truy cập vào hệ thống.</w:t>
+      </w:r>
+    </w:p>
+    <w:p>
+      <w:r>
+        <w:t>2.Đặt hàng : Cho phép người dùng lựa chọn sản phẩm và đặt hàng.</w:t>
+      </w:r>
+    </w:p>
+    <w:p>
+      <w:r>
+        <w:t>3.Hủy đơn(User) : Cho phép người dùng hủy đơn hàng khi không còn nhu cầu mua.</w:t>
+      </w:r>
+    </w:p>
+    <w:p>
+      <w:r>
+        <w:t>4.Tìm kiếm sách : Người dùng có khả năng tìm kiếm sách theo nhu cầu.</w:t>
+      </w:r>
+    </w:p>
+    <w:p>
+      <w:r>
+        <w:t>5.Xem chi tiết sách : Người dùng xem chi tiết thông tin sách.</w:t>
+      </w:r>
+    </w:p>
+    <w:p>
+      <w:r>
+        <w:t>6.Thanh toán : Người dùng thanh toán các đơn hàng của mình.</w:t>
+      </w:r>
+    </w:p>
+    <w:p>
+      <w:r>
+        <w:t>7.Xem danh sách đơn hàng(Người dùng) : Người dùng xem, kiểm tra lại các đơn hàng mình đã đặt.</w:t>
+      </w:r>
+    </w:p>
+    <w:p>
+      <w:r>
+        <w:t>8.Thêm sách : Quản trị viên thêm mẫu sách lên trên trang web để phục vụ việc bán hàng.</w:t>
+      </w:r>
+    </w:p>
+    <w:p>
+      <w:r>
+        <w:t>9.Xóa sách : Quản trị viên xóa mẫu sách nếu không muốn bán mẫu sách đó nữa.</w:t>
+      </w:r>
+    </w:p>
+    <w:p>
+      <w:r>
+        <w:t>10.Cập nhật sách : Quản trị viên cập nhật thông tin, số lượng sách.</w:t>
+      </w:r>
+    </w:p>
+    <w:p>
+      <w:r>
+        <w:t>11.Xem danh sách đơn hàng(Quản trị viên) : Quản trị viên có thể theo dõi danh sách các đơn hàng đã được đặt của hệ thống.</w:t>
+      </w:r>
+    </w:p>
+    <w:p>
+      <w:r>
+        <w:lastRenderedPageBreak/>
+        <w:t>12.Xác nhận đơn : Quản trị viên xác nhận đơn hàng của người dùng xem có thể thực hiện hay không.</w:t>
+      </w:r>
+    </w:p>
+    <w:p>
+      <w:r>
+        <w:t>13.Hủy đơn hàng(Admin) : Quản trị viên hủy đơn hàng của người dùng khi không có khả năng giao cho khách hàng, có kèm lời giải thích.</w:t>
+      </w:r>
+    </w:p>
+    <w:p>
+      <w:r>
+        <w:t>14.Khóa tài khoản người dùng : Quản trị viên khóa tài khoản người dùng.</w:t>
+      </w:r>
+    </w:p>
+    <w:p>
+      <w:r>
+        <w:t>15.Mở tài khoản người dùng : Quản trị viên mở khóa tài khoản người dùng.</w:t>
+      </w:r>
+    </w:p>
+    <w:p>
+      <w:r>
+        <w:t>16.Xem danh sách hàng tồn : Thủ kho theo dõi danh sách số lượng hàng của từng mẫu sách đang có.</w:t>
+      </w:r>
+    </w:p>
+    <w:p>
+      <w:r>
+        <w:t>17.Cập nhật số lượng sách : Thủ kho cập nhật số lượng sách sau khi có thay đổi.</w:t>
+      </w:r>
+    </w:p>
+    <w:p>
+      <w:r>
+        <w:t>18.Xem danh sách đơn đặt hàng(Thủ kho) : Thủ kho xem danh sách đơn hàng đã được xác nhận do quản trị viên xác nhận.</w:t>
+      </w:r>
+    </w:p>
+    <w:p>
+      <w:r>
+        <w:t>19.Xác nhận vận chuyển : Thủ kho xác nhận vận chuyển đơn hàng sau khi quản trị viên xác nhận</w:t>
+      </w:r>
+    </w:p>
+    <w:p>
+      <w:pPr>
+        <w:pStyle w:val="Heading2"/>
+      </w:pPr>
+      <w:r>
+        <w:t>2.3.Biểu đồ use case tổng quan</w:t>
+      </w:r>
+    </w:p>
+    <w:p>
+      <w:r>
         <w:drawing>
-          <wp:inline distT="0" distB="0" distL="0" distR="0" wp14:anchorId="668B5916" wp14:editId="31AB9120">
-            <wp:extent cx="5633720" cy="1118272"/>
-            <wp:effectExtent l="0" t="0" r="5080" b="5715"/>
-            <wp:docPr id="8" name="Picture 8" descr="C:\Users\7520\Downloads\z6943247711367_2f47b7dd6dc361994d904731a92f5538.jpg"/>
+          <wp:inline distT="0" distB="0" distL="0" distR="0" wp14:anchorId="3C3BEC15" wp14:editId="2C84E8F6">
+            <wp:extent cx="5976620" cy="3311525"/>
+            <wp:effectExtent l="0" t="0" r="5080" b="3175"/>
+            <wp:docPr id="5818436" name="Picture 1"/>
             <wp:cNvGraphicFramePr>
               <a:graphicFrameLocks xmlns:a="http://schemas.openxmlformats.org/drawingml/2006/main" noChangeAspect="1"/>
             </wp:cNvGraphicFramePr>
@@ -2287,36 +2420,23 @@
               <a:graphicData uri="http://schemas.openxmlformats.org/drawingml/2006/picture">
                 <pic:pic xmlns:pic="http://schemas.openxmlformats.org/drawingml/2006/picture">
                   <pic:nvPicPr>
-                    <pic:cNvPr id="0" name="Picture 2" descr="C:\Users\7520\Downloads\z6943247711367_2f47b7dd6dc361994d904731a92f5538.jpg"/>
-                    <pic:cNvPicPr>
-                      <a:picLocks noChangeAspect="1" noChangeArrowheads="1"/>
-                    </pic:cNvPicPr>
+                    <pic:cNvPr id="5818436" name=""/>
+                    <pic:cNvPicPr/>
                   </pic:nvPicPr>
                   <pic:blipFill>
-                    <a:blip r:embed="rId12">
-                      <a:extLst>
-                        <a:ext uri="{28A0092B-C50C-407E-A947-70E740481C1C}">
-                          <a14:useLocalDpi xmlns:a14="http://schemas.microsoft.com/office/drawing/2010/main" val="0"/>
-                        </a:ext>
-                      </a:extLst>
-                    </a:blip>
-                    <a:srcRect/>
+                    <a:blip r:embed="rId12"/>
                     <a:stretch>
                       <a:fillRect/>
                     </a:stretch>
                   </pic:blipFill>
-                  <pic:spPr bwMode="auto">
+                  <pic:spPr>
                     <a:xfrm>
                       <a:off x="0" y="0"/>
-                      <a:ext cx="5633720" cy="1118272"/>
+                      <a:ext cx="5976620" cy="3311525"/>
                     </a:xfrm>
                     <a:prstGeom prst="rect">
                       <a:avLst/>
                     </a:prstGeom>
-                    <a:noFill/>
-                    <a:ln>
-                      <a:noFill/>
-                    </a:ln>
                   </pic:spPr>
                 </pic:pic>
               </a:graphicData>
@@ -2327,172 +2447,25 @@
     </w:p>
     <w:p>
       <w:pPr>
-        <w:spacing w:line="276" w:lineRule="auto"/>
-      </w:pPr>
-      <w:r>
-        <w:rPr>
-          <w:rStyle w:val="Strong"/>
-        </w:rPr>
-        <w:t>Actor</w:t>
-      </w:r>
-      <w:r>
-        <w:t xml:space="preserve">: </w:t>
-      </w:r>
-    </w:p>
-    <w:p>
-      <w:pPr>
-        <w:spacing w:line="276" w:lineRule="auto"/>
-      </w:pPr>
-      <w:r>
-        <w:rPr>
-          <w:rStyle w:val="Strong"/>
-        </w:rPr>
-        <w:t>Khách hàng</w:t>
-      </w:r>
-      <w:r>
-        <w:t>: Thực hiện các tương tác với hệ thống liên quan đến mua sắm và theo dõi đơn hàng.</w:t>
-      </w:r>
-    </w:p>
-    <w:p>
-      <w:pPr>
-        <w:spacing w:line="276" w:lineRule="auto"/>
-      </w:pPr>
-      <w:r>
-        <w:rPr>
-          <w:rStyle w:val="Strong"/>
-        </w:rPr>
-        <w:t>Use Case</w:t>
-      </w:r>
-      <w:r>
-        <w:t xml:space="preserve">: </w:t>
-      </w:r>
-    </w:p>
-    <w:p>
-      <w:pPr>
-        <w:spacing w:line="276" w:lineRule="auto"/>
+        <w:pStyle w:val="Heading2"/>
       </w:pPr>
       <w:r>
         <w:lastRenderedPageBreak/>
-        <w:t>Đăng nhập/Đăng ký.</w:t>
-      </w:r>
-    </w:p>
-    <w:p>
-      <w:pPr>
-        <w:spacing w:line="276" w:lineRule="auto"/>
-      </w:pPr>
-      <w:r>
-        <w:t>Tìm kiếm sách.</w:t>
-      </w:r>
-    </w:p>
-    <w:p>
-      <w:pPr>
-        <w:spacing w:line="276" w:lineRule="auto"/>
-      </w:pPr>
-      <w:r>
-        <w:t>Xem chi tiết sách.</w:t>
-      </w:r>
-    </w:p>
-    <w:p>
-      <w:pPr>
-        <w:spacing w:line="276" w:lineRule="auto"/>
-      </w:pPr>
-      <w:r>
-        <w:t>Thêm vào giỏ hàng.</w:t>
-      </w:r>
-    </w:p>
-    <w:p>
-      <w:pPr>
-        <w:spacing w:line="276" w:lineRule="auto"/>
-      </w:pPr>
-      <w:r>
-        <w:t>Đặt hàng.</w:t>
-      </w:r>
-    </w:p>
-    <w:p>
-      <w:pPr>
-        <w:spacing w:line="276" w:lineRule="auto"/>
-      </w:pPr>
-      <w:r>
-        <w:t>Thanh toán.</w:t>
-      </w:r>
-    </w:p>
-    <w:p>
-      <w:pPr>
-        <w:spacing w:line="276" w:lineRule="auto"/>
-      </w:pPr>
-      <w:r>
-        <w:t>Theo dõi đơn hàng.</w:t>
-      </w:r>
-    </w:p>
-    <w:p>
-      <w:pPr>
-        <w:spacing w:line="276" w:lineRule="auto"/>
-      </w:pPr>
-      <w:r>
-        <w:rPr>
-          <w:rStyle w:val="Strong"/>
-        </w:rPr>
-        <w:t>Quan hệ</w:t>
-      </w:r>
-      <w:r>
-        <w:t xml:space="preserve">: </w:t>
-      </w:r>
-    </w:p>
-    <w:p>
-      <w:pPr>
-        <w:spacing w:line="276" w:lineRule="auto"/>
-      </w:pPr>
-      <w:r>
-        <w:t>"Tìm kiếm sách" extend "Xem chi tiết sách" (xem chi tiết là hành động tùy chọn sau khi tìm kiếm).</w:t>
-      </w:r>
-    </w:p>
-    <w:p>
-      <w:pPr>
-        <w:spacing w:line="276" w:lineRule="auto"/>
-      </w:pPr>
-      <w:r>
-        <w:t>"Đặt hàng" include "Thanh toán" (thanh toán là bước bắt buộc trong đặt hàng).</w:t>
-      </w:r>
-    </w:p>
-    <w:p>
-      <w:pPr>
-        <w:spacing w:line="276" w:lineRule="auto"/>
-        <w:rPr>
-          <w:rFonts w:eastAsia="Times New Roman" w:cs="Times New Roman"/>
-          <w:b/>
-          <w:lang w:eastAsia="en-US"/>
-        </w:rPr>
-      </w:pPr>
-      <w:r>
-        <w:rPr>
-          <w:rFonts w:eastAsia="Times New Roman" w:cs="Times New Roman"/>
-          <w:b/>
-          <w:lang w:eastAsia="en-US"/>
-        </w:rPr>
-        <w:t>2.3.2. Usecase Diagram: Thủ kho và Quản trị viên.</w:t>
-      </w:r>
-    </w:p>
-    <w:p>
-      <w:pPr>
-        <w:spacing w:line="276" w:lineRule="auto"/>
-        <w:rPr>
-          <w:rFonts w:eastAsia="Times New Roman" w:cs="Times New Roman"/>
-          <w:b/>
-          <w:lang w:eastAsia="en-US"/>
-        </w:rPr>
-      </w:pPr>
-      <w:r>
-        <w:rPr>
-          <w:rFonts w:eastAsia="Times New Roman" w:cs="Times New Roman"/>
-          <w:b/>
-          <w:noProof/>
-          <w:lang w:eastAsia="en-US"/>
-        </w:rPr>
+        <w:t>2.4.Biểu đồ use case phân rã</w:t>
+      </w:r>
+    </w:p>
+    <w:p>
+      <w:r>
+        <w:t>2.4.1.Phân rã use case khách hàng</w:t>
+      </w:r>
+    </w:p>
+    <w:p>
+      <w:r>
         <w:drawing>
-          <wp:inline distT="0" distB="0" distL="0" distR="0" wp14:anchorId="27AAC045" wp14:editId="0FAEC152">
-            <wp:extent cx="5633720" cy="1364998"/>
-            <wp:effectExtent l="0" t="0" r="5080" b="6985"/>
-            <wp:docPr id="9" name="Picture 9" descr="C:\Users\7520\Downloads\z6943247716940_57947b59c82a46ccfca170e128a4e785.jpg"/>
+          <wp:inline distT="0" distB="0" distL="0" distR="0" wp14:anchorId="7300352B" wp14:editId="680CA93D">
+            <wp:extent cx="5976620" cy="3368675"/>
+            <wp:effectExtent l="0" t="0" r="5080" b="3175"/>
+            <wp:docPr id="2111871736" name="Picture 1"/>
             <wp:cNvGraphicFramePr>
               <a:graphicFrameLocks xmlns:a="http://schemas.openxmlformats.org/drawingml/2006/main" noChangeAspect="1"/>
             </wp:cNvGraphicFramePr>
@@ -2500,36 +2473,23 @@
               <a:graphicData uri="http://schemas.openxmlformats.org/drawingml/2006/picture">
                 <pic:pic xmlns:pic="http://schemas.openxmlformats.org/drawingml/2006/picture">
                   <pic:nvPicPr>
-                    <pic:cNvPr id="0" name="Picture 3" descr="C:\Users\7520\Downloads\z6943247716940_57947b59c82a46ccfca170e128a4e785.jpg"/>
-                    <pic:cNvPicPr>
-                      <a:picLocks noChangeAspect="1" noChangeArrowheads="1"/>
-                    </pic:cNvPicPr>
+                    <pic:cNvPr id="2111871736" name=""/>
+                    <pic:cNvPicPr/>
                   </pic:nvPicPr>
                   <pic:blipFill>
-                    <a:blip r:embed="rId13">
-                      <a:extLst>
-                        <a:ext uri="{28A0092B-C50C-407E-A947-70E740481C1C}">
-                          <a14:useLocalDpi xmlns:a14="http://schemas.microsoft.com/office/drawing/2010/main" val="0"/>
-                        </a:ext>
-                      </a:extLst>
-                    </a:blip>
-                    <a:srcRect/>
+                    <a:blip r:embed="rId13"/>
                     <a:stretch>
                       <a:fillRect/>
                     </a:stretch>
                   </pic:blipFill>
-                  <pic:spPr bwMode="auto">
+                  <pic:spPr>
                     <a:xfrm>
                       <a:off x="0" y="0"/>
-                      <a:ext cx="5633720" cy="1364998"/>
+                      <a:ext cx="5976620" cy="3368675"/>
                     </a:xfrm>
                     <a:prstGeom prst="rect">
                       <a:avLst/>
                     </a:prstGeom>
-                    <a:noFill/>
-                    <a:ln>
-                      <a:noFill/>
-                    </a:ln>
                   </pic:spPr>
                 </pic:pic>
               </a:graphicData>
@@ -2539,214 +2499,18 @@
       </w:r>
     </w:p>
     <w:p>
-      <w:pPr>
-        <w:spacing w:line="276" w:lineRule="auto"/>
-      </w:pPr>
-      <w:r>
-        <w:rPr>
-          <w:rStyle w:val="Strong"/>
-        </w:rPr>
-        <w:t>Actor</w:t>
-      </w:r>
-      <w:r>
-        <w:t xml:space="preserve">: </w:t>
-      </w:r>
-    </w:p>
-    <w:p>
-      <w:pPr>
-        <w:spacing w:line="276" w:lineRule="auto"/>
-      </w:pPr>
-      <w:r>
-        <w:rPr>
-          <w:rStyle w:val="Strong"/>
-        </w:rPr>
-        <w:t>Thủ kho</w:t>
-      </w:r>
-      <w:r>
-        <w:t>: Thực hiện các tương tác với hệ thống bao gồm Xác nhận đơn hàng, Cập nhật trạng thái kho, và Cập nhật tồn kho.</w:t>
-      </w:r>
-    </w:p>
-    <w:p>
-      <w:pPr>
-        <w:spacing w:line="276" w:lineRule="auto"/>
-      </w:pPr>
-      <w:r>
-        <w:rPr>
-          <w:rStyle w:val="Strong"/>
-        </w:rPr>
-        <w:t>Quản trị viên</w:t>
-      </w:r>
-      <w:r>
-        <w:t>: Thực hiện các tương tác như Đăng nhập, Quản lý sản phẩm, Quản lý đơn hàng, Quản lý người dùng, và Quản lý tồn kho.</w:t>
-      </w:r>
-    </w:p>
-    <w:p>
-      <w:pPr>
-        <w:spacing w:line="276" w:lineRule="auto"/>
-      </w:pPr>
-      <w:r>
-        <w:rPr>
-          <w:rStyle w:val="Strong"/>
-        </w:rPr>
-        <w:t>Use Case</w:t>
-      </w:r>
-      <w:r>
-        <w:t xml:space="preserve">: </w:t>
-      </w:r>
-    </w:p>
-    <w:p>
-      <w:pPr>
-        <w:spacing w:line="276" w:lineRule="auto"/>
-      </w:pPr>
-      <w:r>
-        <w:rPr>
-          <w:rStyle w:val="Strong"/>
-        </w:rPr>
-        <w:t>Thủ kho</w:t>
-      </w:r>
-      <w:r>
-        <w:t xml:space="preserve">: </w:t>
-      </w:r>
-    </w:p>
-    <w:p>
-      <w:pPr>
-        <w:spacing w:line="276" w:lineRule="auto"/>
-      </w:pPr>
-      <w:r>
-        <w:t>Xác nhận đơn hàng.</w:t>
-      </w:r>
-    </w:p>
-    <w:p>
-      <w:pPr>
-        <w:spacing w:line="276" w:lineRule="auto"/>
-      </w:pPr>
-      <w:r>
-        <w:t>Cập nhật trạng thái kho.</w:t>
-      </w:r>
-    </w:p>
-    <w:p>
-      <w:pPr>
-        <w:spacing w:line="276" w:lineRule="auto"/>
-      </w:pPr>
+      <w:r>
+        <w:t>2.4.2.Phân rã use case quản trị viên</w:t>
+      </w:r>
+    </w:p>
+    <w:p>
       <w:r>
         <w:lastRenderedPageBreak/>
-        <w:t>Cập nhật tồn kho (có thể trùng lặp với Cập nhật trạng thái kho, cần làm rõ).</w:t>
-      </w:r>
-    </w:p>
-    <w:p>
-      <w:pPr>
-        <w:spacing w:line="276" w:lineRule="auto"/>
-      </w:pPr>
-      <w:r>
-        <w:rPr>
-          <w:rStyle w:val="Strong"/>
-        </w:rPr>
-        <w:t>Quản trị viên</w:t>
-      </w:r>
-      <w:r>
-        <w:t xml:space="preserve">: </w:t>
-      </w:r>
-    </w:p>
-    <w:p>
-      <w:pPr>
-        <w:spacing w:line="276" w:lineRule="auto"/>
-      </w:pPr>
-      <w:r>
-        <w:t>Đăng nhập.</w:t>
-      </w:r>
-    </w:p>
-    <w:p>
-      <w:pPr>
-        <w:spacing w:line="276" w:lineRule="auto"/>
-      </w:pPr>
-      <w:r>
-        <w:t>Quản lý sản phẩm.</w:t>
-      </w:r>
-    </w:p>
-    <w:p>
-      <w:pPr>
-        <w:spacing w:line="276" w:lineRule="auto"/>
-      </w:pPr>
-      <w:r>
-        <w:t>Quản lý đơn hàng.</w:t>
-      </w:r>
-    </w:p>
-    <w:p>
-      <w:pPr>
-        <w:spacing w:line="276" w:lineRule="auto"/>
-      </w:pPr>
-      <w:r>
-        <w:t>Quản lý người dùng.</w:t>
-      </w:r>
-    </w:p>
-    <w:p>
-      <w:pPr>
-        <w:spacing w:line="276" w:lineRule="auto"/>
-      </w:pPr>
-      <w:r>
-        <w:t>Quản lý tồn kho.</w:t>
-      </w:r>
-    </w:p>
-    <w:p>
-      <w:pPr>
-        <w:spacing w:line="276" w:lineRule="auto"/>
-      </w:pPr>
-      <w:r>
-        <w:rPr>
-          <w:rStyle w:val="Strong"/>
-        </w:rPr>
-        <w:t>Quan hệ</w:t>
-      </w:r>
-      <w:r>
-        <w:t>: Không có quan hệ include/extend được mô tả trong sơ đồ này, chỉ có các mối liên kết trực tiếp từ actor đến use case.</w:t>
-      </w:r>
-    </w:p>
-    <w:p>
-      <w:pPr>
-        <w:spacing w:line="276" w:lineRule="auto"/>
-        <w:rPr>
-          <w:rFonts w:eastAsia="Times New Roman" w:cs="Times New Roman"/>
-          <w:b/>
-          <w:lang w:eastAsia="en-US"/>
-        </w:rPr>
-      </w:pPr>
-      <w:r>
-        <w:rPr>
-          <w:rFonts w:eastAsia="Times New Roman" w:cs="Times New Roman"/>
-          <w:b/>
-          <w:lang w:eastAsia="en-US"/>
-        </w:rPr>
-        <w:t xml:space="preserve">2.3.3. </w:t>
-      </w:r>
-      <w:r>
-        <w:rPr>
-          <w:rFonts w:eastAsia="Times New Roman" w:cs="Times New Roman"/>
-          <w:b/>
-          <w:lang w:eastAsia="en-US"/>
-        </w:rPr>
-        <w:t>Sơ đồ usecase tổng quát</w:t>
-      </w:r>
-    </w:p>
-    <w:p>
-      <w:pPr>
-        <w:spacing w:line="276" w:lineRule="auto"/>
-        <w:rPr>
-          <w:rFonts w:eastAsia="Times New Roman" w:cs="Times New Roman"/>
-          <w:b/>
-          <w:lang w:eastAsia="en-US"/>
-        </w:rPr>
-      </w:pPr>
-      <w:r>
-        <w:rPr>
-          <w:rFonts w:eastAsia="Times New Roman" w:cs="Times New Roman"/>
-          <w:b/>
-          <w:lang w:eastAsia="en-US"/>
-        </w:rPr>
         <w:drawing>
-          <wp:inline distT="0" distB="0" distL="0" distR="0" wp14:anchorId="5A53E576" wp14:editId="07BADE32">
-            <wp:extent cx="5976620" cy="3308985"/>
-            <wp:effectExtent l="0" t="0" r="5080" b="5715"/>
-            <wp:docPr id="662565081" name="Picture 1" descr="A diagram of a network&#10;&#10;AI-generated content may be incorrect."/>
+          <wp:inline distT="0" distB="0" distL="0" distR="0" wp14:anchorId="2C13DB58" wp14:editId="5CF74953">
+            <wp:extent cx="5976620" cy="4289425"/>
+            <wp:effectExtent l="0" t="0" r="5080" b="0"/>
+            <wp:docPr id="168364325" name="Picture 1" descr="A diagram of a person with circles and lines&#10;&#10;AI-generated content may be incorrect."/>
             <wp:cNvGraphicFramePr>
               <a:graphicFrameLocks xmlns:a="http://schemas.openxmlformats.org/drawingml/2006/main" noChangeAspect="1"/>
             </wp:cNvGraphicFramePr>
@@ -2754,7 +2518,7 @@
               <a:graphicData uri="http://schemas.openxmlformats.org/drawingml/2006/picture">
                 <pic:pic xmlns:pic="http://schemas.openxmlformats.org/drawingml/2006/picture">
                   <pic:nvPicPr>
-                    <pic:cNvPr id="662565081" name="Picture 1" descr="A diagram of a network&#10;&#10;AI-generated content may be incorrect."/>
+                    <pic:cNvPr id="168364325" name="Picture 1" descr="A diagram of a person with circles and lines&#10;&#10;AI-generated content may be incorrect."/>
                     <pic:cNvPicPr/>
                   </pic:nvPicPr>
                   <pic:blipFill>
@@ -2766,7 +2530,7 @@
                   <pic:spPr>
                     <a:xfrm>
                       <a:off x="0" y="0"/>
-                      <a:ext cx="5976620" cy="3308985"/>
+                      <a:ext cx="5976620" cy="4289425"/>
                     </a:xfrm>
                     <a:prstGeom prst="rect">
                       <a:avLst/>
@@ -2779,13 +2543,71 @@
         </w:drawing>
       </w:r>
     </w:p>
+    <w:p/>
+    <w:p/>
+    <w:p/>
+    <w:p/>
+    <w:p/>
+    <w:p/>
+    <w:p/>
+    <w:p/>
+    <w:p/>
+    <w:p/>
+    <w:p/>
+    <w:p/>
+    <w:p>
+      <w:r>
+        <w:lastRenderedPageBreak/>
+        <w:t xml:space="preserve">2.4.3.Phân rã use case thủ kho </w:t>
+      </w:r>
+    </w:p>
+    <w:p>
+      <w:r>
+        <w:drawing>
+          <wp:inline distT="0" distB="0" distL="0" distR="0" wp14:anchorId="40A581D0" wp14:editId="4146726B">
+            <wp:extent cx="5976620" cy="4414520"/>
+            <wp:effectExtent l="0" t="0" r="5080" b="5080"/>
+            <wp:docPr id="1399941434" name="Picture 1" descr="A diagram of a person with text&#10;&#10;AI-generated content may be incorrect."/>
+            <wp:cNvGraphicFramePr>
+              <a:graphicFrameLocks xmlns:a="http://schemas.openxmlformats.org/drawingml/2006/main" noChangeAspect="1"/>
+            </wp:cNvGraphicFramePr>
+            <a:graphic xmlns:a="http://schemas.openxmlformats.org/drawingml/2006/main">
+              <a:graphicData uri="http://schemas.openxmlformats.org/drawingml/2006/picture">
+                <pic:pic xmlns:pic="http://schemas.openxmlformats.org/drawingml/2006/picture">
+                  <pic:nvPicPr>
+                    <pic:cNvPr id="1399941434" name="Picture 1" descr="A diagram of a person with text&#10;&#10;AI-generated content may be incorrect."/>
+                    <pic:cNvPicPr/>
+                  </pic:nvPicPr>
+                  <pic:blipFill>
+                    <a:blip r:embed="rId15"/>
+                    <a:stretch>
+                      <a:fillRect/>
+                    </a:stretch>
+                  </pic:blipFill>
+                  <pic:spPr>
+                    <a:xfrm>
+                      <a:off x="0" y="0"/>
+                      <a:ext cx="5976620" cy="4414520"/>
+                    </a:xfrm>
+                    <a:prstGeom prst="rect">
+                      <a:avLst/>
+                    </a:prstGeom>
+                  </pic:spPr>
+                </pic:pic>
+              </a:graphicData>
+            </a:graphic>
+          </wp:inline>
+        </w:drawing>
+      </w:r>
+    </w:p>
+    <w:p/>
     <w:p>
       <w:pPr>
         <w:spacing w:line="276" w:lineRule="auto"/>
         <w:jc w:val="left"/>
         <w:rPr>
           <w:rFonts w:cs="Times New Roman"/>
-          <w:color w:val="2E75B5"/>
+          <w:b/>
           <w:szCs w:val="28"/>
         </w:rPr>
       </w:pPr>
@@ -2793,17 +2615,98 @@
     <w:p>
       <w:pPr>
         <w:spacing w:line="276" w:lineRule="auto"/>
-        <w:jc w:val="left"/>
         <w:rPr>
           <w:rFonts w:cs="Times New Roman"/>
           <w:szCs w:val="28"/>
         </w:rPr>
       </w:pPr>
+      <w:r>
+        <w:rPr>
+          <w:rFonts w:cs="Times New Roman"/>
+          <w:szCs w:val="28"/>
+        </w:rPr>
+        <w:t>2.5.Quy trình nghiệp vụ</w:t>
+      </w:r>
+    </w:p>
+    <w:p>
+      <w:pPr>
+        <w:spacing w:line="276" w:lineRule="auto"/>
+        <w:rPr>
+          <w:rFonts w:cs="Times New Roman"/>
+          <w:szCs w:val="28"/>
+        </w:rPr>
+      </w:pPr>
+      <w:r>
+        <w:rPr>
+          <w:rFonts w:cs="Times New Roman"/>
+          <w:szCs w:val="28"/>
+        </w:rPr>
+        <w:t>2.5.1.Quy trình sử dụng phần mềm</w:t>
+      </w:r>
+    </w:p>
+    <w:p>
+      <w:pPr>
+        <w:spacing w:line="276" w:lineRule="auto"/>
+        <w:rPr>
+          <w:rFonts w:cs="Times New Roman"/>
+          <w:szCs w:val="28"/>
+        </w:rPr>
+      </w:pPr>
+      <w:r>
+        <w:rPr>
+          <w:noProof/>
+        </w:rPr>
+        <w:lastRenderedPageBreak/>
+        <w:drawing>
+          <wp:inline distT="0" distB="0" distL="0" distR="0" wp14:anchorId="1FB872FE" wp14:editId="02203300">
+            <wp:extent cx="5873750" cy="6164580"/>
+            <wp:effectExtent l="0" t="0" r="0" b="7620"/>
+            <wp:docPr id="1" name="Picture 1"/>
+            <wp:cNvGraphicFramePr>
+              <a:graphicFrameLocks xmlns:a="http://schemas.openxmlformats.org/drawingml/2006/main" noChangeAspect="1"/>
+            </wp:cNvGraphicFramePr>
+            <a:graphic xmlns:a="http://schemas.openxmlformats.org/drawingml/2006/main">
+              <a:graphicData uri="http://schemas.openxmlformats.org/drawingml/2006/picture">
+                <pic:pic xmlns:pic="http://schemas.openxmlformats.org/drawingml/2006/picture">
+                  <pic:nvPicPr>
+                    <pic:cNvPr id="1" name=""/>
+                    <pic:cNvPicPr/>
+                  </pic:nvPicPr>
+                  <pic:blipFill>
+                    <a:blip r:embed="rId16"/>
+                    <a:stretch>
+                      <a:fillRect/>
+                    </a:stretch>
+                  </pic:blipFill>
+                  <pic:spPr>
+                    <a:xfrm>
+                      <a:off x="0" y="0"/>
+                      <a:ext cx="5874328" cy="6165187"/>
+                    </a:xfrm>
+                    <a:prstGeom prst="rect">
+                      <a:avLst/>
+                    </a:prstGeom>
+                  </pic:spPr>
+                </pic:pic>
+              </a:graphicData>
+            </a:graphic>
+          </wp:inline>
+        </w:drawing>
+      </w:r>
+    </w:p>
+    <w:p>
+      <w:pPr>
+        <w:spacing w:line="276" w:lineRule="auto"/>
+        <w:rPr>
+          <w:rFonts w:cs="Times New Roman"/>
+          <w:szCs w:val="28"/>
+        </w:rPr>
+      </w:pPr>
     </w:p>
     <w:sectPr>
-      <w:footerReference w:type="even" r:id="rId15"/>
-      <w:footerReference w:type="default" r:id="rId16"/>
-      <w:footerReference w:type="first" r:id="rId17"/>
+      <w:footerReference w:type="even" r:id="rId17"/>
+      <w:footerReference w:type="default" r:id="rId18"/>
+      <w:footerReference w:type="first" r:id="rId19"/>
       <w:pgSz w:w="12240" w:h="15840"/>
       <w:pgMar w:top="1440" w:right="848" w:bottom="1508" w:left="1980" w:header="720" w:footer="718" w:gutter="0"/>
       <w:cols w:space="720"/>
@@ -3136,8 +3039,160 @@
       <w:lvlJc w:val="left"/>
     </w:lvl>
   </w:abstractNum>
+  <w:abstractNum w:abstractNumId="1" w15:restartNumberingAfterBreak="0">
+    <w:nsid w:val="57911D51"/>
+    <w:multiLevelType w:val="multilevel"/>
+    <w:tmpl w:val="EAB24974"/>
+    <w:lvl w:ilvl="0">
+      <w:start w:val="1"/>
+      <w:numFmt w:val="bullet"/>
+      <w:lvlText w:val=""/>
+      <w:lvlJc w:val="left"/>
+      <w:pPr>
+        <w:tabs>
+          <w:tab w:val="num" w:pos="720"/>
+        </w:tabs>
+        <w:ind w:left="720" w:hanging="360"/>
+      </w:pPr>
+      <w:rPr>
+        <w:rFonts w:ascii="Symbol" w:hAnsi="Symbol" w:hint="default"/>
+        <w:sz w:val="20"/>
+      </w:rPr>
+    </w:lvl>
+    <w:lvl w:ilvl="1" w:tentative="1">
+      <w:start w:val="1"/>
+      <w:numFmt w:val="bullet"/>
+      <w:lvlText w:val="o"/>
+      <w:lvlJc w:val="left"/>
+      <w:pPr>
+        <w:tabs>
+          <w:tab w:val="num" w:pos="1440"/>
+        </w:tabs>
+        <w:ind w:left="1440" w:hanging="360"/>
+      </w:pPr>
+      <w:rPr>
+        <w:rFonts w:ascii="Courier New" w:hAnsi="Courier New" w:hint="default"/>
+        <w:sz w:val="20"/>
+      </w:rPr>
+    </w:lvl>
+    <w:lvl w:ilvl="2" w:tentative="1">
+      <w:start w:val="1"/>
+      <w:numFmt w:val="bullet"/>
+      <w:lvlText w:val=""/>
+      <w:lvlJc w:val="left"/>
+      <w:pPr>
+        <w:tabs>
+          <w:tab w:val="num" w:pos="2160"/>
+        </w:tabs>
+        <w:ind w:left="2160" w:hanging="360"/>
+      </w:pPr>
+      <w:rPr>
+        <w:rFonts w:ascii="Wingdings" w:hAnsi="Wingdings" w:hint="default"/>
+        <w:sz w:val="20"/>
+      </w:rPr>
+    </w:lvl>
+    <w:lvl w:ilvl="3" w:tentative="1">
+      <w:start w:val="1"/>
+      <w:numFmt w:val="bullet"/>
+      <w:lvlText w:val=""/>
+      <w:lvlJc w:val="left"/>
+      <w:pPr>
+        <w:tabs>
+          <w:tab w:val="num" w:pos="2880"/>
+        </w:tabs>
+        <w:ind w:left="2880" w:hanging="360"/>
+      </w:pPr>
+      <w:rPr>
+        <w:rFonts w:ascii="Wingdings" w:hAnsi="Wingdings" w:hint="default"/>
+        <w:sz w:val="20"/>
+      </w:rPr>
+    </w:lvl>
+    <w:lvl w:ilvl="4" w:tentative="1">
+      <w:start w:val="1"/>
+      <w:numFmt w:val="bullet"/>
+      <w:lvlText w:val=""/>
+      <w:lvlJc w:val="left"/>
+      <w:pPr>
+        <w:tabs>
+          <w:tab w:val="num" w:pos="3600"/>
+        </w:tabs>
+        <w:ind w:left="3600" w:hanging="360"/>
+      </w:pPr>
+      <w:rPr>
+        <w:rFonts w:ascii="Wingdings" w:hAnsi="Wingdings" w:hint="default"/>
+        <w:sz w:val="20"/>
+      </w:rPr>
+    </w:lvl>
+    <w:lvl w:ilvl="5" w:tentative="1">
+      <w:start w:val="1"/>
+      <w:numFmt w:val="bullet"/>
+      <w:lvlText w:val=""/>
+      <w:lvlJc w:val="left"/>
+      <w:pPr>
+        <w:tabs>
+          <w:tab w:val="num" w:pos="4320"/>
+        </w:tabs>
+        <w:ind w:left="4320" w:hanging="360"/>
+      </w:pPr>
+      <w:rPr>
+        <w:rFonts w:ascii="Wingdings" w:hAnsi="Wingdings" w:hint="default"/>
+        <w:sz w:val="20"/>
+      </w:rPr>
+    </w:lvl>
+    <w:lvl w:ilvl="6" w:tentative="1">
+      <w:start w:val="1"/>
+      <w:numFmt w:val="bullet"/>
+      <w:lvlText w:val=""/>
+      <w:lvlJc w:val="left"/>
+      <w:pPr>
+        <w:tabs>
+          <w:tab w:val="num" w:pos="5040"/>
+        </w:tabs>
+        <w:ind w:left="5040" w:hanging="360"/>
+      </w:pPr>
+      <w:rPr>
+        <w:rFonts w:ascii="Wingdings" w:hAnsi="Wingdings" w:hint="default"/>
+        <w:sz w:val="20"/>
+      </w:rPr>
+    </w:lvl>
+    <w:lvl w:ilvl="7" w:tentative="1">
+      <w:start w:val="1"/>
+      <w:numFmt w:val="bullet"/>
+      <w:lvlText w:val=""/>
+      <w:lvlJc w:val="left"/>
+      <w:pPr>
+        <w:tabs>
+          <w:tab w:val="num" w:pos="5760"/>
+        </w:tabs>
+        <w:ind w:left="5760" w:hanging="360"/>
+      </w:pPr>
+      <w:rPr>
+        <w:rFonts w:ascii="Wingdings" w:hAnsi="Wingdings" w:hint="default"/>
+        <w:sz w:val="20"/>
+      </w:rPr>
+    </w:lvl>
+    <w:lvl w:ilvl="8" w:tentative="1">
+      <w:start w:val="1"/>
+      <w:numFmt w:val="bullet"/>
+      <w:lvlText w:val=""/>
+      <w:lvlJc w:val="left"/>
+      <w:pPr>
+        <w:tabs>
+          <w:tab w:val="num" w:pos="6480"/>
+        </w:tabs>
+        <w:ind w:left="6480" w:hanging="360"/>
+      </w:pPr>
+      <w:rPr>
+        <w:rFonts w:ascii="Wingdings" w:hAnsi="Wingdings" w:hint="default"/>
+        <w:sz w:val="20"/>
+      </w:rPr>
+    </w:lvl>
+  </w:abstractNum>
   <w:num w:numId="1" w16cid:durableId="580799011">
     <w:abstractNumId w:val="0"/>
+  </w:num>
+  <w:num w:numId="2" w16cid:durableId="637761111">
+    <w:abstractNumId w:val="1"/>
   </w:num>
   <w:numIdMacAtCleanup w:val="1"/>
 </w:numbering>
@@ -3580,7 +3635,7 @@
     <w:autoRedefine/>
     <w:uiPriority w:val="9"/>
     <w:qFormat/>
-    <w:rsid w:val="00A45065"/>
+    <w:rsid w:val="008326C4"/>
     <w:pPr>
       <w:keepNext/>
       <w:keepLines/>
@@ -3592,7 +3647,7 @@
       <w:b/>
       <w:bCs/>
       <w:iCs/>
-      <w:szCs w:val="26"/>
+      <w:szCs w:val="28"/>
     </w:rPr>
   </w:style>
   <w:style w:type="paragraph" w:styleId="Heading3">
@@ -3767,7 +3822,6 @@
   <w:style w:type="character" w:default="1" w:styleId="DefaultParagraphFont">
     <w:name w:val="Default Paragraph Font"/>
     <w:uiPriority w:val="1"/>
-    <w:semiHidden/>
     <w:unhideWhenUsed/>
   </w:style>
   <w:style w:type="table" w:default="1" w:styleId="TableNormal">
@@ -3811,13 +3865,13 @@
     <w:basedOn w:val="DefaultParagraphFont"/>
     <w:link w:val="Heading2"/>
     <w:uiPriority w:val="9"/>
-    <w:rsid w:val="00A45065"/>
+    <w:rsid w:val="008326C4"/>
     <w:rPr>
       <w:rFonts w:eastAsia="Times New Roman" w:cs="Times New Roman"/>
       <w:b/>
       <w:bCs/>
       <w:iCs/>
-      <w:szCs w:val="26"/>
+      <w:szCs w:val="28"/>
     </w:rPr>
   </w:style>
   <w:style w:type="character" w:customStyle="1" w:styleId="Heading3Char">

</xml_diff>

<commit_message>
fix : sửa lại sơ đồ luồng hủy đơn của user
</commit_message>
<xml_diff>
--- a/Báo Cáo Quản Lý Thư Viện Sách Điện Tử.docx
+++ b/Báo Cáo Quản Lý Thư Viện Sách Điện Tử.docx
@@ -3729,6 +3729,46 @@
       </w:r>
     </w:p>
     <w:p>
+      <w:r>
+        <w:lastRenderedPageBreak/>
+        <w:drawing>
+          <wp:inline distT="0" distB="0" distL="0" distR="0" wp14:anchorId="7B7ACF5A" wp14:editId="01B5B883">
+            <wp:extent cx="5976620" cy="6098540"/>
+            <wp:effectExtent l="0" t="0" r="5080" b="0"/>
+            <wp:docPr id="1413565080" name="Picture 1"/>
+            <wp:cNvGraphicFramePr>
+              <a:graphicFrameLocks xmlns:a="http://schemas.openxmlformats.org/drawingml/2006/main" noChangeAspect="1"/>
+            </wp:cNvGraphicFramePr>
+            <a:graphic xmlns:a="http://schemas.openxmlformats.org/drawingml/2006/main">
+              <a:graphicData uri="http://schemas.openxmlformats.org/drawingml/2006/picture">
+                <pic:pic xmlns:pic="http://schemas.openxmlformats.org/drawingml/2006/picture">
+                  <pic:nvPicPr>
+                    <pic:cNvPr id="1413565080" name=""/>
+                    <pic:cNvPicPr/>
+                  </pic:nvPicPr>
+                  <pic:blipFill>
+                    <a:blip r:embed="rId19"/>
+                    <a:stretch>
+                      <a:fillRect/>
+                    </a:stretch>
+                  </pic:blipFill>
+                  <pic:spPr>
+                    <a:xfrm>
+                      <a:off x="0" y="0"/>
+                      <a:ext cx="5976620" cy="6098540"/>
+                    </a:xfrm>
+                    <a:prstGeom prst="rect">
+                      <a:avLst/>
+                    </a:prstGeom>
+                  </pic:spPr>
+                </pic:pic>
+              </a:graphicData>
+            </a:graphic>
+          </wp:inline>
+        </w:drawing>
+      </w:r>
+    </w:p>
+    <w:p>
       <w:pPr>
         <w:pStyle w:val="Heading3"/>
         <w:numPr>
@@ -3764,7 +3804,7 @@
                     </pic:cNvPicPr>
                   </pic:nvPicPr>
                   <pic:blipFill>
-                    <a:blip r:embed="rId19">
+                    <a:blip r:embed="rId20">
                       <a:extLst>
                         <a:ext uri="{28A0092B-C50C-407E-A947-70E740481C1C}">
                           <a14:useLocalDpi xmlns:a14="http://schemas.microsoft.com/office/drawing/2010/main" val="0"/>
@@ -3809,6 +3849,46 @@
       </w:r>
     </w:p>
     <w:p>
+      <w:r>
+        <w:lastRenderedPageBreak/>
+        <w:drawing>
+          <wp:inline distT="0" distB="0" distL="0" distR="0" wp14:anchorId="7E424E0B" wp14:editId="3ECCF5BD">
+            <wp:extent cx="5976620" cy="4646930"/>
+            <wp:effectExtent l="0" t="0" r="5080" b="1270"/>
+            <wp:docPr id="1863891019" name="Picture 1"/>
+            <wp:cNvGraphicFramePr>
+              <a:graphicFrameLocks xmlns:a="http://schemas.openxmlformats.org/drawingml/2006/main" noChangeAspect="1"/>
+            </wp:cNvGraphicFramePr>
+            <a:graphic xmlns:a="http://schemas.openxmlformats.org/drawingml/2006/main">
+              <a:graphicData uri="http://schemas.openxmlformats.org/drawingml/2006/picture">
+                <pic:pic xmlns:pic="http://schemas.openxmlformats.org/drawingml/2006/picture">
+                  <pic:nvPicPr>
+                    <pic:cNvPr id="1863891019" name=""/>
+                    <pic:cNvPicPr/>
+                  </pic:nvPicPr>
+                  <pic:blipFill>
+                    <a:blip r:embed="rId21"/>
+                    <a:stretch>
+                      <a:fillRect/>
+                    </a:stretch>
+                  </pic:blipFill>
+                  <pic:spPr>
+                    <a:xfrm>
+                      <a:off x="0" y="0"/>
+                      <a:ext cx="5976620" cy="4646930"/>
+                    </a:xfrm>
+                    <a:prstGeom prst="rect">
+                      <a:avLst/>
+                    </a:prstGeom>
+                  </pic:spPr>
+                </pic:pic>
+              </a:graphicData>
+            </a:graphic>
+          </wp:inline>
+        </w:drawing>
+      </w:r>
+    </w:p>
+    <w:p>
       <w:pPr>
         <w:pStyle w:val="Heading3"/>
         <w:numPr>
@@ -3844,7 +3924,7 @@
                     </pic:cNvPicPr>
                   </pic:nvPicPr>
                   <pic:blipFill>
-                    <a:blip r:embed="rId20">
+                    <a:blip r:embed="rId22">
                       <a:extLst>
                         <a:ext uri="{28A0092B-C50C-407E-A947-70E740481C1C}">
                           <a14:useLocalDpi xmlns:a14="http://schemas.microsoft.com/office/drawing/2010/main" val="0"/>
@@ -3892,6 +3972,46 @@
       </w:r>
     </w:p>
     <w:p>
+      <w:r>
+        <w:lastRenderedPageBreak/>
+        <w:drawing>
+          <wp:inline distT="0" distB="0" distL="0" distR="0" wp14:anchorId="44FDB46A" wp14:editId="53FF0DB0">
+            <wp:extent cx="5943600" cy="3190875"/>
+            <wp:effectExtent l="0" t="0" r="0" b="9525"/>
+            <wp:docPr id="200304151" name="Picture 1"/>
+            <wp:cNvGraphicFramePr>
+              <a:graphicFrameLocks xmlns:a="http://schemas.openxmlformats.org/drawingml/2006/main" noChangeAspect="1"/>
+            </wp:cNvGraphicFramePr>
+            <a:graphic xmlns:a="http://schemas.openxmlformats.org/drawingml/2006/main">
+              <a:graphicData uri="http://schemas.openxmlformats.org/drawingml/2006/picture">
+                <pic:pic xmlns:pic="http://schemas.openxmlformats.org/drawingml/2006/picture">
+                  <pic:nvPicPr>
+                    <pic:cNvPr id="200304151" name=""/>
+                    <pic:cNvPicPr/>
+                  </pic:nvPicPr>
+                  <pic:blipFill>
+                    <a:blip r:embed="rId23"/>
+                    <a:stretch>
+                      <a:fillRect/>
+                    </a:stretch>
+                  </pic:blipFill>
+                  <pic:spPr>
+                    <a:xfrm>
+                      <a:off x="0" y="0"/>
+                      <a:ext cx="5943600" cy="3190875"/>
+                    </a:xfrm>
+                    <a:prstGeom prst="rect">
+                      <a:avLst/>
+                    </a:prstGeom>
+                  </pic:spPr>
+                </pic:pic>
+              </a:graphicData>
+            </a:graphic>
+          </wp:inline>
+        </w:drawing>
+      </w:r>
+    </w:p>
+    <w:p>
       <w:pPr>
         <w:pStyle w:val="Heading3"/>
         <w:numPr>
@@ -3932,6 +4052,7 @@
       <w:r>
         <w:rPr>
           <w:rFonts w:cs="Times New Roman"/>
+          <w:noProof/>
           <w:szCs w:val="28"/>
         </w:rPr>
         <w:lastRenderedPageBreak/>
@@ -3951,7 +4072,7 @@
                     <pic:cNvPicPr/>
                   </pic:nvPicPr>
                   <pic:blipFill>
-                    <a:blip r:embed="rId21"/>
+                    <a:blip r:embed="rId24"/>
                     <a:stretch>
                       <a:fillRect/>
                     </a:stretch>
@@ -4013,6 +4134,7 @@
       <w:r>
         <w:rPr>
           <w:rFonts w:cs="Times New Roman"/>
+          <w:noProof/>
           <w:szCs w:val="28"/>
         </w:rPr>
         <w:lastRenderedPageBreak/>
@@ -4032,7 +4154,7 @@
                     <pic:cNvPicPr/>
                   </pic:nvPicPr>
                   <pic:blipFill>
-                    <a:blip r:embed="rId22"/>
+                    <a:blip r:embed="rId25"/>
                     <a:stretch>
                       <a:fillRect/>
                     </a:stretch>
@@ -4094,6 +4216,7 @@
       <w:r>
         <w:rPr>
           <w:rFonts w:cs="Times New Roman"/>
+          <w:noProof/>
           <w:szCs w:val="28"/>
         </w:rPr>
         <w:lastRenderedPageBreak/>
@@ -4113,7 +4236,7 @@
                     <pic:cNvPicPr/>
                   </pic:nvPicPr>
                   <pic:blipFill>
-                    <a:blip r:embed="rId23"/>
+                    <a:blip r:embed="rId26"/>
                     <a:stretch>
                       <a:fillRect/>
                     </a:stretch>
@@ -4175,6 +4298,7 @@
       <w:r>
         <w:rPr>
           <w:rFonts w:cs="Times New Roman"/>
+          <w:noProof/>
           <w:szCs w:val="28"/>
         </w:rPr>
         <w:lastRenderedPageBreak/>
@@ -4194,7 +4318,7 @@
                     <pic:cNvPicPr/>
                   </pic:nvPicPr>
                   <pic:blipFill>
-                    <a:blip r:embed="rId24"/>
+                    <a:blip r:embed="rId27"/>
                     <a:stretch>
                       <a:fillRect/>
                     </a:stretch>
@@ -4256,6 +4380,7 @@
       <w:r>
         <w:rPr>
           <w:rFonts w:cs="Times New Roman"/>
+          <w:noProof/>
           <w:szCs w:val="28"/>
         </w:rPr>
         <w:lastRenderedPageBreak/>
@@ -4275,7 +4400,7 @@
                     <pic:cNvPicPr/>
                   </pic:nvPicPr>
                   <pic:blipFill>
-                    <a:blip r:embed="rId25"/>
+                    <a:blip r:embed="rId28"/>
                     <a:stretch>
                       <a:fillRect/>
                     </a:stretch>
@@ -4328,6 +4453,9 @@
     </w:p>
     <w:p>
       <w:r>
+        <w:rPr>
+          <w:noProof/>
+        </w:rPr>
         <w:lastRenderedPageBreak/>
         <w:drawing>
           <wp:inline distT="0" distB="0" distL="0" distR="0" wp14:anchorId="15197C87" wp14:editId="6541FF88">
@@ -4345,7 +4473,7 @@
                     <pic:cNvPicPr/>
                   </pic:nvPicPr>
                   <pic:blipFill>
-                    <a:blip r:embed="rId26"/>
+                    <a:blip r:embed="rId29"/>
                     <a:stretch>
                       <a:fillRect/>
                     </a:stretch>
@@ -4386,6 +4514,9 @@
     </w:p>
     <w:p>
       <w:r>
+        <w:rPr>
+          <w:noProof/>
+        </w:rPr>
         <w:lastRenderedPageBreak/>
         <w:drawing>
           <wp:inline distT="0" distB="0" distL="0" distR="0" wp14:anchorId="2130DFDB" wp14:editId="6B088CD4">
@@ -4403,7 +4534,7 @@
                     <pic:cNvPicPr/>
                   </pic:nvPicPr>
                   <pic:blipFill>
-                    <a:blip r:embed="rId27"/>
+                    <a:blip r:embed="rId30"/>
                     <a:stretch>
                       <a:fillRect/>
                     </a:stretch>
@@ -19037,9 +19168,9 @@
     </w:tbl>
     <w:p/>
     <w:sectPr>
-      <w:footerReference w:type="even" r:id="rId28"/>
-      <w:footerReference w:type="default" r:id="rId29"/>
-      <w:footerReference w:type="first" r:id="rId30"/>
+      <w:footerReference w:type="even" r:id="rId31"/>
+      <w:footerReference w:type="default" r:id="rId32"/>
+      <w:footerReference w:type="first" r:id="rId33"/>
       <w:pgSz w:w="12240" w:h="15840"/>
       <w:pgMar w:top="1440" w:right="848" w:bottom="1508" w:left="1980" w:header="720" w:footer="718" w:gutter="0"/>
       <w:cols w:space="720"/>
@@ -20155,6 +20286,7 @@
   <w:style w:type="character" w:default="1" w:styleId="DefaultParagraphFont">
     <w:name w:val="Default Paragraph Font"/>
     <w:uiPriority w:val="1"/>
+    <w:semiHidden/>
     <w:unhideWhenUsed/>
   </w:style>
   <w:style w:type="table" w:default="1" w:styleId="TableNormal">
@@ -21090,6 +21222,17 @@
 </file>
 
 <file path=customXml/item1.xml><?xml version="1.0" encoding="utf-8"?>
+<p:properties xmlns:p="http://schemas.microsoft.com/office/2006/metadata/properties" xmlns:xsi="http://www.w3.org/2001/XMLSchema-instance" xmlns:pc="http://schemas.microsoft.com/office/infopath/2007/PartnerControls">
+  <documentManagement>
+    <TaxCatchAll xmlns="5d0b22ea-e5ea-49c7-9b62-902e21e51f08" xsi:nil="true"/>
+    <lcf76f155ced4ddcb4097134ff3c332f xmlns="f6f721e1-8a62-40be-993d-f44352021507">
+      <Terms xmlns="http://schemas.microsoft.com/office/infopath/2007/PartnerControls"/>
+    </lcf76f155ced4ddcb4097134ff3c332f>
+  </documentManagement>
+</p:properties>
+</file>
+
+<file path=customXml/item2.xml><?xml version="1.0" encoding="utf-8"?>
 <ct:contentTypeSchema xmlns:ct="http://schemas.microsoft.com/office/2006/metadata/contentType" xmlns:ma="http://schemas.microsoft.com/office/2006/metadata/properties/metaAttributes" ct:_="" ma:_="" ma:contentTypeName="Tài liệu" ma:contentTypeID="0x0101009064D6C488808240A931504663625519" ma:contentTypeVersion="14" ma:contentTypeDescription="Tạo tài liệu mới." ma:contentTypeScope="" ma:versionID="917cc4c3b82354d7a8f69433fdf51fae">
   <xsd:schema xmlns:xsd="http://www.w3.org/2001/XMLSchema" xmlns:xs="http://www.w3.org/2001/XMLSchema" xmlns:p="http://schemas.microsoft.com/office/2006/metadata/properties" xmlns:ns2="f6f721e1-8a62-40be-993d-f44352021507" xmlns:ns3="5d0b22ea-e5ea-49c7-9b62-902e21e51f08" targetNamespace="http://schemas.microsoft.com/office/2006/metadata/properties" ma:root="true" ma:fieldsID="2f9312a3ec803083f43100d41fb65ef5" ns2:_="" ns3:_="">
     <xsd:import namespace="f6f721e1-8a62-40be-993d-f44352021507"/>
@@ -21318,18 +21461,11 @@
 </ct:contentTypeSchema>
 </file>
 
-<file path=customXml/item2.xml><?xml version="1.0" encoding="utf-8"?>
-<p:properties xmlns:p="http://schemas.microsoft.com/office/2006/metadata/properties" xmlns:xsi="http://www.w3.org/2001/XMLSchema-instance" xmlns:pc="http://schemas.microsoft.com/office/infopath/2007/PartnerControls">
-  <documentManagement>
-    <TaxCatchAll xmlns="5d0b22ea-e5ea-49c7-9b62-902e21e51f08" xsi:nil="true"/>
-    <lcf76f155ced4ddcb4097134ff3c332f xmlns="f6f721e1-8a62-40be-993d-f44352021507">
-      <Terms xmlns="http://schemas.microsoft.com/office/infopath/2007/PartnerControls"/>
-    </lcf76f155ced4ddcb4097134ff3c332f>
-  </documentManagement>
-</p:properties>
+<file path=customXml/item3.xml><?xml version="1.0" encoding="utf-8"?>
+<b:Sources xmlns:b="http://schemas.openxmlformats.org/officeDocument/2006/bibliography" xmlns="http://schemas.openxmlformats.org/officeDocument/2006/bibliography" SelectedStyle="\APASixthEditionOfficeOnline.xsl" StyleName="APA" Version="6"/>
 </file>
 
-<file path=customXml/item3.xml><?xml version="1.0" encoding="utf-8"?>
+<file path=customXml/item4.xml><?xml version="1.0" encoding="utf-8"?>
 <?mso-contentType ?>
 <FormTemplates xmlns="http://schemas.microsoft.com/sharepoint/v3/contenttype/forms">
   <Display>DocumentLibraryForm</Display>
@@ -21338,11 +21474,18 @@
 </FormTemplates>
 </file>
 
-<file path=customXml/item4.xml><?xml version="1.0" encoding="utf-8"?>
-<b:Sources xmlns:b="http://schemas.openxmlformats.org/officeDocument/2006/bibliography" xmlns="http://schemas.openxmlformats.org/officeDocument/2006/bibliography" SelectedStyle="\APASixthEditionOfficeOnline.xsl" StyleName="APA" Version="6"/>
+<file path=customXml/itemProps1.xml><?xml version="1.0" encoding="utf-8"?>
+<ds:datastoreItem xmlns:ds="http://schemas.openxmlformats.org/officeDocument/2006/customXml" ds:itemID="{ACBFC553-1BE4-4450-B403-7F12C27FE3CA}">
+  <ds:schemaRefs>
+    <ds:schemaRef ds:uri="http://schemas.microsoft.com/office/2006/metadata/properties"/>
+    <ds:schemaRef ds:uri="http://schemas.microsoft.com/office/infopath/2007/PartnerControls"/>
+    <ds:schemaRef ds:uri="5d0b22ea-e5ea-49c7-9b62-902e21e51f08"/>
+    <ds:schemaRef ds:uri="f6f721e1-8a62-40be-993d-f44352021507"/>
+  </ds:schemaRefs>
+</ds:datastoreItem>
 </file>
 
-<file path=customXml/itemProps1.xml><?xml version="1.0" encoding="utf-8"?>
+<file path=customXml/itemProps2.xml><?xml version="1.0" encoding="utf-8"?>
 <ds:datastoreItem xmlns:ds="http://schemas.openxmlformats.org/officeDocument/2006/customXml" ds:itemID="{AD3ADC70-794C-4539-BEFA-45B8E3BF3575}">
   <ds:schemaRefs>
     <ds:schemaRef ds:uri="http://schemas.microsoft.com/office/2006/metadata/contentType"/>
@@ -21361,29 +21504,18 @@
 </ds:datastoreItem>
 </file>
 
-<file path=customXml/itemProps2.xml><?xml version="1.0" encoding="utf-8"?>
-<ds:datastoreItem xmlns:ds="http://schemas.openxmlformats.org/officeDocument/2006/customXml" ds:itemID="{ACBFC553-1BE4-4450-B403-7F12C27FE3CA}">
+<file path=customXml/itemProps3.xml><?xml version="1.0" encoding="utf-8"?>
+<ds:datastoreItem xmlns:ds="http://schemas.openxmlformats.org/officeDocument/2006/customXml" ds:itemID="{F0C14704-4829-49B8-A9F0-E6856D7508E9}">
   <ds:schemaRefs>
-    <ds:schemaRef ds:uri="http://schemas.microsoft.com/office/2006/metadata/properties"/>
-    <ds:schemaRef ds:uri="http://schemas.microsoft.com/office/infopath/2007/PartnerControls"/>
-    <ds:schemaRef ds:uri="5d0b22ea-e5ea-49c7-9b62-902e21e51f08"/>
-    <ds:schemaRef ds:uri="f6f721e1-8a62-40be-993d-f44352021507"/>
+    <ds:schemaRef ds:uri="http://schemas.openxmlformats.org/officeDocument/2006/bibliography"/>
   </ds:schemaRefs>
 </ds:datastoreItem>
 </file>
 
-<file path=customXml/itemProps3.xml><?xml version="1.0" encoding="utf-8"?>
+<file path=customXml/itemProps4.xml><?xml version="1.0" encoding="utf-8"?>
 <ds:datastoreItem xmlns:ds="http://schemas.openxmlformats.org/officeDocument/2006/customXml" ds:itemID="{4ED417DC-AAC6-4AC2-9B84-BF5AEE7392F8}">
   <ds:schemaRefs>
     <ds:schemaRef ds:uri="http://schemas.microsoft.com/sharepoint/v3/contenttype/forms"/>
   </ds:schemaRefs>
 </ds:datastoreItem>
-</file>
-
-<file path=customXml/itemProps4.xml><?xml version="1.0" encoding="utf-8"?>
-<ds:datastoreItem xmlns:ds="http://schemas.openxmlformats.org/officeDocument/2006/customXml" ds:itemID="{F0C14704-4829-49B8-A9F0-E6856D7508E9}">
-  <ds:schemaRefs>
-    <ds:schemaRef ds:uri="http://schemas.openxmlformats.org/officeDocument/2006/bibliography"/>
-  </ds:schemaRefs>
-</ds:datastoreItem>
 </file>
</xml_diff>

<commit_message>
fix : thêm mục lục
</commit_message>
<xml_diff>
--- a/Báo Cáo Quản Lý Thư Viện Sách Điện Tử.docx
+++ b/Báo Cáo Quản Lý Thư Viện Sách Điện Tử.docx
@@ -1298,6 +1298,7 @@
         <w:t>5</w:t>
       </w:r>
     </w:p>
+    <w:bookmarkStart w:id="0" w:name="_Toc207877278" w:displacedByCustomXml="next"/>
     <w:sdt>
       <w:sdtPr>
         <w:rPr>
@@ -1340,19 +1341,20 @@
             </w:rPr>
             <w:t>Mục Lục</w:t>
           </w:r>
+          <w:bookmarkEnd w:id="0"/>
         </w:p>
         <w:p>
           <w:pPr>
             <w:pStyle w:val="TOC1"/>
             <w:rPr>
-              <w:rFonts w:eastAsiaTheme="minorEastAsia"/>
+              <w:rFonts w:asciiTheme="minorHAnsi" w:eastAsiaTheme="minorEastAsia" w:hAnsiTheme="minorHAnsi" w:cstheme="minorBidi"/>
               <w:b w:val="0"/>
               <w:bCs w:val="0"/>
               <w:iCs w:val="0"/>
               <w:noProof/>
               <w:kern w:val="2"/>
-              <w:sz w:val="28"/>
-              <w:szCs w:val="28"/>
+              <w:sz w:val="24"/>
+              <w:szCs w:val="24"/>
               <w:lang w:eastAsia="en-US"/>
               <w14:ligatures w14:val="standardContextual"/>
             </w:rPr>
@@ -1378,13 +1380,85 @@
             </w:rPr>
             <w:fldChar w:fldCharType="separate"/>
           </w:r>
-          <w:hyperlink w:anchor="_Toc207377444" w:history="1">
+          <w:hyperlink w:anchor="_Toc207877278" w:history="1">
             <w:r>
               <w:rPr>
                 <w:rStyle w:val="Hyperlink"/>
                 <w:noProof/>
-                <w:sz w:val="28"/>
-                <w:szCs w:val="28"/>
+              </w:rPr>
+              <w:t>Mục Lục</w:t>
+            </w:r>
+            <w:r>
+              <w:rPr>
+                <w:noProof/>
+                <w:webHidden/>
+              </w:rPr>
+              <w:tab/>
+            </w:r>
+            <w:r>
+              <w:rPr>
+                <w:noProof/>
+                <w:webHidden/>
+              </w:rPr>
+              <w:fldChar w:fldCharType="begin"/>
+            </w:r>
+            <w:r>
+              <w:rPr>
+                <w:noProof/>
+                <w:webHidden/>
+              </w:rPr>
+              <w:instrText xml:space="preserve"> PAGEREF _Toc207877278 \h </w:instrText>
+            </w:r>
+            <w:r>
+              <w:rPr>
+                <w:noProof/>
+                <w:webHidden/>
+              </w:rPr>
+            </w:r>
+            <w:r>
+              <w:rPr>
+                <w:noProof/>
+                <w:webHidden/>
+              </w:rPr>
+              <w:fldChar w:fldCharType="separate"/>
+            </w:r>
+            <w:r>
+              <w:rPr>
+                <w:noProof/>
+                <w:webHidden/>
+              </w:rPr>
+              <w:t>i</w:t>
+            </w:r>
+            <w:r>
+              <w:rPr>
+                <w:noProof/>
+                <w:webHidden/>
+              </w:rPr>
+              <w:fldChar w:fldCharType="end"/>
+            </w:r>
+          </w:hyperlink>
+        </w:p>
+        <w:p>
+          <w:pPr>
+            <w:pStyle w:val="TOC1"/>
+            <w:rPr>
+              <w:rFonts w:asciiTheme="minorHAnsi" w:eastAsiaTheme="minorEastAsia" w:hAnsiTheme="minorHAnsi" w:cstheme="minorBidi"/>
+              <w:b w:val="0"/>
+              <w:bCs w:val="0"/>
+              <w:iCs w:val="0"/>
+              <w:noProof/>
+              <w:kern w:val="2"/>
+              <w:sz w:val="24"/>
+              <w:szCs w:val="24"/>
+              <w:lang w:eastAsia="en-US"/>
+              <w14:ligatures w14:val="standardContextual"/>
+            </w:rPr>
+          </w:pPr>
+          <w:hyperlink w:anchor="_Toc207877279" w:history="1">
+            <w:r>
+              <w:rPr>
+                <w:rStyle w:val="Hyperlink"/>
+                <w:noProof/>
               </w:rPr>
               <w:t>I</w:t>
             </w:r>
@@ -1393,8 +1467,6 @@
                 <w:rStyle w:val="Hyperlink"/>
                 <w:rFonts w:eastAsia="Arial"/>
                 <w:noProof/>
-                <w:sz w:val="28"/>
-                <w:szCs w:val="28"/>
               </w:rPr>
               <w:t xml:space="preserve">. </w:t>
             </w:r>
@@ -1402,8 +1474,6 @@
               <w:rPr>
                 <w:rStyle w:val="Hyperlink"/>
                 <w:noProof/>
-                <w:sz w:val="28"/>
-                <w:szCs w:val="28"/>
               </w:rPr>
               <w:t>Giới thiệu.</w:t>
             </w:r>
@@ -1411,8 +1481,6 @@
               <w:rPr>
                 <w:noProof/>
                 <w:webHidden/>
-                <w:sz w:val="28"/>
-                <w:szCs w:val="28"/>
               </w:rPr>
               <w:tab/>
             </w:r>
@@ -1420,8 +1488,6 @@
               <w:rPr>
                 <w:noProof/>
                 <w:webHidden/>
-                <w:sz w:val="28"/>
-                <w:szCs w:val="28"/>
               </w:rPr>
               <w:fldChar w:fldCharType="begin"/>
             </w:r>
@@ -1429,25 +1495,19 @@
               <w:rPr>
                 <w:noProof/>
                 <w:webHidden/>
-                <w:sz w:val="28"/>
-                <w:szCs w:val="28"/>
-              </w:rPr>
-              <w:instrText xml:space="preserve"> PAGEREF _Toc207377444 \h </w:instrText>
-            </w:r>
-            <w:r>
-              <w:rPr>
-                <w:noProof/>
-                <w:webHidden/>
-                <w:sz w:val="28"/>
-                <w:szCs w:val="28"/>
-              </w:rPr>
-            </w:r>
-            <w:r>
-              <w:rPr>
-                <w:noProof/>
-                <w:webHidden/>
-                <w:sz w:val="28"/>
-                <w:szCs w:val="28"/>
+              </w:rPr>
+              <w:instrText xml:space="preserve"> PAGEREF _Toc207877279 \h </w:instrText>
+            </w:r>
+            <w:r>
+              <w:rPr>
+                <w:noProof/>
+                <w:webHidden/>
+              </w:rPr>
+            </w:r>
+            <w:r>
+              <w:rPr>
+                <w:noProof/>
+                <w:webHidden/>
               </w:rPr>
               <w:fldChar w:fldCharType="separate"/>
             </w:r>
@@ -1455,8 +1515,6 @@
               <w:rPr>
                 <w:noProof/>
                 <w:webHidden/>
-                <w:sz w:val="28"/>
-                <w:szCs w:val="28"/>
               </w:rPr>
               <w:t>2</w:t>
             </w:r>
@@ -1464,8 +1522,6 @@
               <w:rPr>
                 <w:noProof/>
                 <w:webHidden/>
-                <w:sz w:val="28"/>
-                <w:szCs w:val="28"/>
               </w:rPr>
               <w:fldChar w:fldCharType="end"/>
             </w:r>
@@ -1475,24 +1531,22 @@
           <w:pPr>
             <w:pStyle w:val="TOC2"/>
             <w:rPr>
-              <w:rFonts w:eastAsiaTheme="minorEastAsia"/>
+              <w:rFonts w:asciiTheme="minorHAnsi" w:eastAsiaTheme="minorEastAsia" w:hAnsiTheme="minorHAnsi" w:cstheme="minorBidi"/>
               <w:bCs w:val="0"/>
               <w:iCs w:val="0"/>
               <w:noProof/>
               <w:kern w:val="2"/>
-              <w:sz w:val="28"/>
-              <w:szCs w:val="28"/>
+              <w:sz w:val="24"/>
+              <w:szCs w:val="24"/>
               <w:lang w:eastAsia="en-US"/>
               <w14:ligatures w14:val="standardContextual"/>
             </w:rPr>
           </w:pPr>
-          <w:hyperlink w:anchor="_Toc207377445" w:history="1">
+          <w:hyperlink w:anchor="_Toc207877280" w:history="1">
             <w:r>
               <w:rPr>
                 <w:rStyle w:val="Hyperlink"/>
                 <w:noProof/>
-                <w:sz w:val="28"/>
-                <w:szCs w:val="28"/>
               </w:rPr>
               <w:t>1.</w:t>
             </w:r>
@@ -1501,8 +1555,6 @@
                 <w:rStyle w:val="Hyperlink"/>
                 <w:rFonts w:eastAsia="Arial"/>
                 <w:noProof/>
-                <w:sz w:val="28"/>
-                <w:szCs w:val="28"/>
               </w:rPr>
               <w:t xml:space="preserve"> </w:t>
             </w:r>
@@ -1510,8 +1562,6 @@
               <w:rPr>
                 <w:rStyle w:val="Hyperlink"/>
                 <w:noProof/>
-                <w:sz w:val="28"/>
-                <w:szCs w:val="28"/>
               </w:rPr>
               <w:t>Đặt vấn đề</w:t>
             </w:r>
@@ -1519,8 +1569,6 @@
               <w:rPr>
                 <w:noProof/>
                 <w:webHidden/>
-                <w:sz w:val="28"/>
-                <w:szCs w:val="28"/>
               </w:rPr>
               <w:tab/>
             </w:r>
@@ -1528,8 +1576,6 @@
               <w:rPr>
                 <w:noProof/>
                 <w:webHidden/>
-                <w:sz w:val="28"/>
-                <w:szCs w:val="28"/>
               </w:rPr>
               <w:fldChar w:fldCharType="begin"/>
             </w:r>
@@ -1537,25 +1583,19 @@
               <w:rPr>
                 <w:noProof/>
                 <w:webHidden/>
-                <w:sz w:val="28"/>
-                <w:szCs w:val="28"/>
-              </w:rPr>
-              <w:instrText xml:space="preserve"> PAGEREF _Toc207377445 \h </w:instrText>
-            </w:r>
-            <w:r>
-              <w:rPr>
-                <w:noProof/>
-                <w:webHidden/>
-                <w:sz w:val="28"/>
-                <w:szCs w:val="28"/>
-              </w:rPr>
-            </w:r>
-            <w:r>
-              <w:rPr>
-                <w:noProof/>
-                <w:webHidden/>
-                <w:sz w:val="28"/>
-                <w:szCs w:val="28"/>
+              </w:rPr>
+              <w:instrText xml:space="preserve"> PAGEREF _Toc207877280 \h </w:instrText>
+            </w:r>
+            <w:r>
+              <w:rPr>
+                <w:noProof/>
+                <w:webHidden/>
+              </w:rPr>
+            </w:r>
+            <w:r>
+              <w:rPr>
+                <w:noProof/>
+                <w:webHidden/>
               </w:rPr>
               <w:fldChar w:fldCharType="separate"/>
             </w:r>
@@ -1563,8 +1603,6 @@
               <w:rPr>
                 <w:noProof/>
                 <w:webHidden/>
-                <w:sz w:val="28"/>
-                <w:szCs w:val="28"/>
               </w:rPr>
               <w:t>2</w:t>
             </w:r>
@@ -1572,8 +1610,6 @@
               <w:rPr>
                 <w:noProof/>
                 <w:webHidden/>
-                <w:sz w:val="28"/>
-                <w:szCs w:val="28"/>
               </w:rPr>
               <w:fldChar w:fldCharType="end"/>
             </w:r>
@@ -1583,24 +1619,22 @@
           <w:pPr>
             <w:pStyle w:val="TOC2"/>
             <w:rPr>
-              <w:rFonts w:eastAsiaTheme="minorEastAsia"/>
+              <w:rFonts w:asciiTheme="minorHAnsi" w:eastAsiaTheme="minorEastAsia" w:hAnsiTheme="minorHAnsi" w:cstheme="minorBidi"/>
               <w:bCs w:val="0"/>
               <w:iCs w:val="0"/>
               <w:noProof/>
               <w:kern w:val="2"/>
-              <w:sz w:val="28"/>
-              <w:szCs w:val="28"/>
+              <w:sz w:val="24"/>
+              <w:szCs w:val="24"/>
               <w:lang w:eastAsia="en-US"/>
               <w14:ligatures w14:val="standardContextual"/>
             </w:rPr>
           </w:pPr>
-          <w:hyperlink w:anchor="_Toc207377446" w:history="1">
+          <w:hyperlink w:anchor="_Toc207877281" w:history="1">
             <w:r>
               <w:rPr>
                 <w:rStyle w:val="Hyperlink"/>
                 <w:noProof/>
-                <w:sz w:val="28"/>
-                <w:szCs w:val="28"/>
               </w:rPr>
               <w:t>2.</w:t>
             </w:r>
@@ -1609,8 +1643,6 @@
                 <w:rStyle w:val="Hyperlink"/>
                 <w:rFonts w:eastAsia="Arial"/>
                 <w:noProof/>
-                <w:sz w:val="28"/>
-                <w:szCs w:val="28"/>
               </w:rPr>
               <w:t xml:space="preserve"> </w:t>
             </w:r>
@@ -1618,8 +1650,6 @@
               <w:rPr>
                 <w:rStyle w:val="Hyperlink"/>
                 <w:noProof/>
-                <w:sz w:val="28"/>
-                <w:szCs w:val="28"/>
               </w:rPr>
               <w:t>Mô hình quy trình</w:t>
             </w:r>
@@ -1627,8 +1657,6 @@
               <w:rPr>
                 <w:noProof/>
                 <w:webHidden/>
-                <w:sz w:val="28"/>
-                <w:szCs w:val="28"/>
               </w:rPr>
               <w:tab/>
             </w:r>
@@ -1636,8 +1664,6 @@
               <w:rPr>
                 <w:noProof/>
                 <w:webHidden/>
-                <w:sz w:val="28"/>
-                <w:szCs w:val="28"/>
               </w:rPr>
               <w:fldChar w:fldCharType="begin"/>
             </w:r>
@@ -1645,25 +1671,19 @@
               <w:rPr>
                 <w:noProof/>
                 <w:webHidden/>
-                <w:sz w:val="28"/>
-                <w:szCs w:val="28"/>
-              </w:rPr>
-              <w:instrText xml:space="preserve"> PAGEREF _Toc207377446 \h </w:instrText>
-            </w:r>
-            <w:r>
-              <w:rPr>
-                <w:noProof/>
-                <w:webHidden/>
-                <w:sz w:val="28"/>
-                <w:szCs w:val="28"/>
-              </w:rPr>
-            </w:r>
-            <w:r>
-              <w:rPr>
-                <w:noProof/>
-                <w:webHidden/>
-                <w:sz w:val="28"/>
-                <w:szCs w:val="28"/>
+              </w:rPr>
+              <w:instrText xml:space="preserve"> PAGEREF _Toc207877281 \h </w:instrText>
+            </w:r>
+            <w:r>
+              <w:rPr>
+                <w:noProof/>
+                <w:webHidden/>
+              </w:rPr>
+            </w:r>
+            <w:r>
+              <w:rPr>
+                <w:noProof/>
+                <w:webHidden/>
               </w:rPr>
               <w:fldChar w:fldCharType="separate"/>
             </w:r>
@@ -1671,8 +1691,6 @@
               <w:rPr>
                 <w:noProof/>
                 <w:webHidden/>
-                <w:sz w:val="28"/>
-                <w:szCs w:val="28"/>
               </w:rPr>
               <w:t>2</w:t>
             </w:r>
@@ -1680,8 +1698,6 @@
               <w:rPr>
                 <w:noProof/>
                 <w:webHidden/>
-                <w:sz w:val="28"/>
-                <w:szCs w:val="28"/>
               </w:rPr>
               <w:fldChar w:fldCharType="end"/>
             </w:r>
@@ -1691,34 +1707,30 @@
           <w:pPr>
             <w:pStyle w:val="TOC1"/>
             <w:rPr>
-              <w:rFonts w:eastAsiaTheme="minorEastAsia"/>
+              <w:rFonts w:asciiTheme="minorHAnsi" w:eastAsiaTheme="minorEastAsia" w:hAnsiTheme="minorHAnsi" w:cstheme="minorBidi"/>
               <w:b w:val="0"/>
               <w:bCs w:val="0"/>
               <w:iCs w:val="0"/>
               <w:noProof/>
               <w:kern w:val="2"/>
-              <w:sz w:val="28"/>
-              <w:szCs w:val="28"/>
+              <w:sz w:val="24"/>
+              <w:szCs w:val="24"/>
               <w:lang w:eastAsia="en-US"/>
               <w14:ligatures w14:val="standardContextual"/>
             </w:rPr>
           </w:pPr>
-          <w:hyperlink w:anchor="_Toc207377447" w:history="1">
+          <w:hyperlink w:anchor="_Toc207877282" w:history="1">
             <w:r>
               <w:rPr>
                 <w:rStyle w:val="Hyperlink"/>
                 <w:noProof/>
-                <w:sz w:val="28"/>
-                <w:szCs w:val="28"/>
-              </w:rPr>
-              <w:t>II. Các yêu cầu chức năng</w:t>
-            </w:r>
-            <w:r>
-              <w:rPr>
-                <w:noProof/>
-                <w:webHidden/>
-                <w:sz w:val="28"/>
-                <w:szCs w:val="28"/>
+              </w:rPr>
+              <w:t>II.Các công nghệ sử dụng</w:t>
+            </w:r>
+            <w:r>
+              <w:rPr>
+                <w:noProof/>
+                <w:webHidden/>
               </w:rPr>
               <w:tab/>
             </w:r>
@@ -1726,8 +1738,6 @@
               <w:rPr>
                 <w:noProof/>
                 <w:webHidden/>
-                <w:sz w:val="28"/>
-                <w:szCs w:val="28"/>
               </w:rPr>
               <w:fldChar w:fldCharType="begin"/>
             </w:r>
@@ -1735,25 +1745,19 @@
               <w:rPr>
                 <w:noProof/>
                 <w:webHidden/>
-                <w:sz w:val="28"/>
-                <w:szCs w:val="28"/>
-              </w:rPr>
-              <w:instrText xml:space="preserve"> PAGEREF _Toc207377447 \h </w:instrText>
-            </w:r>
-            <w:r>
-              <w:rPr>
-                <w:noProof/>
-                <w:webHidden/>
-                <w:sz w:val="28"/>
-                <w:szCs w:val="28"/>
-              </w:rPr>
-            </w:r>
-            <w:r>
-              <w:rPr>
-                <w:noProof/>
-                <w:webHidden/>
-                <w:sz w:val="28"/>
-                <w:szCs w:val="28"/>
+              </w:rPr>
+              <w:instrText xml:space="preserve"> PAGEREF _Toc207877282 \h </w:instrText>
+            </w:r>
+            <w:r>
+              <w:rPr>
+                <w:noProof/>
+                <w:webHidden/>
+              </w:rPr>
+            </w:r>
+            <w:r>
+              <w:rPr>
+                <w:noProof/>
+                <w:webHidden/>
               </w:rPr>
               <w:fldChar w:fldCharType="separate"/>
             </w:r>
@@ -1761,8 +1765,6 @@
               <w:rPr>
                 <w:noProof/>
                 <w:webHidden/>
-                <w:sz w:val="28"/>
-                <w:szCs w:val="28"/>
               </w:rPr>
               <w:t>3</w:t>
             </w:r>
@@ -1770,8 +1772,3004 @@
               <w:rPr>
                 <w:noProof/>
                 <w:webHidden/>
-                <w:sz w:val="28"/>
-                <w:szCs w:val="28"/>
+              </w:rPr>
+              <w:fldChar w:fldCharType="end"/>
+            </w:r>
+          </w:hyperlink>
+        </w:p>
+        <w:p>
+          <w:pPr>
+            <w:pStyle w:val="TOC2"/>
+            <w:rPr>
+              <w:rFonts w:asciiTheme="minorHAnsi" w:eastAsiaTheme="minorEastAsia" w:hAnsiTheme="minorHAnsi" w:cstheme="minorBidi"/>
+              <w:bCs w:val="0"/>
+              <w:iCs w:val="0"/>
+              <w:noProof/>
+              <w:kern w:val="2"/>
+              <w:sz w:val="24"/>
+              <w:szCs w:val="24"/>
+              <w:lang w:eastAsia="en-US"/>
+              <w14:ligatures w14:val="standardContextual"/>
+            </w:rPr>
+          </w:pPr>
+          <w:hyperlink w:anchor="_Toc207877283" w:history="1">
+            <w:r>
+              <w:rPr>
+                <w:rStyle w:val="Hyperlink"/>
+                <w:b/>
+                <w:noProof/>
+              </w:rPr>
+              <w:t>2.1. Giới Thiệu Các Công Nghệ Sử Dụng</w:t>
+            </w:r>
+            <w:r>
+              <w:rPr>
+                <w:noProof/>
+                <w:webHidden/>
+              </w:rPr>
+              <w:tab/>
+            </w:r>
+            <w:r>
+              <w:rPr>
+                <w:noProof/>
+                <w:webHidden/>
+              </w:rPr>
+              <w:fldChar w:fldCharType="begin"/>
+            </w:r>
+            <w:r>
+              <w:rPr>
+                <w:noProof/>
+                <w:webHidden/>
+              </w:rPr>
+              <w:instrText xml:space="preserve"> PAGEREF _Toc207877283 \h </w:instrText>
+            </w:r>
+            <w:r>
+              <w:rPr>
+                <w:noProof/>
+                <w:webHidden/>
+              </w:rPr>
+            </w:r>
+            <w:r>
+              <w:rPr>
+                <w:noProof/>
+                <w:webHidden/>
+              </w:rPr>
+              <w:fldChar w:fldCharType="separate"/>
+            </w:r>
+            <w:r>
+              <w:rPr>
+                <w:noProof/>
+                <w:webHidden/>
+              </w:rPr>
+              <w:t>3</w:t>
+            </w:r>
+            <w:r>
+              <w:rPr>
+                <w:noProof/>
+                <w:webHidden/>
+              </w:rPr>
+              <w:fldChar w:fldCharType="end"/>
+            </w:r>
+          </w:hyperlink>
+        </w:p>
+        <w:p>
+          <w:pPr>
+            <w:pStyle w:val="TOC2"/>
+            <w:rPr>
+              <w:rFonts w:asciiTheme="minorHAnsi" w:eastAsiaTheme="minorEastAsia" w:hAnsiTheme="minorHAnsi" w:cstheme="minorBidi"/>
+              <w:bCs w:val="0"/>
+              <w:iCs w:val="0"/>
+              <w:noProof/>
+              <w:kern w:val="2"/>
+              <w:sz w:val="24"/>
+              <w:szCs w:val="24"/>
+              <w:lang w:eastAsia="en-US"/>
+              <w14:ligatures w14:val="standardContextual"/>
+            </w:rPr>
+          </w:pPr>
+          <w:hyperlink w:anchor="_Toc207877284" w:history="1">
+            <w:r>
+              <w:rPr>
+                <w:rStyle w:val="Hyperlink"/>
+                <w:b/>
+                <w:noProof/>
+              </w:rPr>
+              <w:t>2.2. Backend - Spring Boot</w:t>
+            </w:r>
+            <w:r>
+              <w:rPr>
+                <w:noProof/>
+                <w:webHidden/>
+              </w:rPr>
+              <w:tab/>
+            </w:r>
+            <w:r>
+              <w:rPr>
+                <w:noProof/>
+                <w:webHidden/>
+              </w:rPr>
+              <w:fldChar w:fldCharType="begin"/>
+            </w:r>
+            <w:r>
+              <w:rPr>
+                <w:noProof/>
+                <w:webHidden/>
+              </w:rPr>
+              <w:instrText xml:space="preserve"> PAGEREF _Toc207877284 \h </w:instrText>
+            </w:r>
+            <w:r>
+              <w:rPr>
+                <w:noProof/>
+                <w:webHidden/>
+              </w:rPr>
+            </w:r>
+            <w:r>
+              <w:rPr>
+                <w:noProof/>
+                <w:webHidden/>
+              </w:rPr>
+              <w:fldChar w:fldCharType="separate"/>
+            </w:r>
+            <w:r>
+              <w:rPr>
+                <w:noProof/>
+                <w:webHidden/>
+              </w:rPr>
+              <w:t>3</w:t>
+            </w:r>
+            <w:r>
+              <w:rPr>
+                <w:noProof/>
+                <w:webHidden/>
+              </w:rPr>
+              <w:fldChar w:fldCharType="end"/>
+            </w:r>
+          </w:hyperlink>
+        </w:p>
+        <w:p>
+          <w:pPr>
+            <w:pStyle w:val="TOC2"/>
+            <w:rPr>
+              <w:rFonts w:asciiTheme="minorHAnsi" w:eastAsiaTheme="minorEastAsia" w:hAnsiTheme="minorHAnsi" w:cstheme="minorBidi"/>
+              <w:bCs w:val="0"/>
+              <w:iCs w:val="0"/>
+              <w:noProof/>
+              <w:kern w:val="2"/>
+              <w:sz w:val="24"/>
+              <w:szCs w:val="24"/>
+              <w:lang w:eastAsia="en-US"/>
+              <w14:ligatures w14:val="standardContextual"/>
+            </w:rPr>
+          </w:pPr>
+          <w:hyperlink w:anchor="_Toc207877285" w:history="1">
+            <w:r>
+              <w:rPr>
+                <w:rStyle w:val="Hyperlink"/>
+                <w:b/>
+                <w:noProof/>
+              </w:rPr>
+              <w:t>2.3. Frontend - Thymeleaf</w:t>
+            </w:r>
+            <w:r>
+              <w:rPr>
+                <w:noProof/>
+                <w:webHidden/>
+              </w:rPr>
+              <w:tab/>
+            </w:r>
+            <w:r>
+              <w:rPr>
+                <w:noProof/>
+                <w:webHidden/>
+              </w:rPr>
+              <w:fldChar w:fldCharType="begin"/>
+            </w:r>
+            <w:r>
+              <w:rPr>
+                <w:noProof/>
+                <w:webHidden/>
+              </w:rPr>
+              <w:instrText xml:space="preserve"> PAGEREF _Toc207877285 \h </w:instrText>
+            </w:r>
+            <w:r>
+              <w:rPr>
+                <w:noProof/>
+                <w:webHidden/>
+              </w:rPr>
+            </w:r>
+            <w:r>
+              <w:rPr>
+                <w:noProof/>
+                <w:webHidden/>
+              </w:rPr>
+              <w:fldChar w:fldCharType="separate"/>
+            </w:r>
+            <w:r>
+              <w:rPr>
+                <w:noProof/>
+                <w:webHidden/>
+              </w:rPr>
+              <w:t>4</w:t>
+            </w:r>
+            <w:r>
+              <w:rPr>
+                <w:noProof/>
+                <w:webHidden/>
+              </w:rPr>
+              <w:fldChar w:fldCharType="end"/>
+            </w:r>
+          </w:hyperlink>
+        </w:p>
+        <w:p>
+          <w:pPr>
+            <w:pStyle w:val="TOC2"/>
+            <w:rPr>
+              <w:rFonts w:asciiTheme="minorHAnsi" w:eastAsiaTheme="minorEastAsia" w:hAnsiTheme="minorHAnsi" w:cstheme="minorBidi"/>
+              <w:bCs w:val="0"/>
+              <w:iCs w:val="0"/>
+              <w:noProof/>
+              <w:kern w:val="2"/>
+              <w:sz w:val="24"/>
+              <w:szCs w:val="24"/>
+              <w:lang w:eastAsia="en-US"/>
+              <w14:ligatures w14:val="standardContextual"/>
+            </w:rPr>
+          </w:pPr>
+          <w:hyperlink w:anchor="_Toc207877286" w:history="1">
+            <w:r>
+              <w:rPr>
+                <w:rStyle w:val="Hyperlink"/>
+                <w:b/>
+                <w:noProof/>
+              </w:rPr>
+              <w:t>2.4. Cơ Sở Dữ Liệu - MySQL</w:t>
+            </w:r>
+            <w:r>
+              <w:rPr>
+                <w:noProof/>
+                <w:webHidden/>
+              </w:rPr>
+              <w:tab/>
+            </w:r>
+            <w:r>
+              <w:rPr>
+                <w:noProof/>
+                <w:webHidden/>
+              </w:rPr>
+              <w:fldChar w:fldCharType="begin"/>
+            </w:r>
+            <w:r>
+              <w:rPr>
+                <w:noProof/>
+                <w:webHidden/>
+              </w:rPr>
+              <w:instrText xml:space="preserve"> PAGEREF _Toc207877286 \h </w:instrText>
+            </w:r>
+            <w:r>
+              <w:rPr>
+                <w:noProof/>
+                <w:webHidden/>
+              </w:rPr>
+            </w:r>
+            <w:r>
+              <w:rPr>
+                <w:noProof/>
+                <w:webHidden/>
+              </w:rPr>
+              <w:fldChar w:fldCharType="separate"/>
+            </w:r>
+            <w:r>
+              <w:rPr>
+                <w:noProof/>
+                <w:webHidden/>
+              </w:rPr>
+              <w:t>4</w:t>
+            </w:r>
+            <w:r>
+              <w:rPr>
+                <w:noProof/>
+                <w:webHidden/>
+              </w:rPr>
+              <w:fldChar w:fldCharType="end"/>
+            </w:r>
+          </w:hyperlink>
+        </w:p>
+        <w:p>
+          <w:pPr>
+            <w:pStyle w:val="TOC1"/>
+            <w:rPr>
+              <w:rFonts w:asciiTheme="minorHAnsi" w:eastAsiaTheme="minorEastAsia" w:hAnsiTheme="minorHAnsi" w:cstheme="minorBidi"/>
+              <w:b w:val="0"/>
+              <w:bCs w:val="0"/>
+              <w:iCs w:val="0"/>
+              <w:noProof/>
+              <w:kern w:val="2"/>
+              <w:sz w:val="24"/>
+              <w:szCs w:val="24"/>
+              <w:lang w:eastAsia="en-US"/>
+              <w14:ligatures w14:val="standardContextual"/>
+            </w:rPr>
+          </w:pPr>
+          <w:hyperlink w:anchor="_Toc207877287" w:history="1">
+            <w:r>
+              <w:rPr>
+                <w:rStyle w:val="Hyperlink"/>
+                <w:noProof/>
+              </w:rPr>
+              <w:t>III. Các yêu cầu chức năng</w:t>
+            </w:r>
+            <w:r>
+              <w:rPr>
+                <w:noProof/>
+                <w:webHidden/>
+              </w:rPr>
+              <w:tab/>
+            </w:r>
+            <w:r>
+              <w:rPr>
+                <w:noProof/>
+                <w:webHidden/>
+              </w:rPr>
+              <w:fldChar w:fldCharType="begin"/>
+            </w:r>
+            <w:r>
+              <w:rPr>
+                <w:noProof/>
+                <w:webHidden/>
+              </w:rPr>
+              <w:instrText xml:space="preserve"> PAGEREF _Toc207877287 \h </w:instrText>
+            </w:r>
+            <w:r>
+              <w:rPr>
+                <w:noProof/>
+                <w:webHidden/>
+              </w:rPr>
+            </w:r>
+            <w:r>
+              <w:rPr>
+                <w:noProof/>
+                <w:webHidden/>
+              </w:rPr>
+              <w:fldChar w:fldCharType="separate"/>
+            </w:r>
+            <w:r>
+              <w:rPr>
+                <w:noProof/>
+                <w:webHidden/>
+              </w:rPr>
+              <w:t>5</w:t>
+            </w:r>
+            <w:r>
+              <w:rPr>
+                <w:noProof/>
+                <w:webHidden/>
+              </w:rPr>
+              <w:fldChar w:fldCharType="end"/>
+            </w:r>
+          </w:hyperlink>
+        </w:p>
+        <w:p>
+          <w:pPr>
+            <w:pStyle w:val="TOC2"/>
+            <w:rPr>
+              <w:rFonts w:asciiTheme="minorHAnsi" w:eastAsiaTheme="minorEastAsia" w:hAnsiTheme="minorHAnsi" w:cstheme="minorBidi"/>
+              <w:bCs w:val="0"/>
+              <w:iCs w:val="0"/>
+              <w:noProof/>
+              <w:kern w:val="2"/>
+              <w:sz w:val="24"/>
+              <w:szCs w:val="24"/>
+              <w:lang w:eastAsia="en-US"/>
+              <w14:ligatures w14:val="standardContextual"/>
+            </w:rPr>
+          </w:pPr>
+          <w:hyperlink w:anchor="_Toc207877288" w:history="1">
+            <w:r>
+              <w:rPr>
+                <w:rStyle w:val="Hyperlink"/>
+                <w:noProof/>
+              </w:rPr>
+              <w:t>3.1.Các tác nhân (Actors)</w:t>
+            </w:r>
+            <w:r>
+              <w:rPr>
+                <w:noProof/>
+                <w:webHidden/>
+              </w:rPr>
+              <w:tab/>
+            </w:r>
+            <w:r>
+              <w:rPr>
+                <w:noProof/>
+                <w:webHidden/>
+              </w:rPr>
+              <w:fldChar w:fldCharType="begin"/>
+            </w:r>
+            <w:r>
+              <w:rPr>
+                <w:noProof/>
+                <w:webHidden/>
+              </w:rPr>
+              <w:instrText xml:space="preserve"> PAGEREF _Toc207877288 \h </w:instrText>
+            </w:r>
+            <w:r>
+              <w:rPr>
+                <w:noProof/>
+                <w:webHidden/>
+              </w:rPr>
+            </w:r>
+            <w:r>
+              <w:rPr>
+                <w:noProof/>
+                <w:webHidden/>
+              </w:rPr>
+              <w:fldChar w:fldCharType="separate"/>
+            </w:r>
+            <w:r>
+              <w:rPr>
+                <w:noProof/>
+                <w:webHidden/>
+              </w:rPr>
+              <w:t>5</w:t>
+            </w:r>
+            <w:r>
+              <w:rPr>
+                <w:noProof/>
+                <w:webHidden/>
+              </w:rPr>
+              <w:fldChar w:fldCharType="end"/>
+            </w:r>
+          </w:hyperlink>
+        </w:p>
+        <w:p>
+          <w:pPr>
+            <w:pStyle w:val="TOC2"/>
+            <w:rPr>
+              <w:rFonts w:asciiTheme="minorHAnsi" w:eastAsiaTheme="minorEastAsia" w:hAnsiTheme="minorHAnsi" w:cstheme="minorBidi"/>
+              <w:bCs w:val="0"/>
+              <w:iCs w:val="0"/>
+              <w:noProof/>
+              <w:kern w:val="2"/>
+              <w:sz w:val="24"/>
+              <w:szCs w:val="24"/>
+              <w:lang w:eastAsia="en-US"/>
+              <w14:ligatures w14:val="standardContextual"/>
+            </w:rPr>
+          </w:pPr>
+          <w:hyperlink w:anchor="_Toc207877289" w:history="1">
+            <w:r>
+              <w:rPr>
+                <w:rStyle w:val="Hyperlink"/>
+                <w:noProof/>
+              </w:rPr>
+              <w:t>3.2.Các chức năng của hệ thống</w:t>
+            </w:r>
+            <w:r>
+              <w:rPr>
+                <w:noProof/>
+                <w:webHidden/>
+              </w:rPr>
+              <w:tab/>
+            </w:r>
+            <w:r>
+              <w:rPr>
+                <w:noProof/>
+                <w:webHidden/>
+              </w:rPr>
+              <w:fldChar w:fldCharType="begin"/>
+            </w:r>
+            <w:r>
+              <w:rPr>
+                <w:noProof/>
+                <w:webHidden/>
+              </w:rPr>
+              <w:instrText xml:space="preserve"> PAGEREF _Toc207877289 \h </w:instrText>
+            </w:r>
+            <w:r>
+              <w:rPr>
+                <w:noProof/>
+                <w:webHidden/>
+              </w:rPr>
+            </w:r>
+            <w:r>
+              <w:rPr>
+                <w:noProof/>
+                <w:webHidden/>
+              </w:rPr>
+              <w:fldChar w:fldCharType="separate"/>
+            </w:r>
+            <w:r>
+              <w:rPr>
+                <w:noProof/>
+                <w:webHidden/>
+              </w:rPr>
+              <w:t>5</w:t>
+            </w:r>
+            <w:r>
+              <w:rPr>
+                <w:noProof/>
+                <w:webHidden/>
+              </w:rPr>
+              <w:fldChar w:fldCharType="end"/>
+            </w:r>
+          </w:hyperlink>
+        </w:p>
+        <w:p>
+          <w:pPr>
+            <w:pStyle w:val="TOC2"/>
+            <w:rPr>
+              <w:rFonts w:asciiTheme="minorHAnsi" w:eastAsiaTheme="minorEastAsia" w:hAnsiTheme="minorHAnsi" w:cstheme="minorBidi"/>
+              <w:bCs w:val="0"/>
+              <w:iCs w:val="0"/>
+              <w:noProof/>
+              <w:kern w:val="2"/>
+              <w:sz w:val="24"/>
+              <w:szCs w:val="24"/>
+              <w:lang w:eastAsia="en-US"/>
+              <w14:ligatures w14:val="standardContextual"/>
+            </w:rPr>
+          </w:pPr>
+          <w:hyperlink w:anchor="_Toc207877290" w:history="1">
+            <w:r>
+              <w:rPr>
+                <w:rStyle w:val="Hyperlink"/>
+                <w:noProof/>
+              </w:rPr>
+              <w:t>3.3.Biểu đồ use case tổng quan</w:t>
+            </w:r>
+            <w:r>
+              <w:rPr>
+                <w:noProof/>
+                <w:webHidden/>
+              </w:rPr>
+              <w:tab/>
+            </w:r>
+            <w:r>
+              <w:rPr>
+                <w:noProof/>
+                <w:webHidden/>
+              </w:rPr>
+              <w:fldChar w:fldCharType="begin"/>
+            </w:r>
+            <w:r>
+              <w:rPr>
+                <w:noProof/>
+                <w:webHidden/>
+              </w:rPr>
+              <w:instrText xml:space="preserve"> PAGEREF _Toc207877290 \h </w:instrText>
+            </w:r>
+            <w:r>
+              <w:rPr>
+                <w:noProof/>
+                <w:webHidden/>
+              </w:rPr>
+            </w:r>
+            <w:r>
+              <w:rPr>
+                <w:noProof/>
+                <w:webHidden/>
+              </w:rPr>
+              <w:fldChar w:fldCharType="separate"/>
+            </w:r>
+            <w:r>
+              <w:rPr>
+                <w:noProof/>
+                <w:webHidden/>
+              </w:rPr>
+              <w:t>6</w:t>
+            </w:r>
+            <w:r>
+              <w:rPr>
+                <w:noProof/>
+                <w:webHidden/>
+              </w:rPr>
+              <w:fldChar w:fldCharType="end"/>
+            </w:r>
+          </w:hyperlink>
+        </w:p>
+        <w:p>
+          <w:pPr>
+            <w:pStyle w:val="TOC2"/>
+            <w:rPr>
+              <w:rFonts w:asciiTheme="minorHAnsi" w:eastAsiaTheme="minorEastAsia" w:hAnsiTheme="minorHAnsi" w:cstheme="minorBidi"/>
+              <w:bCs w:val="0"/>
+              <w:iCs w:val="0"/>
+              <w:noProof/>
+              <w:kern w:val="2"/>
+              <w:sz w:val="24"/>
+              <w:szCs w:val="24"/>
+              <w:lang w:eastAsia="en-US"/>
+              <w14:ligatures w14:val="standardContextual"/>
+            </w:rPr>
+          </w:pPr>
+          <w:hyperlink w:anchor="_Toc207877291" w:history="1">
+            <w:r>
+              <w:rPr>
+                <w:rStyle w:val="Hyperlink"/>
+                <w:noProof/>
+              </w:rPr>
+              <w:t>3.4.Biểu đồ use case phân rã</w:t>
+            </w:r>
+            <w:r>
+              <w:rPr>
+                <w:noProof/>
+                <w:webHidden/>
+              </w:rPr>
+              <w:tab/>
+            </w:r>
+            <w:r>
+              <w:rPr>
+                <w:noProof/>
+                <w:webHidden/>
+              </w:rPr>
+              <w:fldChar w:fldCharType="begin"/>
+            </w:r>
+            <w:r>
+              <w:rPr>
+                <w:noProof/>
+                <w:webHidden/>
+              </w:rPr>
+              <w:instrText xml:space="preserve"> PAGEREF _Toc207877291 \h </w:instrText>
+            </w:r>
+            <w:r>
+              <w:rPr>
+                <w:noProof/>
+                <w:webHidden/>
+              </w:rPr>
+            </w:r>
+            <w:r>
+              <w:rPr>
+                <w:noProof/>
+                <w:webHidden/>
+              </w:rPr>
+              <w:fldChar w:fldCharType="separate"/>
+            </w:r>
+            <w:r>
+              <w:rPr>
+                <w:noProof/>
+                <w:webHidden/>
+              </w:rPr>
+              <w:t>7</w:t>
+            </w:r>
+            <w:r>
+              <w:rPr>
+                <w:noProof/>
+                <w:webHidden/>
+              </w:rPr>
+              <w:fldChar w:fldCharType="end"/>
+            </w:r>
+          </w:hyperlink>
+        </w:p>
+        <w:p>
+          <w:pPr>
+            <w:pStyle w:val="TOC2"/>
+            <w:rPr>
+              <w:rFonts w:asciiTheme="minorHAnsi" w:eastAsiaTheme="minorEastAsia" w:hAnsiTheme="minorHAnsi" w:cstheme="minorBidi"/>
+              <w:bCs w:val="0"/>
+              <w:iCs w:val="0"/>
+              <w:noProof/>
+              <w:kern w:val="2"/>
+              <w:sz w:val="24"/>
+              <w:szCs w:val="24"/>
+              <w:lang w:eastAsia="en-US"/>
+              <w14:ligatures w14:val="standardContextual"/>
+            </w:rPr>
+          </w:pPr>
+          <w:hyperlink w:anchor="_Toc207877292" w:history="1">
+            <w:r>
+              <w:rPr>
+                <w:rStyle w:val="Hyperlink"/>
+                <w:noProof/>
+              </w:rPr>
+              <w:t>3.5.Quy trình nghiệp vụ</w:t>
+            </w:r>
+            <w:r>
+              <w:rPr>
+                <w:noProof/>
+                <w:webHidden/>
+              </w:rPr>
+              <w:tab/>
+            </w:r>
+            <w:r>
+              <w:rPr>
+                <w:noProof/>
+                <w:webHidden/>
+              </w:rPr>
+              <w:fldChar w:fldCharType="begin"/>
+            </w:r>
+            <w:r>
+              <w:rPr>
+                <w:noProof/>
+                <w:webHidden/>
+              </w:rPr>
+              <w:instrText xml:space="preserve"> PAGEREF _Toc207877292 \h </w:instrText>
+            </w:r>
+            <w:r>
+              <w:rPr>
+                <w:noProof/>
+                <w:webHidden/>
+              </w:rPr>
+            </w:r>
+            <w:r>
+              <w:rPr>
+                <w:noProof/>
+                <w:webHidden/>
+              </w:rPr>
+              <w:fldChar w:fldCharType="separate"/>
+            </w:r>
+            <w:r>
+              <w:rPr>
+                <w:noProof/>
+                <w:webHidden/>
+              </w:rPr>
+              <w:t>9</w:t>
+            </w:r>
+            <w:r>
+              <w:rPr>
+                <w:noProof/>
+                <w:webHidden/>
+              </w:rPr>
+              <w:fldChar w:fldCharType="end"/>
+            </w:r>
+          </w:hyperlink>
+        </w:p>
+        <w:p>
+          <w:pPr>
+            <w:pStyle w:val="TOC3"/>
+            <w:rPr>
+              <w:rFonts w:asciiTheme="minorHAnsi" w:eastAsiaTheme="minorEastAsia" w:hAnsiTheme="minorHAnsi" w:cstheme="minorBidi"/>
+              <w:bCs w:val="0"/>
+              <w:iCs w:val="0"/>
+              <w:noProof/>
+              <w:kern w:val="2"/>
+              <w:sz w:val="24"/>
+              <w:szCs w:val="24"/>
+              <w:lang w:eastAsia="en-US"/>
+              <w14:ligatures w14:val="standardContextual"/>
+            </w:rPr>
+          </w:pPr>
+          <w:hyperlink w:anchor="_Toc207877293" w:history="1">
+            <w:r>
+              <w:rPr>
+                <w:rStyle w:val="Hyperlink"/>
+                <w:noProof/>
+              </w:rPr>
+              <w:t>3.5.1.Quy trình đăng ký</w:t>
+            </w:r>
+            <w:r>
+              <w:rPr>
+                <w:noProof/>
+                <w:webHidden/>
+              </w:rPr>
+              <w:tab/>
+            </w:r>
+            <w:r>
+              <w:rPr>
+                <w:noProof/>
+                <w:webHidden/>
+              </w:rPr>
+              <w:fldChar w:fldCharType="begin"/>
+            </w:r>
+            <w:r>
+              <w:rPr>
+                <w:noProof/>
+                <w:webHidden/>
+              </w:rPr>
+              <w:instrText xml:space="preserve"> PAGEREF _Toc207877293 \h </w:instrText>
+            </w:r>
+            <w:r>
+              <w:rPr>
+                <w:noProof/>
+                <w:webHidden/>
+              </w:rPr>
+            </w:r>
+            <w:r>
+              <w:rPr>
+                <w:noProof/>
+                <w:webHidden/>
+              </w:rPr>
+              <w:fldChar w:fldCharType="separate"/>
+            </w:r>
+            <w:r>
+              <w:rPr>
+                <w:noProof/>
+                <w:webHidden/>
+              </w:rPr>
+              <w:t>9</w:t>
+            </w:r>
+            <w:r>
+              <w:rPr>
+                <w:noProof/>
+                <w:webHidden/>
+              </w:rPr>
+              <w:fldChar w:fldCharType="end"/>
+            </w:r>
+          </w:hyperlink>
+        </w:p>
+        <w:p>
+          <w:pPr>
+            <w:pStyle w:val="TOC3"/>
+            <w:rPr>
+              <w:rFonts w:asciiTheme="minorHAnsi" w:eastAsiaTheme="minorEastAsia" w:hAnsiTheme="minorHAnsi" w:cstheme="minorBidi"/>
+              <w:bCs w:val="0"/>
+              <w:iCs w:val="0"/>
+              <w:noProof/>
+              <w:kern w:val="2"/>
+              <w:sz w:val="24"/>
+              <w:szCs w:val="24"/>
+              <w:lang w:eastAsia="en-US"/>
+              <w14:ligatures w14:val="standardContextual"/>
+            </w:rPr>
+          </w:pPr>
+          <w:hyperlink w:anchor="_Toc207877294" w:history="1">
+            <w:r>
+              <w:rPr>
+                <w:rStyle w:val="Hyperlink"/>
+                <w:noProof/>
+              </w:rPr>
+              <w:t>3.5.2.Quy trình đăng nhập</w:t>
+            </w:r>
+            <w:r>
+              <w:rPr>
+                <w:noProof/>
+                <w:webHidden/>
+              </w:rPr>
+              <w:tab/>
+            </w:r>
+            <w:r>
+              <w:rPr>
+                <w:noProof/>
+                <w:webHidden/>
+              </w:rPr>
+              <w:fldChar w:fldCharType="begin"/>
+            </w:r>
+            <w:r>
+              <w:rPr>
+                <w:noProof/>
+                <w:webHidden/>
+              </w:rPr>
+              <w:instrText xml:space="preserve"> PAGEREF _Toc207877294 \h </w:instrText>
+            </w:r>
+            <w:r>
+              <w:rPr>
+                <w:noProof/>
+                <w:webHidden/>
+              </w:rPr>
+            </w:r>
+            <w:r>
+              <w:rPr>
+                <w:noProof/>
+                <w:webHidden/>
+              </w:rPr>
+              <w:fldChar w:fldCharType="separate"/>
+            </w:r>
+            <w:r>
+              <w:rPr>
+                <w:noProof/>
+                <w:webHidden/>
+              </w:rPr>
+              <w:t>10</w:t>
+            </w:r>
+            <w:r>
+              <w:rPr>
+                <w:noProof/>
+                <w:webHidden/>
+              </w:rPr>
+              <w:fldChar w:fldCharType="end"/>
+            </w:r>
+          </w:hyperlink>
+        </w:p>
+        <w:p>
+          <w:pPr>
+            <w:pStyle w:val="TOC3"/>
+            <w:rPr>
+              <w:rFonts w:asciiTheme="minorHAnsi" w:eastAsiaTheme="minorEastAsia" w:hAnsiTheme="minorHAnsi" w:cstheme="minorBidi"/>
+              <w:bCs w:val="0"/>
+              <w:iCs w:val="0"/>
+              <w:noProof/>
+              <w:kern w:val="2"/>
+              <w:sz w:val="24"/>
+              <w:szCs w:val="24"/>
+              <w:lang w:eastAsia="en-US"/>
+              <w14:ligatures w14:val="standardContextual"/>
+            </w:rPr>
+          </w:pPr>
+          <w:hyperlink w:anchor="_Toc207877295" w:history="1">
+            <w:r>
+              <w:rPr>
+                <w:rStyle w:val="Hyperlink"/>
+                <w:noProof/>
+              </w:rPr>
+              <w:t>3.5.3. Quy trình tìm kiếm sách</w:t>
+            </w:r>
+            <w:r>
+              <w:rPr>
+                <w:noProof/>
+                <w:webHidden/>
+              </w:rPr>
+              <w:tab/>
+            </w:r>
+            <w:r>
+              <w:rPr>
+                <w:noProof/>
+                <w:webHidden/>
+              </w:rPr>
+              <w:fldChar w:fldCharType="begin"/>
+            </w:r>
+            <w:r>
+              <w:rPr>
+                <w:noProof/>
+                <w:webHidden/>
+              </w:rPr>
+              <w:instrText xml:space="preserve"> PAGEREF _Toc207877295 \h </w:instrText>
+            </w:r>
+            <w:r>
+              <w:rPr>
+                <w:noProof/>
+                <w:webHidden/>
+              </w:rPr>
+            </w:r>
+            <w:r>
+              <w:rPr>
+                <w:noProof/>
+                <w:webHidden/>
+              </w:rPr>
+              <w:fldChar w:fldCharType="separate"/>
+            </w:r>
+            <w:r>
+              <w:rPr>
+                <w:noProof/>
+                <w:webHidden/>
+              </w:rPr>
+              <w:t>11</w:t>
+            </w:r>
+            <w:r>
+              <w:rPr>
+                <w:noProof/>
+                <w:webHidden/>
+              </w:rPr>
+              <w:fldChar w:fldCharType="end"/>
+            </w:r>
+          </w:hyperlink>
+        </w:p>
+        <w:p>
+          <w:pPr>
+            <w:pStyle w:val="TOC3"/>
+            <w:rPr>
+              <w:rFonts w:asciiTheme="minorHAnsi" w:eastAsiaTheme="minorEastAsia" w:hAnsiTheme="minorHAnsi" w:cstheme="minorBidi"/>
+              <w:bCs w:val="0"/>
+              <w:iCs w:val="0"/>
+              <w:noProof/>
+              <w:kern w:val="2"/>
+              <w:sz w:val="24"/>
+              <w:szCs w:val="24"/>
+              <w:lang w:eastAsia="en-US"/>
+              <w14:ligatures w14:val="standardContextual"/>
+            </w:rPr>
+          </w:pPr>
+          <w:hyperlink w:anchor="_Toc207877296" w:history="1">
+            <w:r>
+              <w:rPr>
+                <w:rStyle w:val="Hyperlink"/>
+                <w:noProof/>
+              </w:rPr>
+              <w:t>3.5.4.Quy trình đặt hàng</w:t>
+            </w:r>
+            <w:r>
+              <w:rPr>
+                <w:noProof/>
+                <w:webHidden/>
+              </w:rPr>
+              <w:tab/>
+            </w:r>
+            <w:r>
+              <w:rPr>
+                <w:noProof/>
+                <w:webHidden/>
+              </w:rPr>
+              <w:fldChar w:fldCharType="begin"/>
+            </w:r>
+            <w:r>
+              <w:rPr>
+                <w:noProof/>
+                <w:webHidden/>
+              </w:rPr>
+              <w:instrText xml:space="preserve"> PAGEREF _Toc207877296 \h </w:instrText>
+            </w:r>
+            <w:r>
+              <w:rPr>
+                <w:noProof/>
+                <w:webHidden/>
+              </w:rPr>
+            </w:r>
+            <w:r>
+              <w:rPr>
+                <w:noProof/>
+                <w:webHidden/>
+              </w:rPr>
+              <w:fldChar w:fldCharType="separate"/>
+            </w:r>
+            <w:r>
+              <w:rPr>
+                <w:noProof/>
+                <w:webHidden/>
+              </w:rPr>
+              <w:t>12</w:t>
+            </w:r>
+            <w:r>
+              <w:rPr>
+                <w:noProof/>
+                <w:webHidden/>
+              </w:rPr>
+              <w:fldChar w:fldCharType="end"/>
+            </w:r>
+          </w:hyperlink>
+        </w:p>
+        <w:p>
+          <w:pPr>
+            <w:pStyle w:val="TOC3"/>
+            <w:rPr>
+              <w:rFonts w:asciiTheme="minorHAnsi" w:eastAsiaTheme="minorEastAsia" w:hAnsiTheme="minorHAnsi" w:cstheme="minorBidi"/>
+              <w:bCs w:val="0"/>
+              <w:iCs w:val="0"/>
+              <w:noProof/>
+              <w:kern w:val="2"/>
+              <w:sz w:val="24"/>
+              <w:szCs w:val="24"/>
+              <w:lang w:eastAsia="en-US"/>
+              <w14:ligatures w14:val="standardContextual"/>
+            </w:rPr>
+          </w:pPr>
+          <w:hyperlink w:anchor="_Toc207877297" w:history="1">
+            <w:r>
+              <w:rPr>
+                <w:rStyle w:val="Hyperlink"/>
+                <w:noProof/>
+              </w:rPr>
+              <w:t>3.5.5.Quy trình xem chi tiết sách</w:t>
+            </w:r>
+            <w:r>
+              <w:rPr>
+                <w:noProof/>
+                <w:webHidden/>
+              </w:rPr>
+              <w:tab/>
+            </w:r>
+            <w:r>
+              <w:rPr>
+                <w:noProof/>
+                <w:webHidden/>
+              </w:rPr>
+              <w:fldChar w:fldCharType="begin"/>
+            </w:r>
+            <w:r>
+              <w:rPr>
+                <w:noProof/>
+                <w:webHidden/>
+              </w:rPr>
+              <w:instrText xml:space="preserve"> PAGEREF _Toc207877297 \h </w:instrText>
+            </w:r>
+            <w:r>
+              <w:rPr>
+                <w:noProof/>
+                <w:webHidden/>
+              </w:rPr>
+            </w:r>
+            <w:r>
+              <w:rPr>
+                <w:noProof/>
+                <w:webHidden/>
+              </w:rPr>
+              <w:fldChar w:fldCharType="separate"/>
+            </w:r>
+            <w:r>
+              <w:rPr>
+                <w:noProof/>
+                <w:webHidden/>
+              </w:rPr>
+              <w:t>13</w:t>
+            </w:r>
+            <w:r>
+              <w:rPr>
+                <w:noProof/>
+                <w:webHidden/>
+              </w:rPr>
+              <w:fldChar w:fldCharType="end"/>
+            </w:r>
+          </w:hyperlink>
+        </w:p>
+        <w:p>
+          <w:pPr>
+            <w:pStyle w:val="TOC3"/>
+            <w:rPr>
+              <w:rFonts w:asciiTheme="minorHAnsi" w:eastAsiaTheme="minorEastAsia" w:hAnsiTheme="minorHAnsi" w:cstheme="minorBidi"/>
+              <w:bCs w:val="0"/>
+              <w:iCs w:val="0"/>
+              <w:noProof/>
+              <w:kern w:val="2"/>
+              <w:sz w:val="24"/>
+              <w:szCs w:val="24"/>
+              <w:lang w:eastAsia="en-US"/>
+              <w14:ligatures w14:val="standardContextual"/>
+            </w:rPr>
+          </w:pPr>
+          <w:hyperlink w:anchor="_Toc207877298" w:history="1">
+            <w:r>
+              <w:rPr>
+                <w:rStyle w:val="Hyperlink"/>
+                <w:noProof/>
+              </w:rPr>
+              <w:t>3.5.6.Quy trình hủy đơn</w:t>
+            </w:r>
+            <w:r>
+              <w:rPr>
+                <w:noProof/>
+                <w:webHidden/>
+              </w:rPr>
+              <w:tab/>
+            </w:r>
+            <w:r>
+              <w:rPr>
+                <w:noProof/>
+                <w:webHidden/>
+              </w:rPr>
+              <w:fldChar w:fldCharType="begin"/>
+            </w:r>
+            <w:r>
+              <w:rPr>
+                <w:noProof/>
+                <w:webHidden/>
+              </w:rPr>
+              <w:instrText xml:space="preserve"> PAGEREF _Toc207877298 \h </w:instrText>
+            </w:r>
+            <w:r>
+              <w:rPr>
+                <w:noProof/>
+                <w:webHidden/>
+              </w:rPr>
+            </w:r>
+            <w:r>
+              <w:rPr>
+                <w:noProof/>
+                <w:webHidden/>
+              </w:rPr>
+              <w:fldChar w:fldCharType="separate"/>
+            </w:r>
+            <w:r>
+              <w:rPr>
+                <w:noProof/>
+                <w:webHidden/>
+              </w:rPr>
+              <w:t>14</w:t>
+            </w:r>
+            <w:r>
+              <w:rPr>
+                <w:noProof/>
+                <w:webHidden/>
+              </w:rPr>
+              <w:fldChar w:fldCharType="end"/>
+            </w:r>
+          </w:hyperlink>
+        </w:p>
+        <w:p>
+          <w:pPr>
+            <w:pStyle w:val="TOC3"/>
+            <w:rPr>
+              <w:rFonts w:asciiTheme="minorHAnsi" w:eastAsiaTheme="minorEastAsia" w:hAnsiTheme="minorHAnsi" w:cstheme="minorBidi"/>
+              <w:bCs w:val="0"/>
+              <w:iCs w:val="0"/>
+              <w:noProof/>
+              <w:kern w:val="2"/>
+              <w:sz w:val="24"/>
+              <w:szCs w:val="24"/>
+              <w:lang w:eastAsia="en-US"/>
+              <w14:ligatures w14:val="standardContextual"/>
+            </w:rPr>
+          </w:pPr>
+          <w:hyperlink w:anchor="_Toc207877299" w:history="1">
+            <w:r>
+              <w:rPr>
+                <w:rStyle w:val="Hyperlink"/>
+                <w:noProof/>
+              </w:rPr>
+              <w:t>3.5.7.Quy trình thanh toán</w:t>
+            </w:r>
+            <w:r>
+              <w:rPr>
+                <w:noProof/>
+                <w:webHidden/>
+              </w:rPr>
+              <w:tab/>
+            </w:r>
+            <w:r>
+              <w:rPr>
+                <w:noProof/>
+                <w:webHidden/>
+              </w:rPr>
+              <w:fldChar w:fldCharType="begin"/>
+            </w:r>
+            <w:r>
+              <w:rPr>
+                <w:noProof/>
+                <w:webHidden/>
+              </w:rPr>
+              <w:instrText xml:space="preserve"> PAGEREF _Toc207877299 \h </w:instrText>
+            </w:r>
+            <w:r>
+              <w:rPr>
+                <w:noProof/>
+                <w:webHidden/>
+              </w:rPr>
+            </w:r>
+            <w:r>
+              <w:rPr>
+                <w:noProof/>
+                <w:webHidden/>
+              </w:rPr>
+              <w:fldChar w:fldCharType="separate"/>
+            </w:r>
+            <w:r>
+              <w:rPr>
+                <w:noProof/>
+                <w:webHidden/>
+              </w:rPr>
+              <w:t>15</w:t>
+            </w:r>
+            <w:r>
+              <w:rPr>
+                <w:noProof/>
+                <w:webHidden/>
+              </w:rPr>
+              <w:fldChar w:fldCharType="end"/>
+            </w:r>
+          </w:hyperlink>
+        </w:p>
+        <w:p>
+          <w:pPr>
+            <w:pStyle w:val="TOC3"/>
+            <w:rPr>
+              <w:rFonts w:asciiTheme="minorHAnsi" w:eastAsiaTheme="minorEastAsia" w:hAnsiTheme="minorHAnsi" w:cstheme="minorBidi"/>
+              <w:bCs w:val="0"/>
+              <w:iCs w:val="0"/>
+              <w:noProof/>
+              <w:kern w:val="2"/>
+              <w:sz w:val="24"/>
+              <w:szCs w:val="24"/>
+              <w:lang w:eastAsia="en-US"/>
+              <w14:ligatures w14:val="standardContextual"/>
+            </w:rPr>
+          </w:pPr>
+          <w:hyperlink w:anchor="_Toc207877300" w:history="1">
+            <w:r>
+              <w:rPr>
+                <w:rStyle w:val="Hyperlink"/>
+                <w:noProof/>
+              </w:rPr>
+              <w:t>3.5.8.Quy trình xem danh sách đơn hàng</w:t>
+            </w:r>
+            <w:r>
+              <w:rPr>
+                <w:noProof/>
+                <w:webHidden/>
+              </w:rPr>
+              <w:tab/>
+            </w:r>
+            <w:r>
+              <w:rPr>
+                <w:noProof/>
+                <w:webHidden/>
+              </w:rPr>
+              <w:fldChar w:fldCharType="begin"/>
+            </w:r>
+            <w:r>
+              <w:rPr>
+                <w:noProof/>
+                <w:webHidden/>
+              </w:rPr>
+              <w:instrText xml:space="preserve"> PAGEREF _Toc207877300 \h </w:instrText>
+            </w:r>
+            <w:r>
+              <w:rPr>
+                <w:noProof/>
+                <w:webHidden/>
+              </w:rPr>
+            </w:r>
+            <w:r>
+              <w:rPr>
+                <w:noProof/>
+                <w:webHidden/>
+              </w:rPr>
+              <w:fldChar w:fldCharType="separate"/>
+            </w:r>
+            <w:r>
+              <w:rPr>
+                <w:noProof/>
+                <w:webHidden/>
+              </w:rPr>
+              <w:t>16</w:t>
+            </w:r>
+            <w:r>
+              <w:rPr>
+                <w:noProof/>
+                <w:webHidden/>
+              </w:rPr>
+              <w:fldChar w:fldCharType="end"/>
+            </w:r>
+          </w:hyperlink>
+        </w:p>
+        <w:p>
+          <w:pPr>
+            <w:pStyle w:val="TOC3"/>
+            <w:rPr>
+              <w:rFonts w:asciiTheme="minorHAnsi" w:eastAsiaTheme="minorEastAsia" w:hAnsiTheme="minorHAnsi" w:cstheme="minorBidi"/>
+              <w:bCs w:val="0"/>
+              <w:iCs w:val="0"/>
+              <w:noProof/>
+              <w:kern w:val="2"/>
+              <w:sz w:val="24"/>
+              <w:szCs w:val="24"/>
+              <w:lang w:eastAsia="en-US"/>
+              <w14:ligatures w14:val="standardContextual"/>
+            </w:rPr>
+          </w:pPr>
+          <w:hyperlink w:anchor="_Toc207877301" w:history="1">
+            <w:r>
+              <w:rPr>
+                <w:rStyle w:val="Hyperlink"/>
+                <w:noProof/>
+              </w:rPr>
+              <w:t>3.5.9.Quy trình thêm sách</w:t>
+            </w:r>
+            <w:r>
+              <w:rPr>
+                <w:noProof/>
+                <w:webHidden/>
+              </w:rPr>
+              <w:tab/>
+            </w:r>
+            <w:r>
+              <w:rPr>
+                <w:noProof/>
+                <w:webHidden/>
+              </w:rPr>
+              <w:fldChar w:fldCharType="begin"/>
+            </w:r>
+            <w:r>
+              <w:rPr>
+                <w:noProof/>
+                <w:webHidden/>
+              </w:rPr>
+              <w:instrText xml:space="preserve"> PAGEREF _Toc207877301 \h </w:instrText>
+            </w:r>
+            <w:r>
+              <w:rPr>
+                <w:noProof/>
+                <w:webHidden/>
+              </w:rPr>
+            </w:r>
+            <w:r>
+              <w:rPr>
+                <w:noProof/>
+                <w:webHidden/>
+              </w:rPr>
+              <w:fldChar w:fldCharType="separate"/>
+            </w:r>
+            <w:r>
+              <w:rPr>
+                <w:noProof/>
+                <w:webHidden/>
+              </w:rPr>
+              <w:t>17</w:t>
+            </w:r>
+            <w:r>
+              <w:rPr>
+                <w:noProof/>
+                <w:webHidden/>
+              </w:rPr>
+              <w:fldChar w:fldCharType="end"/>
+            </w:r>
+          </w:hyperlink>
+        </w:p>
+        <w:p>
+          <w:pPr>
+            <w:pStyle w:val="TOC3"/>
+            <w:rPr>
+              <w:rFonts w:asciiTheme="minorHAnsi" w:eastAsiaTheme="minorEastAsia" w:hAnsiTheme="minorHAnsi" w:cstheme="minorBidi"/>
+              <w:bCs w:val="0"/>
+              <w:iCs w:val="0"/>
+              <w:noProof/>
+              <w:kern w:val="2"/>
+              <w:sz w:val="24"/>
+              <w:szCs w:val="24"/>
+              <w:lang w:eastAsia="en-US"/>
+              <w14:ligatures w14:val="standardContextual"/>
+            </w:rPr>
+          </w:pPr>
+          <w:hyperlink w:anchor="_Toc207877302" w:history="1">
+            <w:r>
+              <w:rPr>
+                <w:rStyle w:val="Hyperlink"/>
+                <w:noProof/>
+              </w:rPr>
+              <w:t>3.5.10.Quy trình xóa sách</w:t>
+            </w:r>
+            <w:r>
+              <w:rPr>
+                <w:noProof/>
+                <w:webHidden/>
+              </w:rPr>
+              <w:tab/>
+            </w:r>
+            <w:r>
+              <w:rPr>
+                <w:noProof/>
+                <w:webHidden/>
+              </w:rPr>
+              <w:fldChar w:fldCharType="begin"/>
+            </w:r>
+            <w:r>
+              <w:rPr>
+                <w:noProof/>
+                <w:webHidden/>
+              </w:rPr>
+              <w:instrText xml:space="preserve"> PAGEREF _Toc207877302 \h </w:instrText>
+            </w:r>
+            <w:r>
+              <w:rPr>
+                <w:noProof/>
+                <w:webHidden/>
+              </w:rPr>
+            </w:r>
+            <w:r>
+              <w:rPr>
+                <w:noProof/>
+                <w:webHidden/>
+              </w:rPr>
+              <w:fldChar w:fldCharType="separate"/>
+            </w:r>
+            <w:r>
+              <w:rPr>
+                <w:noProof/>
+                <w:webHidden/>
+              </w:rPr>
+              <w:t>18</w:t>
+            </w:r>
+            <w:r>
+              <w:rPr>
+                <w:noProof/>
+                <w:webHidden/>
+              </w:rPr>
+              <w:fldChar w:fldCharType="end"/>
+            </w:r>
+          </w:hyperlink>
+        </w:p>
+        <w:p>
+          <w:pPr>
+            <w:pStyle w:val="TOC3"/>
+            <w:rPr>
+              <w:rFonts w:asciiTheme="minorHAnsi" w:eastAsiaTheme="minorEastAsia" w:hAnsiTheme="minorHAnsi" w:cstheme="minorBidi"/>
+              <w:bCs w:val="0"/>
+              <w:iCs w:val="0"/>
+              <w:noProof/>
+              <w:kern w:val="2"/>
+              <w:sz w:val="24"/>
+              <w:szCs w:val="24"/>
+              <w:lang w:eastAsia="en-US"/>
+              <w14:ligatures w14:val="standardContextual"/>
+            </w:rPr>
+          </w:pPr>
+          <w:hyperlink w:anchor="_Toc207877303" w:history="1">
+            <w:r>
+              <w:rPr>
+                <w:rStyle w:val="Hyperlink"/>
+                <w:noProof/>
+              </w:rPr>
+              <w:t>3.5.11.Quy trình cập nhật sách</w:t>
+            </w:r>
+            <w:r>
+              <w:rPr>
+                <w:noProof/>
+                <w:webHidden/>
+              </w:rPr>
+              <w:tab/>
+            </w:r>
+            <w:r>
+              <w:rPr>
+                <w:noProof/>
+                <w:webHidden/>
+              </w:rPr>
+              <w:fldChar w:fldCharType="begin"/>
+            </w:r>
+            <w:r>
+              <w:rPr>
+                <w:noProof/>
+                <w:webHidden/>
+              </w:rPr>
+              <w:instrText xml:space="preserve"> PAGEREF _Toc207877303 \h </w:instrText>
+            </w:r>
+            <w:r>
+              <w:rPr>
+                <w:noProof/>
+                <w:webHidden/>
+              </w:rPr>
+            </w:r>
+            <w:r>
+              <w:rPr>
+                <w:noProof/>
+                <w:webHidden/>
+              </w:rPr>
+              <w:fldChar w:fldCharType="separate"/>
+            </w:r>
+            <w:r>
+              <w:rPr>
+                <w:noProof/>
+                <w:webHidden/>
+              </w:rPr>
+              <w:t>19</w:t>
+            </w:r>
+            <w:r>
+              <w:rPr>
+                <w:noProof/>
+                <w:webHidden/>
+              </w:rPr>
+              <w:fldChar w:fldCharType="end"/>
+            </w:r>
+          </w:hyperlink>
+        </w:p>
+        <w:p>
+          <w:pPr>
+            <w:pStyle w:val="TOC3"/>
+            <w:rPr>
+              <w:rFonts w:asciiTheme="minorHAnsi" w:eastAsiaTheme="minorEastAsia" w:hAnsiTheme="minorHAnsi" w:cstheme="minorBidi"/>
+              <w:bCs w:val="0"/>
+              <w:iCs w:val="0"/>
+              <w:noProof/>
+              <w:kern w:val="2"/>
+              <w:sz w:val="24"/>
+              <w:szCs w:val="24"/>
+              <w:lang w:eastAsia="en-US"/>
+              <w14:ligatures w14:val="standardContextual"/>
+            </w:rPr>
+          </w:pPr>
+          <w:hyperlink w:anchor="_Toc207877304" w:history="1">
+            <w:r>
+              <w:rPr>
+                <w:rStyle w:val="Hyperlink"/>
+                <w:noProof/>
+              </w:rPr>
+              <w:t>3.5.12.Quy trình xem danh sách đơn hàng</w:t>
+            </w:r>
+            <w:r>
+              <w:rPr>
+                <w:noProof/>
+                <w:webHidden/>
+              </w:rPr>
+              <w:tab/>
+            </w:r>
+            <w:r>
+              <w:rPr>
+                <w:noProof/>
+                <w:webHidden/>
+              </w:rPr>
+              <w:fldChar w:fldCharType="begin"/>
+            </w:r>
+            <w:r>
+              <w:rPr>
+                <w:noProof/>
+                <w:webHidden/>
+              </w:rPr>
+              <w:instrText xml:space="preserve"> PAGEREF _Toc207877304 \h </w:instrText>
+            </w:r>
+            <w:r>
+              <w:rPr>
+                <w:noProof/>
+                <w:webHidden/>
+              </w:rPr>
+            </w:r>
+            <w:r>
+              <w:rPr>
+                <w:noProof/>
+                <w:webHidden/>
+              </w:rPr>
+              <w:fldChar w:fldCharType="separate"/>
+            </w:r>
+            <w:r>
+              <w:rPr>
+                <w:noProof/>
+                <w:webHidden/>
+              </w:rPr>
+              <w:t>20</w:t>
+            </w:r>
+            <w:r>
+              <w:rPr>
+                <w:noProof/>
+                <w:webHidden/>
+              </w:rPr>
+              <w:fldChar w:fldCharType="end"/>
+            </w:r>
+          </w:hyperlink>
+        </w:p>
+        <w:p>
+          <w:pPr>
+            <w:pStyle w:val="TOC3"/>
+            <w:rPr>
+              <w:rFonts w:asciiTheme="minorHAnsi" w:eastAsiaTheme="minorEastAsia" w:hAnsiTheme="minorHAnsi" w:cstheme="minorBidi"/>
+              <w:bCs w:val="0"/>
+              <w:iCs w:val="0"/>
+              <w:noProof/>
+              <w:kern w:val="2"/>
+              <w:sz w:val="24"/>
+              <w:szCs w:val="24"/>
+              <w:lang w:eastAsia="en-US"/>
+              <w14:ligatures w14:val="standardContextual"/>
+            </w:rPr>
+          </w:pPr>
+          <w:hyperlink w:anchor="_Toc207877305" w:history="1">
+            <w:r>
+              <w:rPr>
+                <w:rStyle w:val="Hyperlink"/>
+                <w:noProof/>
+              </w:rPr>
+              <w:t>3.5.13.Quy trình xác nhận, hủy đơn hàng</w:t>
+            </w:r>
+            <w:r>
+              <w:rPr>
+                <w:noProof/>
+                <w:webHidden/>
+              </w:rPr>
+              <w:tab/>
+            </w:r>
+            <w:r>
+              <w:rPr>
+                <w:noProof/>
+                <w:webHidden/>
+              </w:rPr>
+              <w:fldChar w:fldCharType="begin"/>
+            </w:r>
+            <w:r>
+              <w:rPr>
+                <w:noProof/>
+                <w:webHidden/>
+              </w:rPr>
+              <w:instrText xml:space="preserve"> PAGEREF _Toc207877305 \h </w:instrText>
+            </w:r>
+            <w:r>
+              <w:rPr>
+                <w:noProof/>
+                <w:webHidden/>
+              </w:rPr>
+            </w:r>
+            <w:r>
+              <w:rPr>
+                <w:noProof/>
+                <w:webHidden/>
+              </w:rPr>
+              <w:fldChar w:fldCharType="separate"/>
+            </w:r>
+            <w:r>
+              <w:rPr>
+                <w:noProof/>
+                <w:webHidden/>
+              </w:rPr>
+              <w:t>21</w:t>
+            </w:r>
+            <w:r>
+              <w:rPr>
+                <w:noProof/>
+                <w:webHidden/>
+              </w:rPr>
+              <w:fldChar w:fldCharType="end"/>
+            </w:r>
+          </w:hyperlink>
+        </w:p>
+        <w:p>
+          <w:pPr>
+            <w:pStyle w:val="TOC3"/>
+            <w:rPr>
+              <w:rFonts w:asciiTheme="minorHAnsi" w:eastAsiaTheme="minorEastAsia" w:hAnsiTheme="minorHAnsi" w:cstheme="minorBidi"/>
+              <w:bCs w:val="0"/>
+              <w:iCs w:val="0"/>
+              <w:noProof/>
+              <w:kern w:val="2"/>
+              <w:sz w:val="24"/>
+              <w:szCs w:val="24"/>
+              <w:lang w:eastAsia="en-US"/>
+              <w14:ligatures w14:val="standardContextual"/>
+            </w:rPr>
+          </w:pPr>
+          <w:hyperlink w:anchor="_Toc207877306" w:history="1">
+            <w:r>
+              <w:rPr>
+                <w:rStyle w:val="Hyperlink"/>
+                <w:noProof/>
+              </w:rPr>
+              <w:t>3.5.14.Quy trình khóa tài khoản người dùng</w:t>
+            </w:r>
+            <w:r>
+              <w:rPr>
+                <w:noProof/>
+                <w:webHidden/>
+              </w:rPr>
+              <w:tab/>
+            </w:r>
+            <w:r>
+              <w:rPr>
+                <w:noProof/>
+                <w:webHidden/>
+              </w:rPr>
+              <w:fldChar w:fldCharType="begin"/>
+            </w:r>
+            <w:r>
+              <w:rPr>
+                <w:noProof/>
+                <w:webHidden/>
+              </w:rPr>
+              <w:instrText xml:space="preserve"> PAGEREF _Toc207877306 \h </w:instrText>
+            </w:r>
+            <w:r>
+              <w:rPr>
+                <w:noProof/>
+                <w:webHidden/>
+              </w:rPr>
+            </w:r>
+            <w:r>
+              <w:rPr>
+                <w:noProof/>
+                <w:webHidden/>
+              </w:rPr>
+              <w:fldChar w:fldCharType="separate"/>
+            </w:r>
+            <w:r>
+              <w:rPr>
+                <w:noProof/>
+                <w:webHidden/>
+              </w:rPr>
+              <w:t>22</w:t>
+            </w:r>
+            <w:r>
+              <w:rPr>
+                <w:noProof/>
+                <w:webHidden/>
+              </w:rPr>
+              <w:fldChar w:fldCharType="end"/>
+            </w:r>
+          </w:hyperlink>
+        </w:p>
+        <w:p>
+          <w:pPr>
+            <w:pStyle w:val="TOC3"/>
+            <w:rPr>
+              <w:rFonts w:asciiTheme="minorHAnsi" w:eastAsiaTheme="minorEastAsia" w:hAnsiTheme="minorHAnsi" w:cstheme="minorBidi"/>
+              <w:bCs w:val="0"/>
+              <w:iCs w:val="0"/>
+              <w:noProof/>
+              <w:kern w:val="2"/>
+              <w:sz w:val="24"/>
+              <w:szCs w:val="24"/>
+              <w:lang w:eastAsia="en-US"/>
+              <w14:ligatures w14:val="standardContextual"/>
+            </w:rPr>
+          </w:pPr>
+          <w:hyperlink w:anchor="_Toc207877307" w:history="1">
+            <w:r>
+              <w:rPr>
+                <w:rStyle w:val="Hyperlink"/>
+                <w:noProof/>
+              </w:rPr>
+              <w:t>3.5.15.Quy trình mở khóa tài khoản người dùng</w:t>
+            </w:r>
+            <w:r>
+              <w:rPr>
+                <w:noProof/>
+                <w:webHidden/>
+              </w:rPr>
+              <w:tab/>
+            </w:r>
+            <w:r>
+              <w:rPr>
+                <w:noProof/>
+                <w:webHidden/>
+              </w:rPr>
+              <w:fldChar w:fldCharType="begin"/>
+            </w:r>
+            <w:r>
+              <w:rPr>
+                <w:noProof/>
+                <w:webHidden/>
+              </w:rPr>
+              <w:instrText xml:space="preserve"> PAGEREF _Toc207877307 \h </w:instrText>
+            </w:r>
+            <w:r>
+              <w:rPr>
+                <w:noProof/>
+                <w:webHidden/>
+              </w:rPr>
+            </w:r>
+            <w:r>
+              <w:rPr>
+                <w:noProof/>
+                <w:webHidden/>
+              </w:rPr>
+              <w:fldChar w:fldCharType="separate"/>
+            </w:r>
+            <w:r>
+              <w:rPr>
+                <w:noProof/>
+                <w:webHidden/>
+              </w:rPr>
+              <w:t>23</w:t>
+            </w:r>
+            <w:r>
+              <w:rPr>
+                <w:noProof/>
+                <w:webHidden/>
+              </w:rPr>
+              <w:fldChar w:fldCharType="end"/>
+            </w:r>
+          </w:hyperlink>
+        </w:p>
+        <w:p>
+          <w:pPr>
+            <w:pStyle w:val="TOC2"/>
+            <w:rPr>
+              <w:rFonts w:asciiTheme="minorHAnsi" w:eastAsiaTheme="minorEastAsia" w:hAnsiTheme="minorHAnsi" w:cstheme="minorBidi"/>
+              <w:bCs w:val="0"/>
+              <w:iCs w:val="0"/>
+              <w:noProof/>
+              <w:kern w:val="2"/>
+              <w:sz w:val="24"/>
+              <w:szCs w:val="24"/>
+              <w:lang w:eastAsia="en-US"/>
+              <w14:ligatures w14:val="standardContextual"/>
+            </w:rPr>
+          </w:pPr>
+          <w:hyperlink w:anchor="_Toc207877308" w:history="1">
+            <w:r>
+              <w:rPr>
+                <w:rStyle w:val="Hyperlink"/>
+                <w:noProof/>
+              </w:rPr>
+              <w:t>3.6.Đặc tả use case</w:t>
+            </w:r>
+            <w:r>
+              <w:rPr>
+                <w:noProof/>
+                <w:webHidden/>
+              </w:rPr>
+              <w:tab/>
+            </w:r>
+            <w:r>
+              <w:rPr>
+                <w:noProof/>
+                <w:webHidden/>
+              </w:rPr>
+              <w:fldChar w:fldCharType="begin"/>
+            </w:r>
+            <w:r>
+              <w:rPr>
+                <w:noProof/>
+                <w:webHidden/>
+              </w:rPr>
+              <w:instrText xml:space="preserve"> PAGEREF _Toc207877308 \h </w:instrText>
+            </w:r>
+            <w:r>
+              <w:rPr>
+                <w:noProof/>
+                <w:webHidden/>
+              </w:rPr>
+            </w:r>
+            <w:r>
+              <w:rPr>
+                <w:noProof/>
+                <w:webHidden/>
+              </w:rPr>
+              <w:fldChar w:fldCharType="separate"/>
+            </w:r>
+            <w:r>
+              <w:rPr>
+                <w:noProof/>
+                <w:webHidden/>
+              </w:rPr>
+              <w:t>24</w:t>
+            </w:r>
+            <w:r>
+              <w:rPr>
+                <w:noProof/>
+                <w:webHidden/>
+              </w:rPr>
+              <w:fldChar w:fldCharType="end"/>
+            </w:r>
+          </w:hyperlink>
+        </w:p>
+        <w:p>
+          <w:pPr>
+            <w:pStyle w:val="TOC3"/>
+            <w:rPr>
+              <w:rFonts w:asciiTheme="minorHAnsi" w:eastAsiaTheme="minorEastAsia" w:hAnsiTheme="minorHAnsi" w:cstheme="minorBidi"/>
+              <w:bCs w:val="0"/>
+              <w:iCs w:val="0"/>
+              <w:noProof/>
+              <w:kern w:val="2"/>
+              <w:sz w:val="24"/>
+              <w:szCs w:val="24"/>
+              <w:lang w:eastAsia="en-US"/>
+              <w14:ligatures w14:val="standardContextual"/>
+            </w:rPr>
+          </w:pPr>
+          <w:hyperlink w:anchor="_Toc207877309" w:history="1">
+            <w:r>
+              <w:rPr>
+                <w:rStyle w:val="Hyperlink"/>
+                <w:noProof/>
+              </w:rPr>
+              <w:t>3.6.1.Đăng kí</w:t>
+            </w:r>
+            <w:r>
+              <w:rPr>
+                <w:noProof/>
+                <w:webHidden/>
+              </w:rPr>
+              <w:tab/>
+            </w:r>
+            <w:r>
+              <w:rPr>
+                <w:noProof/>
+                <w:webHidden/>
+              </w:rPr>
+              <w:fldChar w:fldCharType="begin"/>
+            </w:r>
+            <w:r>
+              <w:rPr>
+                <w:noProof/>
+                <w:webHidden/>
+              </w:rPr>
+              <w:instrText xml:space="preserve"> PAGEREF _Toc207877309 \h </w:instrText>
+            </w:r>
+            <w:r>
+              <w:rPr>
+                <w:noProof/>
+                <w:webHidden/>
+              </w:rPr>
+            </w:r>
+            <w:r>
+              <w:rPr>
+                <w:noProof/>
+                <w:webHidden/>
+              </w:rPr>
+              <w:fldChar w:fldCharType="separate"/>
+            </w:r>
+            <w:r>
+              <w:rPr>
+                <w:noProof/>
+                <w:webHidden/>
+              </w:rPr>
+              <w:t>24</w:t>
+            </w:r>
+            <w:r>
+              <w:rPr>
+                <w:noProof/>
+                <w:webHidden/>
+              </w:rPr>
+              <w:fldChar w:fldCharType="end"/>
+            </w:r>
+          </w:hyperlink>
+        </w:p>
+        <w:p>
+          <w:pPr>
+            <w:pStyle w:val="TOC3"/>
+            <w:rPr>
+              <w:rFonts w:asciiTheme="minorHAnsi" w:eastAsiaTheme="minorEastAsia" w:hAnsiTheme="minorHAnsi" w:cstheme="minorBidi"/>
+              <w:bCs w:val="0"/>
+              <w:iCs w:val="0"/>
+              <w:noProof/>
+              <w:kern w:val="2"/>
+              <w:sz w:val="24"/>
+              <w:szCs w:val="24"/>
+              <w:lang w:eastAsia="en-US"/>
+              <w14:ligatures w14:val="standardContextual"/>
+            </w:rPr>
+          </w:pPr>
+          <w:hyperlink w:anchor="_Toc207877310" w:history="1">
+            <w:r>
+              <w:rPr>
+                <w:rStyle w:val="Hyperlink"/>
+                <w:noProof/>
+              </w:rPr>
+              <w:t>3.6.2.Đăng nhập</w:t>
+            </w:r>
+            <w:r>
+              <w:rPr>
+                <w:noProof/>
+                <w:webHidden/>
+              </w:rPr>
+              <w:tab/>
+            </w:r>
+            <w:r>
+              <w:rPr>
+                <w:noProof/>
+                <w:webHidden/>
+              </w:rPr>
+              <w:fldChar w:fldCharType="begin"/>
+            </w:r>
+            <w:r>
+              <w:rPr>
+                <w:noProof/>
+                <w:webHidden/>
+              </w:rPr>
+              <w:instrText xml:space="preserve"> PAGEREF _Toc207877310 \h </w:instrText>
+            </w:r>
+            <w:r>
+              <w:rPr>
+                <w:noProof/>
+                <w:webHidden/>
+              </w:rPr>
+            </w:r>
+            <w:r>
+              <w:rPr>
+                <w:noProof/>
+                <w:webHidden/>
+              </w:rPr>
+              <w:fldChar w:fldCharType="separate"/>
+            </w:r>
+            <w:r>
+              <w:rPr>
+                <w:noProof/>
+                <w:webHidden/>
+              </w:rPr>
+              <w:t>25</w:t>
+            </w:r>
+            <w:r>
+              <w:rPr>
+                <w:noProof/>
+                <w:webHidden/>
+              </w:rPr>
+              <w:fldChar w:fldCharType="end"/>
+            </w:r>
+          </w:hyperlink>
+        </w:p>
+        <w:p>
+          <w:pPr>
+            <w:pStyle w:val="TOC3"/>
+            <w:rPr>
+              <w:rFonts w:asciiTheme="minorHAnsi" w:eastAsiaTheme="minorEastAsia" w:hAnsiTheme="minorHAnsi" w:cstheme="minorBidi"/>
+              <w:bCs w:val="0"/>
+              <w:iCs w:val="0"/>
+              <w:noProof/>
+              <w:kern w:val="2"/>
+              <w:sz w:val="24"/>
+              <w:szCs w:val="24"/>
+              <w:lang w:eastAsia="en-US"/>
+              <w14:ligatures w14:val="standardContextual"/>
+            </w:rPr>
+          </w:pPr>
+          <w:hyperlink w:anchor="_Toc207877311" w:history="1">
+            <w:r>
+              <w:rPr>
+                <w:rStyle w:val="Hyperlink"/>
+                <w:noProof/>
+              </w:rPr>
+              <w:t>3.6.3.Tìm kiếm sách</w:t>
+            </w:r>
+            <w:r>
+              <w:rPr>
+                <w:noProof/>
+                <w:webHidden/>
+              </w:rPr>
+              <w:tab/>
+            </w:r>
+            <w:r>
+              <w:rPr>
+                <w:noProof/>
+                <w:webHidden/>
+              </w:rPr>
+              <w:fldChar w:fldCharType="begin"/>
+            </w:r>
+            <w:r>
+              <w:rPr>
+                <w:noProof/>
+                <w:webHidden/>
+              </w:rPr>
+              <w:instrText xml:space="preserve"> PAGEREF _Toc207877311 \h </w:instrText>
+            </w:r>
+            <w:r>
+              <w:rPr>
+                <w:noProof/>
+                <w:webHidden/>
+              </w:rPr>
+            </w:r>
+            <w:r>
+              <w:rPr>
+                <w:noProof/>
+                <w:webHidden/>
+              </w:rPr>
+              <w:fldChar w:fldCharType="separate"/>
+            </w:r>
+            <w:r>
+              <w:rPr>
+                <w:noProof/>
+                <w:webHidden/>
+              </w:rPr>
+              <w:t>26</w:t>
+            </w:r>
+            <w:r>
+              <w:rPr>
+                <w:noProof/>
+                <w:webHidden/>
+              </w:rPr>
+              <w:fldChar w:fldCharType="end"/>
+            </w:r>
+          </w:hyperlink>
+        </w:p>
+        <w:p>
+          <w:pPr>
+            <w:pStyle w:val="TOC3"/>
+            <w:rPr>
+              <w:rFonts w:asciiTheme="minorHAnsi" w:eastAsiaTheme="minorEastAsia" w:hAnsiTheme="minorHAnsi" w:cstheme="minorBidi"/>
+              <w:bCs w:val="0"/>
+              <w:iCs w:val="0"/>
+              <w:noProof/>
+              <w:kern w:val="2"/>
+              <w:sz w:val="24"/>
+              <w:szCs w:val="24"/>
+              <w:lang w:eastAsia="en-US"/>
+              <w14:ligatures w14:val="standardContextual"/>
+            </w:rPr>
+          </w:pPr>
+          <w:hyperlink w:anchor="_Toc207877312" w:history="1">
+            <w:r>
+              <w:rPr>
+                <w:rStyle w:val="Hyperlink"/>
+                <w:noProof/>
+              </w:rPr>
+              <w:t>3.6.4.Đặt hàng</w:t>
+            </w:r>
+            <w:r>
+              <w:rPr>
+                <w:noProof/>
+                <w:webHidden/>
+              </w:rPr>
+              <w:tab/>
+            </w:r>
+            <w:r>
+              <w:rPr>
+                <w:noProof/>
+                <w:webHidden/>
+              </w:rPr>
+              <w:fldChar w:fldCharType="begin"/>
+            </w:r>
+            <w:r>
+              <w:rPr>
+                <w:noProof/>
+                <w:webHidden/>
+              </w:rPr>
+              <w:instrText xml:space="preserve"> PAGEREF _Toc207877312 \h </w:instrText>
+            </w:r>
+            <w:r>
+              <w:rPr>
+                <w:noProof/>
+                <w:webHidden/>
+              </w:rPr>
+            </w:r>
+            <w:r>
+              <w:rPr>
+                <w:noProof/>
+                <w:webHidden/>
+              </w:rPr>
+              <w:fldChar w:fldCharType="separate"/>
+            </w:r>
+            <w:r>
+              <w:rPr>
+                <w:noProof/>
+                <w:webHidden/>
+              </w:rPr>
+              <w:t>27</w:t>
+            </w:r>
+            <w:r>
+              <w:rPr>
+                <w:noProof/>
+                <w:webHidden/>
+              </w:rPr>
+              <w:fldChar w:fldCharType="end"/>
+            </w:r>
+          </w:hyperlink>
+        </w:p>
+        <w:p>
+          <w:pPr>
+            <w:pStyle w:val="TOC3"/>
+            <w:rPr>
+              <w:rFonts w:asciiTheme="minorHAnsi" w:eastAsiaTheme="minorEastAsia" w:hAnsiTheme="minorHAnsi" w:cstheme="minorBidi"/>
+              <w:bCs w:val="0"/>
+              <w:iCs w:val="0"/>
+              <w:noProof/>
+              <w:kern w:val="2"/>
+              <w:sz w:val="24"/>
+              <w:szCs w:val="24"/>
+              <w:lang w:eastAsia="en-US"/>
+              <w14:ligatures w14:val="standardContextual"/>
+            </w:rPr>
+          </w:pPr>
+          <w:hyperlink w:anchor="_Toc207877313" w:history="1">
+            <w:r>
+              <w:rPr>
+                <w:rStyle w:val="Hyperlink"/>
+                <w:noProof/>
+              </w:rPr>
+              <w:t>3.6.5.Xem chi tiêt sách</w:t>
+            </w:r>
+            <w:r>
+              <w:rPr>
+                <w:noProof/>
+                <w:webHidden/>
+              </w:rPr>
+              <w:tab/>
+            </w:r>
+            <w:r>
+              <w:rPr>
+                <w:noProof/>
+                <w:webHidden/>
+              </w:rPr>
+              <w:fldChar w:fldCharType="begin"/>
+            </w:r>
+            <w:r>
+              <w:rPr>
+                <w:noProof/>
+                <w:webHidden/>
+              </w:rPr>
+              <w:instrText xml:space="preserve"> PAGEREF _Toc207877313 \h </w:instrText>
+            </w:r>
+            <w:r>
+              <w:rPr>
+                <w:noProof/>
+                <w:webHidden/>
+              </w:rPr>
+            </w:r>
+            <w:r>
+              <w:rPr>
+                <w:noProof/>
+                <w:webHidden/>
+              </w:rPr>
+              <w:fldChar w:fldCharType="separate"/>
+            </w:r>
+            <w:r>
+              <w:rPr>
+                <w:noProof/>
+                <w:webHidden/>
+              </w:rPr>
+              <w:t>28</w:t>
+            </w:r>
+            <w:r>
+              <w:rPr>
+                <w:noProof/>
+                <w:webHidden/>
+              </w:rPr>
+              <w:fldChar w:fldCharType="end"/>
+            </w:r>
+          </w:hyperlink>
+        </w:p>
+        <w:p>
+          <w:pPr>
+            <w:pStyle w:val="TOC3"/>
+            <w:rPr>
+              <w:rFonts w:asciiTheme="minorHAnsi" w:eastAsiaTheme="minorEastAsia" w:hAnsiTheme="minorHAnsi" w:cstheme="minorBidi"/>
+              <w:bCs w:val="0"/>
+              <w:iCs w:val="0"/>
+              <w:noProof/>
+              <w:kern w:val="2"/>
+              <w:sz w:val="24"/>
+              <w:szCs w:val="24"/>
+              <w:lang w:eastAsia="en-US"/>
+              <w14:ligatures w14:val="standardContextual"/>
+            </w:rPr>
+          </w:pPr>
+          <w:hyperlink w:anchor="_Toc207877314" w:history="1">
+            <w:r>
+              <w:rPr>
+                <w:rStyle w:val="Hyperlink"/>
+                <w:noProof/>
+              </w:rPr>
+              <w:t>3.6.6.Hủy đơn</w:t>
+            </w:r>
+            <w:r>
+              <w:rPr>
+                <w:noProof/>
+                <w:webHidden/>
+              </w:rPr>
+              <w:tab/>
+            </w:r>
+            <w:r>
+              <w:rPr>
+                <w:noProof/>
+                <w:webHidden/>
+              </w:rPr>
+              <w:fldChar w:fldCharType="begin"/>
+            </w:r>
+            <w:r>
+              <w:rPr>
+                <w:noProof/>
+                <w:webHidden/>
+              </w:rPr>
+              <w:instrText xml:space="preserve"> PAGEREF _Toc207877314 \h </w:instrText>
+            </w:r>
+            <w:r>
+              <w:rPr>
+                <w:noProof/>
+                <w:webHidden/>
+              </w:rPr>
+            </w:r>
+            <w:r>
+              <w:rPr>
+                <w:noProof/>
+                <w:webHidden/>
+              </w:rPr>
+              <w:fldChar w:fldCharType="separate"/>
+            </w:r>
+            <w:r>
+              <w:rPr>
+                <w:noProof/>
+                <w:webHidden/>
+              </w:rPr>
+              <w:t>29</w:t>
+            </w:r>
+            <w:r>
+              <w:rPr>
+                <w:noProof/>
+                <w:webHidden/>
+              </w:rPr>
+              <w:fldChar w:fldCharType="end"/>
+            </w:r>
+          </w:hyperlink>
+        </w:p>
+        <w:p>
+          <w:pPr>
+            <w:pStyle w:val="TOC3"/>
+            <w:rPr>
+              <w:rFonts w:asciiTheme="minorHAnsi" w:eastAsiaTheme="minorEastAsia" w:hAnsiTheme="minorHAnsi" w:cstheme="minorBidi"/>
+              <w:bCs w:val="0"/>
+              <w:iCs w:val="0"/>
+              <w:noProof/>
+              <w:kern w:val="2"/>
+              <w:sz w:val="24"/>
+              <w:szCs w:val="24"/>
+              <w:lang w:eastAsia="en-US"/>
+              <w14:ligatures w14:val="standardContextual"/>
+            </w:rPr>
+          </w:pPr>
+          <w:hyperlink w:anchor="_Toc207877315" w:history="1">
+            <w:r>
+              <w:rPr>
+                <w:rStyle w:val="Hyperlink"/>
+                <w:noProof/>
+              </w:rPr>
+              <w:t>3.6.7.Thanh toán</w:t>
+            </w:r>
+            <w:r>
+              <w:rPr>
+                <w:noProof/>
+                <w:webHidden/>
+              </w:rPr>
+              <w:tab/>
+            </w:r>
+            <w:r>
+              <w:rPr>
+                <w:noProof/>
+                <w:webHidden/>
+              </w:rPr>
+              <w:fldChar w:fldCharType="begin"/>
+            </w:r>
+            <w:r>
+              <w:rPr>
+                <w:noProof/>
+                <w:webHidden/>
+              </w:rPr>
+              <w:instrText xml:space="preserve"> PAGEREF _Toc207877315 \h </w:instrText>
+            </w:r>
+            <w:r>
+              <w:rPr>
+                <w:noProof/>
+                <w:webHidden/>
+              </w:rPr>
+            </w:r>
+            <w:r>
+              <w:rPr>
+                <w:noProof/>
+                <w:webHidden/>
+              </w:rPr>
+              <w:fldChar w:fldCharType="separate"/>
+            </w:r>
+            <w:r>
+              <w:rPr>
+                <w:noProof/>
+                <w:webHidden/>
+              </w:rPr>
+              <w:t>29</w:t>
+            </w:r>
+            <w:r>
+              <w:rPr>
+                <w:noProof/>
+                <w:webHidden/>
+              </w:rPr>
+              <w:fldChar w:fldCharType="end"/>
+            </w:r>
+          </w:hyperlink>
+        </w:p>
+        <w:p>
+          <w:pPr>
+            <w:pStyle w:val="TOC3"/>
+            <w:rPr>
+              <w:rFonts w:asciiTheme="minorHAnsi" w:eastAsiaTheme="minorEastAsia" w:hAnsiTheme="minorHAnsi" w:cstheme="minorBidi"/>
+              <w:bCs w:val="0"/>
+              <w:iCs w:val="0"/>
+              <w:noProof/>
+              <w:kern w:val="2"/>
+              <w:sz w:val="24"/>
+              <w:szCs w:val="24"/>
+              <w:lang w:eastAsia="en-US"/>
+              <w14:ligatures w14:val="standardContextual"/>
+            </w:rPr>
+          </w:pPr>
+          <w:hyperlink w:anchor="_Toc207877316" w:history="1">
+            <w:r>
+              <w:rPr>
+                <w:rStyle w:val="Hyperlink"/>
+                <w:noProof/>
+              </w:rPr>
+              <w:t>3.6.8.Xem danh sách đơn hàng</w:t>
+            </w:r>
+            <w:r>
+              <w:rPr>
+                <w:noProof/>
+                <w:webHidden/>
+              </w:rPr>
+              <w:tab/>
+            </w:r>
+            <w:r>
+              <w:rPr>
+                <w:noProof/>
+                <w:webHidden/>
+              </w:rPr>
+              <w:fldChar w:fldCharType="begin"/>
+            </w:r>
+            <w:r>
+              <w:rPr>
+                <w:noProof/>
+                <w:webHidden/>
+              </w:rPr>
+              <w:instrText xml:space="preserve"> PAGEREF _Toc207877316 \h </w:instrText>
+            </w:r>
+            <w:r>
+              <w:rPr>
+                <w:noProof/>
+                <w:webHidden/>
+              </w:rPr>
+            </w:r>
+            <w:r>
+              <w:rPr>
+                <w:noProof/>
+                <w:webHidden/>
+              </w:rPr>
+              <w:fldChar w:fldCharType="separate"/>
+            </w:r>
+            <w:r>
+              <w:rPr>
+                <w:noProof/>
+                <w:webHidden/>
+              </w:rPr>
+              <w:t>30</w:t>
+            </w:r>
+            <w:r>
+              <w:rPr>
+                <w:noProof/>
+                <w:webHidden/>
+              </w:rPr>
+              <w:fldChar w:fldCharType="end"/>
+            </w:r>
+          </w:hyperlink>
+        </w:p>
+        <w:p>
+          <w:pPr>
+            <w:pStyle w:val="TOC3"/>
+            <w:rPr>
+              <w:rFonts w:asciiTheme="minorHAnsi" w:eastAsiaTheme="minorEastAsia" w:hAnsiTheme="minorHAnsi" w:cstheme="minorBidi"/>
+              <w:bCs w:val="0"/>
+              <w:iCs w:val="0"/>
+              <w:noProof/>
+              <w:kern w:val="2"/>
+              <w:sz w:val="24"/>
+              <w:szCs w:val="24"/>
+              <w:lang w:eastAsia="en-US"/>
+              <w14:ligatures w14:val="standardContextual"/>
+            </w:rPr>
+          </w:pPr>
+          <w:hyperlink w:anchor="_Toc207877317" w:history="1">
+            <w:r>
+              <w:rPr>
+                <w:rStyle w:val="Hyperlink"/>
+                <w:noProof/>
+              </w:rPr>
+              <w:t>3.6.9.Thêm sách</w:t>
+            </w:r>
+            <w:r>
+              <w:rPr>
+                <w:noProof/>
+                <w:webHidden/>
+              </w:rPr>
+              <w:tab/>
+            </w:r>
+            <w:r>
+              <w:rPr>
+                <w:noProof/>
+                <w:webHidden/>
+              </w:rPr>
+              <w:fldChar w:fldCharType="begin"/>
+            </w:r>
+            <w:r>
+              <w:rPr>
+                <w:noProof/>
+                <w:webHidden/>
+              </w:rPr>
+              <w:instrText xml:space="preserve"> PAGEREF _Toc207877317 \h </w:instrText>
+            </w:r>
+            <w:r>
+              <w:rPr>
+                <w:noProof/>
+                <w:webHidden/>
+              </w:rPr>
+            </w:r>
+            <w:r>
+              <w:rPr>
+                <w:noProof/>
+                <w:webHidden/>
+              </w:rPr>
+              <w:fldChar w:fldCharType="separate"/>
+            </w:r>
+            <w:r>
+              <w:rPr>
+                <w:noProof/>
+                <w:webHidden/>
+              </w:rPr>
+              <w:t>31</w:t>
+            </w:r>
+            <w:r>
+              <w:rPr>
+                <w:noProof/>
+                <w:webHidden/>
+              </w:rPr>
+              <w:fldChar w:fldCharType="end"/>
+            </w:r>
+          </w:hyperlink>
+        </w:p>
+        <w:p>
+          <w:pPr>
+            <w:pStyle w:val="TOC3"/>
+            <w:rPr>
+              <w:rFonts w:asciiTheme="minorHAnsi" w:eastAsiaTheme="minorEastAsia" w:hAnsiTheme="minorHAnsi" w:cstheme="minorBidi"/>
+              <w:bCs w:val="0"/>
+              <w:iCs w:val="0"/>
+              <w:noProof/>
+              <w:kern w:val="2"/>
+              <w:sz w:val="24"/>
+              <w:szCs w:val="24"/>
+              <w:lang w:eastAsia="en-US"/>
+              <w14:ligatures w14:val="standardContextual"/>
+            </w:rPr>
+          </w:pPr>
+          <w:hyperlink w:anchor="_Toc207877318" w:history="1">
+            <w:r>
+              <w:rPr>
+                <w:rStyle w:val="Hyperlink"/>
+                <w:noProof/>
+              </w:rPr>
+              <w:t>3.6.10.Xóa sách</w:t>
+            </w:r>
+            <w:r>
+              <w:rPr>
+                <w:noProof/>
+                <w:webHidden/>
+              </w:rPr>
+              <w:tab/>
+            </w:r>
+            <w:r>
+              <w:rPr>
+                <w:noProof/>
+                <w:webHidden/>
+              </w:rPr>
+              <w:fldChar w:fldCharType="begin"/>
+            </w:r>
+            <w:r>
+              <w:rPr>
+                <w:noProof/>
+                <w:webHidden/>
+              </w:rPr>
+              <w:instrText xml:space="preserve"> PAGEREF _Toc207877318 \h </w:instrText>
+            </w:r>
+            <w:r>
+              <w:rPr>
+                <w:noProof/>
+                <w:webHidden/>
+              </w:rPr>
+            </w:r>
+            <w:r>
+              <w:rPr>
+                <w:noProof/>
+                <w:webHidden/>
+              </w:rPr>
+              <w:fldChar w:fldCharType="separate"/>
+            </w:r>
+            <w:r>
+              <w:rPr>
+                <w:noProof/>
+                <w:webHidden/>
+              </w:rPr>
+              <w:t>32</w:t>
+            </w:r>
+            <w:r>
+              <w:rPr>
+                <w:noProof/>
+                <w:webHidden/>
+              </w:rPr>
+              <w:fldChar w:fldCharType="end"/>
+            </w:r>
+          </w:hyperlink>
+        </w:p>
+        <w:p>
+          <w:pPr>
+            <w:pStyle w:val="TOC3"/>
+            <w:rPr>
+              <w:rFonts w:asciiTheme="minorHAnsi" w:eastAsiaTheme="minorEastAsia" w:hAnsiTheme="minorHAnsi" w:cstheme="minorBidi"/>
+              <w:bCs w:val="0"/>
+              <w:iCs w:val="0"/>
+              <w:noProof/>
+              <w:kern w:val="2"/>
+              <w:sz w:val="24"/>
+              <w:szCs w:val="24"/>
+              <w:lang w:eastAsia="en-US"/>
+              <w14:ligatures w14:val="standardContextual"/>
+            </w:rPr>
+          </w:pPr>
+          <w:hyperlink w:anchor="_Toc207877319" w:history="1">
+            <w:r>
+              <w:rPr>
+                <w:rStyle w:val="Hyperlink"/>
+                <w:noProof/>
+              </w:rPr>
+              <w:t>3.6.11.Cập nhật sách</w:t>
+            </w:r>
+            <w:r>
+              <w:rPr>
+                <w:noProof/>
+                <w:webHidden/>
+              </w:rPr>
+              <w:tab/>
+            </w:r>
+            <w:r>
+              <w:rPr>
+                <w:noProof/>
+                <w:webHidden/>
+              </w:rPr>
+              <w:fldChar w:fldCharType="begin"/>
+            </w:r>
+            <w:r>
+              <w:rPr>
+                <w:noProof/>
+                <w:webHidden/>
+              </w:rPr>
+              <w:instrText xml:space="preserve"> PAGEREF _Toc207877319 \h </w:instrText>
+            </w:r>
+            <w:r>
+              <w:rPr>
+                <w:noProof/>
+                <w:webHidden/>
+              </w:rPr>
+            </w:r>
+            <w:r>
+              <w:rPr>
+                <w:noProof/>
+                <w:webHidden/>
+              </w:rPr>
+              <w:fldChar w:fldCharType="separate"/>
+            </w:r>
+            <w:r>
+              <w:rPr>
+                <w:noProof/>
+                <w:webHidden/>
+              </w:rPr>
+              <w:t>33</w:t>
+            </w:r>
+            <w:r>
+              <w:rPr>
+                <w:noProof/>
+                <w:webHidden/>
+              </w:rPr>
+              <w:fldChar w:fldCharType="end"/>
+            </w:r>
+          </w:hyperlink>
+        </w:p>
+        <w:p>
+          <w:pPr>
+            <w:pStyle w:val="TOC3"/>
+            <w:rPr>
+              <w:rFonts w:asciiTheme="minorHAnsi" w:eastAsiaTheme="minorEastAsia" w:hAnsiTheme="minorHAnsi" w:cstheme="minorBidi"/>
+              <w:bCs w:val="0"/>
+              <w:iCs w:val="0"/>
+              <w:noProof/>
+              <w:kern w:val="2"/>
+              <w:sz w:val="24"/>
+              <w:szCs w:val="24"/>
+              <w:lang w:eastAsia="en-US"/>
+              <w14:ligatures w14:val="standardContextual"/>
+            </w:rPr>
+          </w:pPr>
+          <w:hyperlink w:anchor="_Toc207877320" w:history="1">
+            <w:r>
+              <w:rPr>
+                <w:rStyle w:val="Hyperlink"/>
+                <w:noProof/>
+              </w:rPr>
+              <w:t>3.6.12.Xem danh sách đơn hàng</w:t>
+            </w:r>
+            <w:r>
+              <w:rPr>
+                <w:noProof/>
+                <w:webHidden/>
+              </w:rPr>
+              <w:tab/>
+            </w:r>
+            <w:r>
+              <w:rPr>
+                <w:noProof/>
+                <w:webHidden/>
+              </w:rPr>
+              <w:fldChar w:fldCharType="begin"/>
+            </w:r>
+            <w:r>
+              <w:rPr>
+                <w:noProof/>
+                <w:webHidden/>
+              </w:rPr>
+              <w:instrText xml:space="preserve"> PAGEREF _Toc207877320 \h </w:instrText>
+            </w:r>
+            <w:r>
+              <w:rPr>
+                <w:noProof/>
+                <w:webHidden/>
+              </w:rPr>
+            </w:r>
+            <w:r>
+              <w:rPr>
+                <w:noProof/>
+                <w:webHidden/>
+              </w:rPr>
+              <w:fldChar w:fldCharType="separate"/>
+            </w:r>
+            <w:r>
+              <w:rPr>
+                <w:noProof/>
+                <w:webHidden/>
+              </w:rPr>
+              <w:t>34</w:t>
+            </w:r>
+            <w:r>
+              <w:rPr>
+                <w:noProof/>
+                <w:webHidden/>
+              </w:rPr>
+              <w:fldChar w:fldCharType="end"/>
+            </w:r>
+          </w:hyperlink>
+        </w:p>
+        <w:p>
+          <w:pPr>
+            <w:pStyle w:val="TOC3"/>
+            <w:rPr>
+              <w:rFonts w:asciiTheme="minorHAnsi" w:eastAsiaTheme="minorEastAsia" w:hAnsiTheme="minorHAnsi" w:cstheme="minorBidi"/>
+              <w:bCs w:val="0"/>
+              <w:iCs w:val="0"/>
+              <w:noProof/>
+              <w:kern w:val="2"/>
+              <w:sz w:val="24"/>
+              <w:szCs w:val="24"/>
+              <w:lang w:eastAsia="en-US"/>
+              <w14:ligatures w14:val="standardContextual"/>
+            </w:rPr>
+          </w:pPr>
+          <w:hyperlink w:anchor="_Toc207877321" w:history="1">
+            <w:r>
+              <w:rPr>
+                <w:rStyle w:val="Hyperlink"/>
+                <w:noProof/>
+              </w:rPr>
+              <w:t>3.6.13.Xác nhận, hủy đơn hàng</w:t>
+            </w:r>
+            <w:r>
+              <w:rPr>
+                <w:noProof/>
+                <w:webHidden/>
+              </w:rPr>
+              <w:tab/>
+            </w:r>
+            <w:r>
+              <w:rPr>
+                <w:noProof/>
+                <w:webHidden/>
+              </w:rPr>
+              <w:fldChar w:fldCharType="begin"/>
+            </w:r>
+            <w:r>
+              <w:rPr>
+                <w:noProof/>
+                <w:webHidden/>
+              </w:rPr>
+              <w:instrText xml:space="preserve"> PAGEREF _Toc207877321 \h </w:instrText>
+            </w:r>
+            <w:r>
+              <w:rPr>
+                <w:noProof/>
+                <w:webHidden/>
+              </w:rPr>
+            </w:r>
+            <w:r>
+              <w:rPr>
+                <w:noProof/>
+                <w:webHidden/>
+              </w:rPr>
+              <w:fldChar w:fldCharType="separate"/>
+            </w:r>
+            <w:r>
+              <w:rPr>
+                <w:noProof/>
+                <w:webHidden/>
+              </w:rPr>
+              <w:t>35</w:t>
+            </w:r>
+            <w:r>
+              <w:rPr>
+                <w:noProof/>
+                <w:webHidden/>
+              </w:rPr>
+              <w:fldChar w:fldCharType="end"/>
+            </w:r>
+          </w:hyperlink>
+        </w:p>
+        <w:p>
+          <w:pPr>
+            <w:pStyle w:val="TOC3"/>
+            <w:rPr>
+              <w:rFonts w:asciiTheme="minorHAnsi" w:eastAsiaTheme="minorEastAsia" w:hAnsiTheme="minorHAnsi" w:cstheme="minorBidi"/>
+              <w:bCs w:val="0"/>
+              <w:iCs w:val="0"/>
+              <w:noProof/>
+              <w:kern w:val="2"/>
+              <w:sz w:val="24"/>
+              <w:szCs w:val="24"/>
+              <w:lang w:eastAsia="en-US"/>
+              <w14:ligatures w14:val="standardContextual"/>
+            </w:rPr>
+          </w:pPr>
+          <w:hyperlink w:anchor="_Toc207877322" w:history="1">
+            <w:r>
+              <w:rPr>
+                <w:rStyle w:val="Hyperlink"/>
+                <w:noProof/>
+              </w:rPr>
+              <w:t>3.6.14.Khóa tài khoản người dùng</w:t>
+            </w:r>
+            <w:r>
+              <w:rPr>
+                <w:noProof/>
+                <w:webHidden/>
+              </w:rPr>
+              <w:tab/>
+            </w:r>
+            <w:r>
+              <w:rPr>
+                <w:noProof/>
+                <w:webHidden/>
+              </w:rPr>
+              <w:fldChar w:fldCharType="begin"/>
+            </w:r>
+            <w:r>
+              <w:rPr>
+                <w:noProof/>
+                <w:webHidden/>
+              </w:rPr>
+              <w:instrText xml:space="preserve"> PAGEREF _Toc207877322 \h </w:instrText>
+            </w:r>
+            <w:r>
+              <w:rPr>
+                <w:noProof/>
+                <w:webHidden/>
+              </w:rPr>
+            </w:r>
+            <w:r>
+              <w:rPr>
+                <w:noProof/>
+                <w:webHidden/>
+              </w:rPr>
+              <w:fldChar w:fldCharType="separate"/>
+            </w:r>
+            <w:r>
+              <w:rPr>
+                <w:noProof/>
+                <w:webHidden/>
+              </w:rPr>
+              <w:t>36</w:t>
+            </w:r>
+            <w:r>
+              <w:rPr>
+                <w:noProof/>
+                <w:webHidden/>
+              </w:rPr>
+              <w:fldChar w:fldCharType="end"/>
+            </w:r>
+          </w:hyperlink>
+        </w:p>
+        <w:p>
+          <w:pPr>
+            <w:pStyle w:val="TOC3"/>
+            <w:rPr>
+              <w:rFonts w:asciiTheme="minorHAnsi" w:eastAsiaTheme="minorEastAsia" w:hAnsiTheme="minorHAnsi" w:cstheme="minorBidi"/>
+              <w:bCs w:val="0"/>
+              <w:iCs w:val="0"/>
+              <w:noProof/>
+              <w:kern w:val="2"/>
+              <w:sz w:val="24"/>
+              <w:szCs w:val="24"/>
+              <w:lang w:eastAsia="en-US"/>
+              <w14:ligatures w14:val="standardContextual"/>
+            </w:rPr>
+          </w:pPr>
+          <w:hyperlink w:anchor="_Toc207877323" w:history="1">
+            <w:r>
+              <w:rPr>
+                <w:rStyle w:val="Hyperlink"/>
+                <w:noProof/>
+              </w:rPr>
+              <w:t>3.6.15.Mở khóa tài khoản người dùng</w:t>
+            </w:r>
+            <w:r>
+              <w:rPr>
+                <w:noProof/>
+                <w:webHidden/>
+              </w:rPr>
+              <w:tab/>
+            </w:r>
+            <w:r>
+              <w:rPr>
+                <w:noProof/>
+                <w:webHidden/>
+              </w:rPr>
+              <w:fldChar w:fldCharType="begin"/>
+            </w:r>
+            <w:r>
+              <w:rPr>
+                <w:noProof/>
+                <w:webHidden/>
+              </w:rPr>
+              <w:instrText xml:space="preserve"> PAGEREF _Toc207877323 \h </w:instrText>
+            </w:r>
+            <w:r>
+              <w:rPr>
+                <w:noProof/>
+                <w:webHidden/>
+              </w:rPr>
+            </w:r>
+            <w:r>
+              <w:rPr>
+                <w:noProof/>
+                <w:webHidden/>
+              </w:rPr>
+              <w:fldChar w:fldCharType="separate"/>
+            </w:r>
+            <w:r>
+              <w:rPr>
+                <w:noProof/>
+                <w:webHidden/>
+              </w:rPr>
+              <w:t>37</w:t>
+            </w:r>
+            <w:r>
+              <w:rPr>
+                <w:noProof/>
+                <w:webHidden/>
               </w:rPr>
               <w:fldChar w:fldCharType="end"/>
             </w:r>
@@ -1842,17 +4840,17 @@
           <w:szCs w:val="32"/>
         </w:rPr>
       </w:pPr>
-      <w:bookmarkStart w:id="0" w:name="_Toc346508722"/>
-      <w:bookmarkStart w:id="1" w:name="_Toc344879822"/>
-      <w:bookmarkStart w:id="2" w:name="_Toc346509227"/>
-      <w:bookmarkStart w:id="3" w:name="_Toc344877432"/>
-      <w:bookmarkStart w:id="4" w:name="_Toc346508952"/>
-      <w:bookmarkStart w:id="5" w:name="_Toc207377444"/>
-      <w:bookmarkEnd w:id="0"/>
+      <w:bookmarkStart w:id="1" w:name="_Toc346508722"/>
+      <w:bookmarkStart w:id="2" w:name="_Toc344879822"/>
+      <w:bookmarkStart w:id="3" w:name="_Toc346509227"/>
+      <w:bookmarkStart w:id="4" w:name="_Toc344877432"/>
+      <w:bookmarkStart w:id="5" w:name="_Toc346508952"/>
+      <w:bookmarkStart w:id="6" w:name="_Toc207877279"/>
       <w:bookmarkEnd w:id="1"/>
       <w:bookmarkEnd w:id="2"/>
       <w:bookmarkEnd w:id="3"/>
       <w:bookmarkEnd w:id="4"/>
+      <w:bookmarkEnd w:id="5"/>
       <w:r>
         <w:rPr>
           <w:sz w:val="32"/>
@@ -1883,13 +4881,13 @@
         </w:rPr>
         <w:t>u.</w:t>
       </w:r>
-      <w:bookmarkEnd w:id="5"/>
+      <w:bookmarkEnd w:id="6"/>
     </w:p>
     <w:p>
       <w:pPr>
         <w:pStyle w:val="Heading2"/>
       </w:pPr>
-      <w:bookmarkStart w:id="6" w:name="_Toc207377445"/>
+      <w:bookmarkStart w:id="7" w:name="_Toc207877280"/>
       <w:r>
         <w:t>1.</w:t>
       </w:r>
@@ -1908,7 +4906,7 @@
       <w:r>
         <w:t>đề</w:t>
       </w:r>
-      <w:bookmarkEnd w:id="6"/>
+      <w:bookmarkEnd w:id="7"/>
     </w:p>
     <w:p>
       <w:pPr>
@@ -2185,7 +5183,7 @@
       <w:pPr>
         <w:pStyle w:val="Heading2"/>
       </w:pPr>
-      <w:bookmarkStart w:id="7" w:name="_Toc207377446"/>
+      <w:bookmarkStart w:id="8" w:name="_Toc207877281"/>
       <w:r>
         <w:t>2</w:t>
       </w:r>
@@ -2201,7 +5199,7 @@
       <w:r>
         <w:t>Mô hình quy trình</w:t>
       </w:r>
-      <w:bookmarkEnd w:id="7"/>
+      <w:bookmarkEnd w:id="8"/>
       <w:r>
         <w:t xml:space="preserve"> </w:t>
       </w:r>
@@ -2226,9 +5224,11 @@
           <w:numId w:val="0"/>
         </w:numPr>
       </w:pPr>
+      <w:bookmarkStart w:id="9" w:name="_Toc207877282"/>
       <w:r>
         <w:t>II.Các công nghệ sử dụng</w:t>
       </w:r>
+      <w:bookmarkEnd w:id="9"/>
     </w:p>
     <w:p>
       <w:pPr>
@@ -2241,7 +5241,8 @@
           <w:szCs w:val="28"/>
         </w:rPr>
       </w:pPr>
-      <w:bookmarkStart w:id="8" w:name="_Toc194506685"/>
+      <w:bookmarkStart w:id="10" w:name="_Toc194506685"/>
+      <w:bookmarkStart w:id="11" w:name="_Toc207877283"/>
       <w:r>
         <w:rPr>
           <w:b/>
@@ -2251,7 +5252,8 @@
         </w:rPr>
         <w:t>2.1. Giới Thiệu Các Công Nghệ Sử Dụng</w:t>
       </w:r>
-      <w:bookmarkEnd w:id="8"/>
+      <w:bookmarkEnd w:id="10"/>
+      <w:bookmarkEnd w:id="11"/>
     </w:p>
     <w:p>
       <w:pPr>
@@ -2352,7 +5354,8 @@
           <w:szCs w:val="28"/>
         </w:rPr>
       </w:pPr>
-      <w:bookmarkStart w:id="9" w:name="_Toc194506686"/>
+      <w:bookmarkStart w:id="12" w:name="_Toc194506686"/>
+      <w:bookmarkStart w:id="13" w:name="_Toc207877284"/>
       <w:r>
         <w:rPr>
           <w:b/>
@@ -2362,7 +5365,8 @@
         </w:rPr>
         <w:t>2.2. Backend - Spring Boot</w:t>
       </w:r>
-      <w:bookmarkEnd w:id="9"/>
+      <w:bookmarkEnd w:id="12"/>
+      <w:bookmarkEnd w:id="13"/>
     </w:p>
     <w:p>
       <w:pPr>
@@ -2705,7 +5709,8 @@
           <w:szCs w:val="28"/>
         </w:rPr>
       </w:pPr>
-      <w:bookmarkStart w:id="10" w:name="_Toc194506687"/>
+      <w:bookmarkStart w:id="14" w:name="_Toc194506687"/>
+      <w:bookmarkStart w:id="15" w:name="_Toc207877285"/>
       <w:r>
         <w:rPr>
           <w:b/>
@@ -2715,7 +5720,8 @@
         </w:rPr>
         <w:t>2.3. Frontend - Thymeleaf</w:t>
       </w:r>
-      <w:bookmarkEnd w:id="10"/>
+      <w:bookmarkEnd w:id="14"/>
+      <w:bookmarkEnd w:id="15"/>
     </w:p>
     <w:p>
       <w:pPr>
@@ -2865,7 +5871,8 @@
           <w:szCs w:val="28"/>
         </w:rPr>
       </w:pPr>
-      <w:bookmarkStart w:id="11" w:name="_Toc194506688"/>
+      <w:bookmarkStart w:id="16" w:name="_Toc194506688"/>
+      <w:bookmarkStart w:id="17" w:name="_Toc207877286"/>
       <w:r>
         <w:rPr>
           <w:b/>
@@ -2875,7 +5882,8 @@
         </w:rPr>
         <w:t>2.4. Cơ Sở Dữ Liệu - MySQL</w:t>
       </w:r>
-      <w:bookmarkEnd w:id="11"/>
+      <w:bookmarkEnd w:id="16"/>
+      <w:bookmarkEnd w:id="17"/>
     </w:p>
     <w:p>
       <w:pPr>
@@ -3027,7 +6035,7 @@
           <w:bCs w:val="0"/>
         </w:rPr>
       </w:pPr>
-      <w:bookmarkStart w:id="12" w:name="_Toc207377447"/>
+      <w:bookmarkStart w:id="18" w:name="_Toc207877287"/>
       <w:r>
         <w:rPr>
           <w:bCs w:val="0"/>
@@ -3046,12 +6054,13 @@
         </w:rPr>
         <w:t>. Các yêu cầu chức năng</w:t>
       </w:r>
-      <w:bookmarkEnd w:id="12"/>
+      <w:bookmarkEnd w:id="18"/>
     </w:p>
     <w:p>
       <w:pPr>
         <w:pStyle w:val="Heading2"/>
       </w:pPr>
+      <w:bookmarkStart w:id="19" w:name="_Toc207877288"/>
       <w:r>
         <w:t>3</w:t>
       </w:r>
@@ -3061,6 +6070,7 @@
       <w:r>
         <w:t>Các tác nhân (Actors)</w:t>
       </w:r>
+      <w:bookmarkEnd w:id="19"/>
     </w:p>
     <w:p>
       <w:r>
@@ -3114,12 +6124,14 @@
       <w:pPr>
         <w:pStyle w:val="Heading2"/>
       </w:pPr>
+      <w:bookmarkStart w:id="20" w:name="_Toc207877289"/>
       <w:r>
         <w:t>3</w:t>
       </w:r>
       <w:r>
         <w:t>.2.Các chức năng của hệ thống</w:t>
       </w:r>
+      <w:bookmarkEnd w:id="20"/>
     </w:p>
     <w:p>
       <w:r>
@@ -3221,12 +6233,14 @@
       <w:pPr>
         <w:pStyle w:val="Heading2"/>
       </w:pPr>
+      <w:bookmarkStart w:id="21" w:name="_Toc207877290"/>
       <w:r>
         <w:t>3</w:t>
       </w:r>
       <w:r>
         <w:t>.3.Biểu đồ use case tổng quan</w:t>
       </w:r>
+      <w:bookmarkEnd w:id="21"/>
     </w:p>
     <w:p>
       <w:r>
@@ -3274,6 +6288,7 @@
       <w:pPr>
         <w:pStyle w:val="Heading2"/>
       </w:pPr>
+      <w:bookmarkStart w:id="22" w:name="_Toc207877291"/>
       <w:r>
         <w:lastRenderedPageBreak/>
         <w:t>3</w:t>
@@ -3281,6 +6296,7 @@
       <w:r>
         <w:t>.4.Biểu đồ use case phân rã</w:t>
       </w:r>
+      <w:bookmarkEnd w:id="22"/>
     </w:p>
     <w:p>
       <w:r>
@@ -3462,12 +6478,14 @@
       <w:pPr>
         <w:pStyle w:val="Heading2"/>
       </w:pPr>
+      <w:bookmarkStart w:id="23" w:name="_Toc207877292"/>
       <w:r>
         <w:t>3.</w:t>
       </w:r>
       <w:r>
         <w:t>5.Quy trình nghiệp vụ</w:t>
       </w:r>
+      <w:bookmarkEnd w:id="23"/>
     </w:p>
     <w:p>
       <w:pPr>
@@ -3480,6 +6498,7 @@
           <w:szCs w:val="28"/>
         </w:rPr>
       </w:pPr>
+      <w:bookmarkStart w:id="24" w:name="_Toc207877293"/>
       <w:r>
         <w:rPr>
           <w:szCs w:val="28"/>
@@ -3498,6 +6517,7 @@
         </w:rPr>
         <w:t>đăng ký</w:t>
       </w:r>
+      <w:bookmarkEnd w:id="24"/>
     </w:p>
     <w:p>
       <w:r>
@@ -3575,12 +6595,14 @@
           <w:szCs w:val="28"/>
         </w:rPr>
       </w:pPr>
+      <w:bookmarkStart w:id="25" w:name="_Toc207877294"/>
       <w:r>
         <w:rPr>
           <w:szCs w:val="28"/>
         </w:rPr>
         <w:t>3.5.2.Quy trình đăng nhập</w:t>
       </w:r>
+      <w:bookmarkEnd w:id="25"/>
     </w:p>
     <w:p>
       <w:r>
@@ -3646,6 +6668,7 @@
           <w:numId w:val="0"/>
         </w:numPr>
       </w:pPr>
+      <w:bookmarkStart w:id="26" w:name="_Toc207877295"/>
       <w:r>
         <w:t>3.5.3.</w:t>
       </w:r>
@@ -3659,6 +6682,7 @@
       <w:r>
         <w:t>Quy trình tìm kiếm sách</w:t>
       </w:r>
+      <w:bookmarkEnd w:id="26"/>
     </w:p>
     <w:p>
       <w:r>
@@ -3724,9 +6748,11 @@
           <w:numId w:val="0"/>
         </w:numPr>
       </w:pPr>
+      <w:bookmarkStart w:id="27" w:name="_Toc207877296"/>
       <w:r>
         <w:t>3.5.4.Quy trình đặt hàng</w:t>
       </w:r>
+      <w:bookmarkEnd w:id="27"/>
     </w:p>
     <w:p>
       <w:r>
@@ -3776,9 +6802,11 @@
           <w:numId w:val="0"/>
         </w:numPr>
       </w:pPr>
+      <w:bookmarkStart w:id="28" w:name="_Toc207877297"/>
       <w:r>
         <w:t>3.5.5.Quy trình xem chi tiết sách</w:t>
       </w:r>
+      <w:bookmarkEnd w:id="28"/>
     </w:p>
     <w:p>
       <w:r>
@@ -3844,9 +6872,11 @@
           <w:numId w:val="0"/>
         </w:numPr>
       </w:pPr>
+      <w:bookmarkStart w:id="29" w:name="_Toc207877298"/>
       <w:r>
         <w:t>3.5.6.Quy trình hủy đơn</w:t>
       </w:r>
+      <w:bookmarkEnd w:id="29"/>
     </w:p>
     <w:p>
       <w:r>
@@ -3896,9 +6926,11 @@
           <w:numId w:val="0"/>
         </w:numPr>
       </w:pPr>
+      <w:bookmarkStart w:id="30" w:name="_Toc207877299"/>
       <w:r>
         <w:t>3.5.7.Quy trình thanh toán</w:t>
       </w:r>
+      <w:bookmarkEnd w:id="30"/>
     </w:p>
     <w:p>
       <w:r>
@@ -3964,12 +6996,14 @@
           <w:numId w:val="0"/>
         </w:numPr>
       </w:pPr>
+      <w:bookmarkStart w:id="31" w:name="_Toc207877300"/>
       <w:r>
         <w:t>3.5.8</w:t>
       </w:r>
       <w:r>
         <w:t>.Quy trình xem danh sách đơn hàng</w:t>
       </w:r>
+      <w:bookmarkEnd w:id="31"/>
     </w:p>
     <w:p>
       <w:r>
@@ -4022,6 +7056,7 @@
           <w:szCs w:val="28"/>
         </w:rPr>
       </w:pPr>
+      <w:bookmarkStart w:id="32" w:name="_Toc207877301"/>
       <w:r>
         <w:rPr>
           <w:szCs w:val="28"/>
@@ -4040,6 +7075,7 @@
         </w:rPr>
         <w:t>.Quy trình thêm sách</w:t>
       </w:r>
+      <w:bookmarkEnd w:id="32"/>
     </w:p>
     <w:p>
       <w:pPr>
@@ -4104,6 +7140,7 @@
           <w:szCs w:val="28"/>
         </w:rPr>
       </w:pPr>
+      <w:bookmarkStart w:id="33" w:name="_Toc207877302"/>
       <w:r>
         <w:rPr>
           <w:szCs w:val="28"/>
@@ -4122,6 +7159,7 @@
         </w:rPr>
         <w:t>.Quy trình xóa sách</w:t>
       </w:r>
+      <w:bookmarkEnd w:id="33"/>
     </w:p>
     <w:p>
       <w:pPr>
@@ -4186,6 +7224,7 @@
           <w:szCs w:val="28"/>
         </w:rPr>
       </w:pPr>
+      <w:bookmarkStart w:id="34" w:name="_Toc207877303"/>
       <w:r>
         <w:rPr>
           <w:szCs w:val="28"/>
@@ -4204,6 +7243,7 @@
         </w:rPr>
         <w:t>.Quy trình cập nhật sách</w:t>
       </w:r>
+      <w:bookmarkEnd w:id="34"/>
     </w:p>
     <w:p>
       <w:pPr>
@@ -4268,6 +7308,7 @@
           <w:szCs w:val="28"/>
         </w:rPr>
       </w:pPr>
+      <w:bookmarkStart w:id="35" w:name="_Toc207877304"/>
       <w:r>
         <w:rPr>
           <w:szCs w:val="28"/>
@@ -4286,6 +7327,7 @@
         </w:rPr>
         <w:t>.Quy trình xem danh sách đơn hàng</w:t>
       </w:r>
+      <w:bookmarkEnd w:id="35"/>
     </w:p>
     <w:p>
       <w:pPr>
@@ -4350,6 +7392,7 @@
           <w:szCs w:val="28"/>
         </w:rPr>
       </w:pPr>
+      <w:bookmarkStart w:id="36" w:name="_Toc207877305"/>
       <w:r>
         <w:rPr>
           <w:szCs w:val="28"/>
@@ -4368,6 +7411,7 @@
         </w:rPr>
         <w:t>.Quy trình xác nhận, hủy đơn hàng</w:t>
       </w:r>
+      <w:bookmarkEnd w:id="36"/>
     </w:p>
     <w:p>
       <w:pPr>
@@ -4432,6 +7476,7 @@
           <w:szCs w:val="28"/>
         </w:rPr>
       </w:pPr>
+      <w:bookmarkStart w:id="37" w:name="_Toc207877306"/>
       <w:r>
         <w:rPr>
           <w:szCs w:val="28"/>
@@ -4450,6 +7495,7 @@
         </w:rPr>
         <w:t>.Quy trình khóa tài khoản người dùng</w:t>
       </w:r>
+      <w:bookmarkEnd w:id="37"/>
     </w:p>
     <w:p>
       <w:r>
@@ -4502,6 +7548,7 @@
           <w:numId w:val="0"/>
         </w:numPr>
       </w:pPr>
+      <w:bookmarkStart w:id="38" w:name="_Toc207877307"/>
       <w:r>
         <w:t>3.5.</w:t>
       </w:r>
@@ -4511,6 +7558,7 @@
       <w:r>
         <w:t>.Quy trình mở khóa tài khoản người dùng</w:t>
       </w:r>
+      <w:bookmarkEnd w:id="38"/>
     </w:p>
     <w:p>
       <w:r>
@@ -4559,9 +7607,11 @@
       <w:pPr>
         <w:pStyle w:val="Heading2"/>
       </w:pPr>
+      <w:bookmarkStart w:id="39" w:name="_Toc207877308"/>
       <w:r>
         <w:t>3.6.Đặc tả use case</w:t>
       </w:r>
+      <w:bookmarkEnd w:id="39"/>
     </w:p>
     <w:p>
       <w:pPr>
@@ -4571,12 +7621,14 @@
           <w:numId w:val="0"/>
         </w:numPr>
       </w:pPr>
+      <w:bookmarkStart w:id="40" w:name="_Toc207877309"/>
       <w:r>
         <w:t>3.6.1.</w:t>
       </w:r>
       <w:r>
         <w:t>Đăng kí</w:t>
       </w:r>
+      <w:bookmarkEnd w:id="40"/>
     </w:p>
     <w:tbl>
       <w:tblPr>
@@ -5386,9 +8438,11 @@
           <w:numId w:val="0"/>
         </w:numPr>
       </w:pPr>
+      <w:bookmarkStart w:id="41" w:name="_Toc207877310"/>
       <w:r>
         <w:t>3.6.2.Đăng nhập</w:t>
       </w:r>
+      <w:bookmarkEnd w:id="41"/>
     </w:p>
     <w:tbl>
       <w:tblPr>
@@ -6198,9 +9252,11 @@
           <w:numId w:val="0"/>
         </w:numPr>
       </w:pPr>
+      <w:bookmarkStart w:id="42" w:name="_Toc207877311"/>
       <w:r>
         <w:t>3.6.3.Tìm kiếm sách</w:t>
       </w:r>
+      <w:bookmarkEnd w:id="42"/>
     </w:p>
     <w:tbl>
       <w:tblPr>
@@ -6758,9 +9814,11 @@
           <w:numId w:val="0"/>
         </w:numPr>
       </w:pPr>
+      <w:bookmarkStart w:id="43" w:name="_Toc207877312"/>
       <w:r>
         <w:t>3.6.4.Đặt hàng</w:t>
       </w:r>
+      <w:bookmarkEnd w:id="43"/>
     </w:p>
     <w:tbl>
       <w:tblPr>
@@ -7394,9 +10452,11 @@
           <w:numId w:val="0"/>
         </w:numPr>
       </w:pPr>
+      <w:bookmarkStart w:id="44" w:name="_Toc207877313"/>
       <w:r>
         <w:t>3.6.5.Xem chi tiêt sách</w:t>
       </w:r>
+      <w:bookmarkEnd w:id="44"/>
     </w:p>
     <w:tbl>
       <w:tblPr>
@@ -7942,9 +11002,11 @@
           <w:numId w:val="0"/>
         </w:numPr>
       </w:pPr>
+      <w:bookmarkStart w:id="45" w:name="_Toc207877314"/>
       <w:r>
         <w:t>3.6.6.Hủy đơn</w:t>
       </w:r>
+      <w:bookmarkEnd w:id="45"/>
     </w:p>
     <w:tbl>
       <w:tblPr>
@@ -8545,9 +11607,11 @@
           <w:numId w:val="0"/>
         </w:numPr>
       </w:pPr>
+      <w:bookmarkStart w:id="46" w:name="_Toc207877315"/>
       <w:r>
         <w:t>3.6.7.Thanh toán</w:t>
       </w:r>
+      <w:bookmarkEnd w:id="46"/>
     </w:p>
     <w:tbl>
       <w:tblPr>
@@ -9391,9 +12455,11 @@
           <w:numId w:val="0"/>
         </w:numPr>
       </w:pPr>
+      <w:bookmarkStart w:id="47" w:name="_Toc207877316"/>
       <w:r>
         <w:t>3.6.8.Xem danh sách đơn hàng</w:t>
       </w:r>
+      <w:bookmarkEnd w:id="47"/>
     </w:p>
     <w:tbl>
       <w:tblPr>
@@ -10169,6 +13235,7 @@
           <w:numId w:val="0"/>
         </w:numPr>
       </w:pPr>
+      <w:bookmarkStart w:id="48" w:name="_Toc207877317"/>
       <w:r>
         <w:t>3.</w:t>
       </w:r>
@@ -10178,6 +13245,7 @@
       <w:r>
         <w:t>.9.Thêm sách</w:t>
       </w:r>
+      <w:bookmarkEnd w:id="48"/>
     </w:p>
     <w:tbl>
       <w:tblPr>
@@ -11395,6 +14463,7 @@
           <w:numId w:val="0"/>
         </w:numPr>
       </w:pPr>
+      <w:bookmarkStart w:id="49" w:name="_Toc207877318"/>
       <w:r>
         <w:t>3.</w:t>
       </w:r>
@@ -11404,6 +14473,7 @@
       <w:r>
         <w:t>10.Xóa sách</w:t>
       </w:r>
+      <w:bookmarkEnd w:id="49"/>
     </w:p>
     <w:tbl>
       <w:tblPr>
@@ -12875,6 +15945,7 @@
           <w:numId w:val="0"/>
         </w:numPr>
       </w:pPr>
+      <w:bookmarkStart w:id="50" w:name="_Toc207877319"/>
       <w:r>
         <w:t>3.</w:t>
       </w:r>
@@ -12884,6 +15955,7 @@
       <w:r>
         <w:t>.11.Cập nhật sách</w:t>
       </w:r>
+      <w:bookmarkEnd w:id="50"/>
     </w:p>
     <w:tbl>
       <w:tblPr>
@@ -14343,6 +17415,7 @@
           <w:numId w:val="0"/>
         </w:numPr>
       </w:pPr>
+      <w:bookmarkStart w:id="51" w:name="_Toc207877320"/>
       <w:r>
         <w:t>3.</w:t>
       </w:r>
@@ -14350,7 +17423,11 @@
         <w:t>6</w:t>
       </w:r>
       <w:r>
-        <w:t xml:space="preserve">.12.Xem danh sách đơn hàng </w:t>
+        <w:t>.12.Xem danh sách đơn hàng</w:t>
+      </w:r>
+      <w:bookmarkEnd w:id="51"/>
+      <w:r>
+        <w:t xml:space="preserve"> </w:t>
       </w:r>
     </w:p>
     <w:tbl>
@@ -15118,9 +18195,11 @@
           <w:numId w:val="0"/>
         </w:numPr>
       </w:pPr>
+      <w:bookmarkStart w:id="52" w:name="_Toc207877321"/>
       <w:r>
         <w:t>3.6.13.Xác nhận, hủy đơn hàng</w:t>
       </w:r>
+      <w:bookmarkEnd w:id="52"/>
     </w:p>
     <w:tbl>
       <w:tblPr>
@@ -16693,9 +19772,11 @@
           <w:numId w:val="0"/>
         </w:numPr>
       </w:pPr>
+      <w:bookmarkStart w:id="53" w:name="_Toc207877322"/>
       <w:r>
         <w:t>3.6.14.Khóa tài khoản người dùng</w:t>
       </w:r>
+      <w:bookmarkEnd w:id="53"/>
     </w:p>
     <w:tbl>
       <w:tblPr>
@@ -17934,9 +21015,11 @@
           <w:numId w:val="0"/>
         </w:numPr>
       </w:pPr>
+      <w:bookmarkStart w:id="54" w:name="_Toc207877323"/>
       <w:r>
         <w:t>3.6.15.Mở khóa tài khoản người dùng</w:t>
       </w:r>
+      <w:bookmarkEnd w:id="54"/>
     </w:p>
     <w:tbl>
       <w:tblPr>

</xml_diff>